<commit_message>
#References - [Agalya] - Attached highlights on two projects
</commit_message>
<xml_diff>
--- a/HighlightsFromReferencePapers.docx
+++ b/HighlightsFromReferencePapers.docx
@@ -1,59 +1,652 @@
 
 <file path=word/document.xml><?xml version="1.0" encoding="utf-8"?>
-<w:document xmlns:wpc="http://schemas.microsoft.com/office/word/2010/wordprocessingCanvas" xmlns:mc="http://schemas.openxmlformats.org/markup-compatibility/2006" xmlns:o="urn:schemas-microsoft-com:office:office" xmlns:r="http://schemas.openxmlformats.org/officeDocument/2006/relationships" xmlns:m="http://schemas.openxmlformats.org/officeDocument/2006/math" xmlns:v="urn:schemas-microsoft-com:vml" xmlns:wp14="http://schemas.microsoft.com/office/word/2010/wordprocessingDrawing" xmlns:wp="http://schemas.openxmlformats.org/drawingml/2006/wordprocessingDrawing" xmlns:w10="urn:schemas-microsoft-com:office:word" xmlns:w="http://schemas.openxmlformats.org/wordprocessingml/2006/main" xmlns:w14="http://schemas.microsoft.com/office/word/2010/wordml" xmlns:w15="http://schemas.microsoft.com/office/word/2012/wordml" xmlns:wpg="http://schemas.microsoft.com/office/word/2010/wordprocessingGroup" xmlns:wpi="http://schemas.microsoft.com/office/word/2010/wordprocessingInk" xmlns:wne="http://schemas.microsoft.com/office/word/2006/wordml" xmlns:wps="http://schemas.microsoft.com/office/word/2010/wordprocessingShape" mc:Ignorable="w14 w15 wp14">
+<w:document xmlns:wpc="http://schemas.microsoft.com/office/word/2010/wordprocessingCanvas" xmlns:mo="http://schemas.microsoft.com/office/mac/office/2008/main" xmlns:mc="http://schemas.openxmlformats.org/markup-compatibility/2006" xmlns:mv="urn:schemas-microsoft-com:mac:vml" xmlns:o="urn:schemas-microsoft-com:office:office" xmlns:r="http://schemas.openxmlformats.org/officeDocument/2006/relationships" xmlns:m="http://schemas.openxmlformats.org/officeDocument/2006/math" xmlns:v="urn:schemas-microsoft-com:vml" xmlns:wp14="http://schemas.microsoft.com/office/word/2010/wordprocessingDrawing" xmlns:wp="http://schemas.openxmlformats.org/drawingml/2006/wordprocessingDrawing" xmlns:w10="urn:schemas-microsoft-com:office:word" xmlns:w="http://schemas.openxmlformats.org/wordprocessingml/2006/main" xmlns:w14="http://schemas.microsoft.com/office/word/2010/wordml" xmlns:w15="http://schemas.microsoft.com/office/word/2012/wordml" xmlns:wpg="http://schemas.microsoft.com/office/word/2010/wordprocessingGroup" xmlns:wpi="http://schemas.microsoft.com/office/word/2010/wordprocessingInk" xmlns:wne="http://schemas.microsoft.com/office/word/2006/wordml" xmlns:wps="http://schemas.microsoft.com/office/word/2010/wordprocessingShape" mc:Ignorable="w14 w15 wp14">
   <w:body>
     <w:p>
       <w:pPr>
         <w:rPr>
           <w:b/>
-          <w:sz w:val="32"/>
-          <w:szCs w:val="32"/>
-        </w:rPr>
-      </w:pPr>
-      <w:bookmarkStart w:id="0" w:name="_GoBack"/>
-      <w:r>
-        <w:rPr>
-          <w:b/>
-          <w:sz w:val="32"/>
-          <w:szCs w:val="32"/>
-        </w:rPr>
-        <w:t>Paper Title &amp; Link:</w:t>
-      </w:r>
-    </w:p>
-    <w:p>
-      <w:pPr>
-        <w:rPr>
-          <w:b/>
-          <w:sz w:val="32"/>
-          <w:szCs w:val="32"/>
-        </w:rPr>
-      </w:pPr>
-      <w:r>
-        <w:rPr>
-          <w:b/>
-          <w:sz w:val="32"/>
-          <w:szCs w:val="32"/>
+        </w:rPr>
+      </w:pPr>
+      <w:r>
+        <w:rPr>
+          <w:b/>
+        </w:rPr>
+        <w:t xml:space="preserve">Title: </w:t>
+      </w:r>
+    </w:p>
+    <w:p>
+      <w:pPr>
+        <w:ind w:firstLine="720"/>
+        <w:rPr>
+          <w:b/>
+        </w:rPr>
+      </w:pPr>
+      <w:r>
+        <w:rPr>
+          <w:b/>
+        </w:rPr>
+        <w:t>SPOT: Locating Social Media Users based on Social Network Context.</w:t>
+      </w:r>
+    </w:p>
+    <w:p>
+      <w:pPr>
+        <w:rPr>
+          <w:sz w:val="16"/>
+          <w:szCs w:val="16"/>
+        </w:rPr>
+      </w:pPr>
+      <w:hyperlink r:id="rId5" w:history="1">
+        <w:r>
+          <w:rPr>
+            <w:rStyle w:val="Hyperlink"/>
+            <w:sz w:val="16"/>
+            <w:szCs w:val="16"/>
+          </w:rPr>
+          <w:t>https://github.com/manassharma/Geolocation-Of-Microbloggers/blob/master/ReferencePapers/p1681-liu.pdf</w:t>
+        </w:r>
+      </w:hyperlink>
+    </w:p>
+    <w:p>
+      <w:r>
+        <w:rPr>
+          <w:b/>
+        </w:rPr>
+        <w:t>Highlights:</w:t>
+      </w:r>
+    </w:p>
+    <w:p>
+      <w:pPr>
+        <w:ind w:firstLine="720"/>
+      </w:pPr>
+      <w:r>
+        <w:t xml:space="preserve">The demo shows three different location estimation algorithms: </w:t>
+      </w:r>
+    </w:p>
+    <w:p>
+      <w:r>
+        <w:t xml:space="preserve">a friend-based, </w:t>
+      </w:r>
+    </w:p>
+    <w:p>
+      <w:r>
+        <w:t>a social closeness-based,</w:t>
+      </w:r>
+    </w:p>
+    <w:p>
+      <w:r>
+        <w:t>an energy and local social coefficient based</w:t>
+      </w:r>
+    </w:p>
+    <w:p>
+      <w:r>
+        <w:t>This project gives a web based interface to configure settings like what kind of users we need to filter, estimation models and also visualizes the location of user and the predicted location along with the location of friends whom were considered.</w:t>
+      </w:r>
+    </w:p>
+    <w:p>
+      <w:r>
+        <w:t>Play with this website: http://hpproliant.cse.unt.edu/locationdemobeta</w:t>
+      </w:r>
+    </w:p>
+    <w:p/>
+    <w:p>
+      <w:pPr>
+        <w:rPr>
+          <w:b/>
+        </w:rPr>
+      </w:pPr>
+      <w:r>
+        <w:rPr>
+          <w:b/>
+        </w:rPr>
+        <w:t xml:space="preserve">Friend based model -&gt; </w:t>
+      </w:r>
+      <w:hyperlink r:id="rId6" w:history="1">
+        <w:r>
+          <w:rPr>
+            <w:rStyle w:val="Hyperlink"/>
+            <w:b/>
+          </w:rPr>
+          <w:t>http://www.cameronmarlow.com/media/backstrom-geographical-prediction_0.pdf</w:t>
+        </w:r>
+      </w:hyperlink>
+      <w:r>
+        <w:rPr>
+          <w:b/>
+        </w:rPr>
+        <w:t xml:space="preserve"> </w:t>
+      </w:r>
+    </w:p>
+    <w:p>
+      <w:pPr>
+        <w:rPr>
+          <w:b/>
+        </w:rPr>
+      </w:pPr>
+      <w:r>
+        <w:rPr>
+          <w:b/>
+        </w:rPr>
+        <w:t>The paper I have added as a link is based on the following ideas:</w:t>
+      </w:r>
+    </w:p>
+    <w:p>
+      <w:r>
+        <w:rPr>
+          <w:b/>
         </w:rPr>
         <w:tab/>
       </w:r>
-    </w:p>
-    <w:p>
-      <w:pPr>
-        <w:rPr>
+      <w:r>
+        <w:t xml:space="preserve"> The data set used is address updated in facebook profile of candidates</w:t>
+      </w:r>
+    </w:p>
+    <w:p>
+      <w:r>
+        <w:tab/>
+        <w:t xml:space="preserve"> Being close and spatial arrangement play a huge role in determining the likelihood of being friends is the main idea of this project.</w:t>
+      </w:r>
+    </w:p>
+    <w:p>
+      <w:r>
+        <w:t xml:space="preserve"> The tasks include:</w:t>
+      </w:r>
+    </w:p>
+    <w:p>
+      <w:pPr>
+        <w:pStyle w:val="ListParagraph"/>
+        <w:numPr>
+          <w:ilvl w:val="0"/>
+          <w:numId w:val="2"/>
+        </w:numPr>
+      </w:pPr>
+      <w:r>
+        <w:t xml:space="preserve">Identify location of user and his friend using facebook address. </w:t>
+      </w:r>
+    </w:p>
+    <w:p>
+      <w:pPr>
+        <w:pStyle w:val="ListParagraph"/>
+        <w:numPr>
+          <w:ilvl w:val="0"/>
+          <w:numId w:val="2"/>
+        </w:numPr>
+      </w:pPr>
+      <w:r>
+        <w:t>Form a graph between friends and identify the correlation of friendship with distance.</w:t>
+      </w:r>
+    </w:p>
+    <w:p>
+      <w:pPr>
+        <w:pStyle w:val="ListParagraph"/>
+        <w:numPr>
+          <w:ilvl w:val="0"/>
+          <w:numId w:val="2"/>
+        </w:numPr>
+      </w:pPr>
+      <w:r>
+        <w:t>Plot population density and infer that people know each other well in less populated areas (i.e.) no. of friends within a mile in less populated area &gt; highly populated area.</w:t>
+      </w:r>
+    </w:p>
+    <w:p>
+      <w:pPr>
+        <w:pStyle w:val="ListParagraph"/>
+        <w:numPr>
+          <w:ilvl w:val="0"/>
+          <w:numId w:val="2"/>
+        </w:numPr>
+      </w:pPr>
+      <w:r>
+        <w:t>Plot this and you will derive that friendship is inversely proportional to distance.</w:t>
+      </w:r>
+    </w:p>
+    <w:p>
+      <w:pPr>
+        <w:pStyle w:val="ListParagraph"/>
+        <w:numPr>
+          <w:ilvl w:val="0"/>
+          <w:numId w:val="2"/>
+        </w:numPr>
+      </w:pPr>
+      <w:r>
+        <w:t>However, people living in metropolitan area will have more friends in distant places.</w:t>
+      </w:r>
+    </w:p>
+    <w:p>
+      <w:pPr>
+        <w:pStyle w:val="ListParagraph"/>
+        <w:numPr>
+          <w:ilvl w:val="0"/>
+          <w:numId w:val="2"/>
+        </w:numPr>
+      </w:pPr>
+      <w:r>
+        <w:t>So, they have devised a model to calculate friendship based on location of the user and his friends.</w:t>
+      </w:r>
+    </w:p>
+    <w:p>
+      <w:pPr>
+        <w:pStyle w:val="ListParagraph"/>
+        <w:numPr>
+          <w:ilvl w:val="0"/>
+          <w:numId w:val="2"/>
+        </w:numPr>
+      </w:pPr>
+      <w:r>
+        <w:t>They use distance and rank (no of mutual friends who live in the area btw two friends)</w:t>
+      </w:r>
+    </w:p>
+    <w:p>
+      <w:pPr>
+        <w:pStyle w:val="ListParagraph"/>
+        <w:numPr>
+          <w:ilvl w:val="0"/>
+          <w:numId w:val="2"/>
+        </w:numPr>
+      </w:pPr>
+      <w:r>
+        <w:t>Use the test data (for which you already have the geolocation attributes captured) and compare the results.</w:t>
+      </w:r>
+    </w:p>
+    <w:p>
+      <w:pPr>
+        <w:ind w:firstLine="720"/>
+      </w:pPr>
+      <w:r>
+        <w:lastRenderedPageBreak/>
+        <w:t>So Friend based model uses this algorithm (considering distance and probability of being friends.</w:t>
+      </w:r>
+    </w:p>
+    <w:p/>
+    <w:p>
+      <w:pPr>
+        <w:rPr>
+          <w:b/>
+        </w:rPr>
+      </w:pPr>
+      <w:r>
+        <w:rPr>
+          <w:b/>
+        </w:rPr>
+        <w:t xml:space="preserve">Social Tightness </w:t>
+      </w:r>
+      <w:r>
+        <w:rPr>
+          <w:b/>
+        </w:rPr>
+        <w:t xml:space="preserve">Based </w:t>
+      </w:r>
+      <w:r>
+        <w:rPr>
+          <w:b/>
+        </w:rPr>
+        <w:t>Model:</w:t>
+      </w:r>
+    </w:p>
+    <w:p>
+      <w:r>
+        <w:rPr>
+          <w:b/>
+        </w:rPr>
+        <w:tab/>
+      </w:r>
+      <w:r>
+        <w:t>Conside</w:t>
+      </w:r>
+      <w:r>
+        <w:t>r that two users A and B have friends A1 and B1 respectively. This technique takes into consideration, the number of mutual friends A and B has to identify if they have social closeness.</w:t>
+      </w:r>
+    </w:p>
+    <w:p/>
+    <w:p>
+      <w:pPr>
+        <w:widowControl w:val="0"/>
+        <w:autoSpaceDE w:val="0"/>
+        <w:autoSpaceDN w:val="0"/>
+        <w:adjustRightInd w:val="0"/>
+        <w:spacing w:after="240"/>
+        <w:rPr>
+          <w:rFonts w:cs="Times"/>
+          <w:b/>
+        </w:rPr>
+      </w:pPr>
+      <w:r>
+        <w:rPr>
+          <w:rFonts w:cs="Times"/>
           <w:b/>
           <w:sz w:val="24"/>
           <w:szCs w:val="24"/>
         </w:rPr>
-      </w:pPr>
-      <w:r>
-        <w:rPr>
+        <w:t>Energy and Local Social Coefficient Model</w:t>
+      </w:r>
+      <w:r>
+        <w:rPr>
+          <w:rFonts w:cs="Times"/>
+          <w:b/>
+        </w:rPr>
+        <w:t>:</w:t>
+      </w:r>
+    </w:p>
+    <w:p>
+      <w:pPr>
+        <w:widowControl w:val="0"/>
+        <w:autoSpaceDE w:val="0"/>
+        <w:autoSpaceDN w:val="0"/>
+        <w:adjustRightInd w:val="0"/>
+        <w:spacing w:after="240"/>
+        <w:ind w:firstLine="720"/>
+        <w:rPr>
+          <w:rFonts w:cs="Times"/>
+          <w:b/>
+        </w:rPr>
+      </w:pPr>
+      <w:r>
+        <w:rPr>
+          <w:rFonts w:cs="Times"/>
+        </w:rPr>
+        <w:t>This model also uses social closeness metric and tries to come up with a total energy of a user being at a location.</w:t>
+      </w:r>
+    </w:p>
+    <w:p>
+      <w:pPr>
+        <w:rPr>
+          <w:b/>
+        </w:rPr>
+      </w:pPr>
+      <w:r>
+        <w:rPr>
+          <w:b/>
+        </w:rPr>
+        <w:t>C</w:t>
+      </w:r>
+      <w:r>
+        <w:rPr>
+          <w:b/>
+        </w:rPr>
+        <w:t>onfidence-based iteration method</w:t>
+      </w:r>
+      <w:r>
+        <w:rPr>
+          <w:b/>
+        </w:rPr>
+        <w:t>:`</w:t>
+      </w:r>
+    </w:p>
+    <w:p>
+      <w:pPr>
+        <w:widowControl w:val="0"/>
+        <w:autoSpaceDE w:val="0"/>
+        <w:autoSpaceDN w:val="0"/>
+        <w:adjustRightInd w:val="0"/>
+        <w:spacing w:after="240"/>
+        <w:rPr>
+          <w:rFonts w:cs="Times"/>
+        </w:rPr>
+      </w:pPr>
+      <w:r>
+        <w:rPr>
+          <w:rFonts w:cs="Times"/>
+        </w:rPr>
+        <w:t>This paper heavily relies on the location info of a user’s friend. Incase there is no info about the user’s friend, they use a refining technique in which friends’ location is estimated and then iteratively improvise. But they didn’t provide the details of the algorithm</w:t>
+      </w:r>
+      <w:r>
+        <w:rPr>
+          <w:rFonts w:cs="Times"/>
           <w:b/>
           <w:sz w:val="24"/>
           <w:szCs w:val="24"/>
         </w:rPr>
+        <w:t xml:space="preserve"> </w:t>
+      </w:r>
+      <w:r>
+        <w:rPr>
+          <w:rFonts w:cs="Times"/>
+        </w:rPr>
+        <w:t>used.</w:t>
+      </w:r>
+    </w:p>
+    <w:p>
+      <w:pPr>
+        <w:widowControl w:val="0"/>
+        <w:autoSpaceDE w:val="0"/>
+        <w:autoSpaceDN w:val="0"/>
+        <w:adjustRightInd w:val="0"/>
+        <w:spacing w:after="240"/>
+        <w:rPr>
+          <w:rFonts w:cs="Times"/>
+        </w:rPr>
+      </w:pPr>
+      <w:r>
+        <w:rPr>
+          <w:rFonts w:cs="Times"/>
+        </w:rPr>
+        <w:t>Since they extended the model used on Fb to twitter data, they considered people who follow each other as friends and the initial location is considered to be the one from where he tweets more. (THIS INFORMATION IS EXTRACTED FROM TWITTER API AND THE MOST FREQUENT LOCATION IS CONSIDERED THE USER’S HOME LOCATION).</w:t>
+      </w:r>
+    </w:p>
+    <w:p>
+      <w:pPr>
+        <w:widowControl w:val="0"/>
+        <w:autoSpaceDE w:val="0"/>
+        <w:autoSpaceDN w:val="0"/>
+        <w:adjustRightInd w:val="0"/>
+        <w:spacing w:after="240"/>
+        <w:rPr>
+          <w:rFonts w:cs="Times"/>
+          <w:sz w:val="24"/>
+          <w:szCs w:val="24"/>
+        </w:rPr>
+      </w:pPr>
+    </w:p>
+    <w:p>
+      <w:pPr>
+        <w:rPr>
+          <w:sz w:val="24"/>
+          <w:szCs w:val="24"/>
+        </w:rPr>
+      </w:pPr>
+    </w:p>
+    <w:p>
+      <w:pPr>
+        <w:widowControl w:val="0"/>
+        <w:autoSpaceDE w:val="0"/>
+        <w:autoSpaceDN w:val="0"/>
+        <w:adjustRightInd w:val="0"/>
+        <w:spacing w:after="240"/>
+        <w:rPr>
+          <w:b/>
+        </w:rPr>
+      </w:pPr>
+      <w:bookmarkStart w:id="0" w:name="_GoBack"/>
+      <w:bookmarkEnd w:id="0"/>
+      <w:r>
+        <w:rPr>
+          <w:b/>
+          <w:sz w:val="24"/>
+          <w:szCs w:val="24"/>
+        </w:rPr>
+        <w:t xml:space="preserve">Title: </w:t>
+      </w:r>
+    </w:p>
+    <w:p>
+      <w:pPr>
+        <w:widowControl w:val="0"/>
+        <w:autoSpaceDE w:val="0"/>
+        <w:autoSpaceDN w:val="0"/>
+        <w:adjustRightInd w:val="0"/>
+        <w:spacing w:after="240"/>
+        <w:ind w:firstLine="720"/>
+        <w:rPr>
+          <w:rFonts w:cs="Helvetica"/>
+          <w:b/>
+          <w:bCs/>
+        </w:rPr>
+      </w:pPr>
+      <w:r>
+        <w:rPr>
+          <w:rFonts w:cs="Helvetica"/>
+          <w:b/>
+          <w:bCs/>
+          <w:sz w:val="24"/>
+          <w:szCs w:val="24"/>
+        </w:rPr>
+        <w:t xml:space="preserve">Location Extraction From Disaster-Related Microblogs </w:t>
+      </w:r>
+    </w:p>
+    <w:p>
+      <w:pPr>
+        <w:widowControl w:val="0"/>
+        <w:autoSpaceDE w:val="0"/>
+        <w:autoSpaceDN w:val="0"/>
+        <w:adjustRightInd w:val="0"/>
+        <w:spacing w:after="240"/>
+        <w:rPr>
+          <w:rFonts w:cs="Times"/>
+          <w:sz w:val="16"/>
+          <w:szCs w:val="16"/>
+        </w:rPr>
+      </w:pPr>
+      <w:hyperlink r:id="rId7" w:history="1">
+        <w:r>
+          <w:rPr>
+            <w:rStyle w:val="Hyperlink"/>
+            <w:rFonts w:cs="Times"/>
+            <w:sz w:val="16"/>
+            <w:szCs w:val="16"/>
+          </w:rPr>
+          <w:t>https://github.com/manassharma/Geolocation-Of-Microbloggers/blob/master/ReferencePapers/p1017.pdf</w:t>
+        </w:r>
+      </w:hyperlink>
+    </w:p>
+    <w:p>
+      <w:pPr>
+        <w:widowControl w:val="0"/>
+        <w:autoSpaceDE w:val="0"/>
+        <w:autoSpaceDN w:val="0"/>
+        <w:adjustRightInd w:val="0"/>
+        <w:spacing w:after="240"/>
+        <w:rPr>
+          <w:rFonts w:cs="Times"/>
+        </w:rPr>
+      </w:pPr>
+      <w:r>
+        <w:rPr>
+          <w:b/>
+        </w:rPr>
         <w:t>Highlights:</w:t>
       </w:r>
-      <w:bookmarkEnd w:id="0"/>
+    </w:p>
+    <w:p>
+      <w:pPr>
+        <w:ind w:firstLine="720"/>
+      </w:pPr>
+      <w:r>
+        <w:t>Instead of NER libraries, previous works used TF-IDF algorithm to select important words in a tweet.</w:t>
+      </w:r>
+      <w:r>
+        <w:tab/>
+        <w:t>Also, geolocation of tweets (with location info) and store it prediction reference.</w:t>
+      </w:r>
+    </w:p>
+    <w:p>
+      <w:r>
+        <w:t>However this paper uses NER libraries on annotated tweets.</w:t>
+      </w:r>
+    </w:p>
+    <w:p>
+      <w:r>
+        <w:t>They have evaluated a lot of NER libraries and compared the results:</w:t>
+      </w:r>
+    </w:p>
+    <w:p>
+      <w:pPr>
+        <w:pStyle w:val="ListParagraph"/>
+        <w:numPr>
+          <w:ilvl w:val="0"/>
+          <w:numId w:val="1"/>
+        </w:numPr>
+      </w:pPr>
+      <w:r>
+        <w:t>Standford NER: Uses Conditional Random Fields Technique wherein it predicts based on sequence of labels rather than unigrams.</w:t>
+      </w:r>
+    </w:p>
+    <w:p>
+      <w:pPr>
+        <w:pStyle w:val="ListParagraph"/>
+        <w:numPr>
+          <w:ilvl w:val="0"/>
+          <w:numId w:val="1"/>
+        </w:numPr>
+      </w:pPr>
+      <w:r>
+        <w:t>OpenNLP: Uses maximum entrophy model for classification. Also considers the whole document text for entities classification.</w:t>
+      </w:r>
+    </w:p>
+    <w:p>
+      <w:pPr>
+        <w:pStyle w:val="ListParagraph"/>
+        <w:numPr>
+          <w:ilvl w:val="0"/>
+          <w:numId w:val="1"/>
+        </w:numPr>
+      </w:pPr>
+      <w:r>
+        <w:lastRenderedPageBreak/>
+        <w:t>Yahoo PlaceMaker: It can extract exact latitude , longitude info based on address etc.</w:t>
+      </w:r>
+    </w:p>
+    <w:p>
+      <w:pPr>
+        <w:pStyle w:val="ListParagraph"/>
+        <w:numPr>
+          <w:ilvl w:val="0"/>
+          <w:numId w:val="1"/>
+        </w:numPr>
+      </w:pPr>
+      <w:r>
+        <w:t>Twitter NLP: Mainly focused to work on tweets and cannot be retrainable. But extensively tries to interpret tweets.</w:t>
+      </w:r>
+    </w:p>
+    <w:p>
+      <w:r>
+        <w:t>Since these libraries do not come with native location classification support, they retrained OpenNLP &amp; Stanford NER using twitter data and did cross verification. For Twitter NLP, they use a gazetteer as a reference which in turn hindered Twitter NLP performance.</w:t>
+      </w:r>
+    </w:p>
+    <w:p>
+      <w:r>
+        <w:t>Tweets might also be of the form #Australia or #Fashion. So results were computed with and without hashtags and compared.</w:t>
+      </w:r>
+    </w:p>
+    <w:p>
+      <w:r>
+        <w:t>Python has extensive support for the above mentioned libraries.</w:t>
+      </w:r>
+    </w:p>
+    <w:p/>
+    <w:p>
+      <w:r>
+        <w:t>(Since this project deals with disaster related tweets, they have made use of CrowdFlower to annotate tags as disaster related. So there has been manual work involved in classifying the tags from various timelines.</w:t>
+      </w:r>
+    </w:p>
+    <w:p>
+      <w:r>
+        <w:t>So they have followed controlled annotation where in people would be given same subset of tweets and their classification results were validated. CrowdFlower assigned trust level to people involved in annotating so that their work can be picked with confidence. This part is to describe how they identify disaster related tweets).</w:t>
+      </w:r>
+    </w:p>
+    <w:p/>
+    <w:p>
+      <w:r>
+        <w:t>Based on comparison, Standford NER outperformed other libraries after it was retrained with tweets. But finding Point of Interest seems to be a bit complicated.</w:t>
+      </w:r>
+    </w:p>
+    <w:p/>
+    <w:p>
+      <w:pPr>
+        <w:rPr>
+          <w:b/>
+          <w:sz w:val="24"/>
+          <w:szCs w:val="24"/>
+        </w:rPr>
+      </w:pPr>
     </w:p>
     <w:sectPr>
       <w:pgSz w:w="12240" w:h="15840"/>
@@ -65,6 +658,243 @@
 </w:document>
 </file>
 
+<file path=word/numbering.xml><?xml version="1.0" encoding="utf-8"?>
+<w:numbering xmlns:wpc="http://schemas.microsoft.com/office/word/2010/wordprocessingCanvas" xmlns:mo="http://schemas.microsoft.com/office/mac/office/2008/main" xmlns:mc="http://schemas.openxmlformats.org/markup-compatibility/2006" xmlns:mv="urn:schemas-microsoft-com:mac:vml" xmlns:o="urn:schemas-microsoft-com:office:office" xmlns:r="http://schemas.openxmlformats.org/officeDocument/2006/relationships" xmlns:m="http://schemas.openxmlformats.org/officeDocument/2006/math" xmlns:v="urn:schemas-microsoft-com:vml" xmlns:wp14="http://schemas.microsoft.com/office/word/2010/wordprocessingDrawing" xmlns:wp="http://schemas.openxmlformats.org/drawingml/2006/wordprocessingDrawing" xmlns:w10="urn:schemas-microsoft-com:office:word" xmlns:w="http://schemas.openxmlformats.org/wordprocessingml/2006/main" xmlns:w14="http://schemas.microsoft.com/office/word/2010/wordml" xmlns:w15="http://schemas.microsoft.com/office/word/2012/wordml" xmlns:wpg="http://schemas.microsoft.com/office/word/2010/wordprocessingGroup" xmlns:wpi="http://schemas.microsoft.com/office/word/2010/wordprocessingInk" xmlns:wne="http://schemas.microsoft.com/office/word/2006/wordml" xmlns:wps="http://schemas.microsoft.com/office/word/2010/wordprocessingShape" mc:Ignorable="w14 w15 wp14">
+  <w:abstractNum w:abstractNumId="0">
+    <w:nsid w:val="21446EB0"/>
+    <w:multiLevelType w:val="hybridMultilevel"/>
+    <w:tmpl w:val="525055C2"/>
+    <w:lvl w:ilvl="0" w:tplc="04090001">
+      <w:start w:val="1"/>
+      <w:numFmt w:val="bullet"/>
+      <w:lvlText w:val=""/>
+      <w:lvlJc w:val="left"/>
+      <w:pPr>
+        <w:ind w:left="720" w:hanging="360"/>
+      </w:pPr>
+      <w:rPr>
+        <w:rFonts w:ascii="Symbol" w:hAnsi="Symbol" w:hint="default"/>
+      </w:rPr>
+    </w:lvl>
+    <w:lvl w:ilvl="1" w:tplc="04090003" w:tentative="1">
+      <w:start w:val="1"/>
+      <w:numFmt w:val="bullet"/>
+      <w:lvlText w:val="o"/>
+      <w:lvlJc w:val="left"/>
+      <w:pPr>
+        <w:ind w:left="1440" w:hanging="360"/>
+      </w:pPr>
+      <w:rPr>
+        <w:rFonts w:ascii="Courier New" w:hAnsi="Courier New" w:cs="Courier New" w:hint="default"/>
+      </w:rPr>
+    </w:lvl>
+    <w:lvl w:ilvl="2" w:tplc="04090005" w:tentative="1">
+      <w:start w:val="1"/>
+      <w:numFmt w:val="bullet"/>
+      <w:lvlText w:val=""/>
+      <w:lvlJc w:val="left"/>
+      <w:pPr>
+        <w:ind w:left="2160" w:hanging="360"/>
+      </w:pPr>
+      <w:rPr>
+        <w:rFonts w:ascii="Wingdings" w:hAnsi="Wingdings" w:hint="default"/>
+      </w:rPr>
+    </w:lvl>
+    <w:lvl w:ilvl="3" w:tplc="04090001" w:tentative="1">
+      <w:start w:val="1"/>
+      <w:numFmt w:val="bullet"/>
+      <w:lvlText w:val=""/>
+      <w:lvlJc w:val="left"/>
+      <w:pPr>
+        <w:ind w:left="2880" w:hanging="360"/>
+      </w:pPr>
+      <w:rPr>
+        <w:rFonts w:ascii="Symbol" w:hAnsi="Symbol" w:hint="default"/>
+      </w:rPr>
+    </w:lvl>
+    <w:lvl w:ilvl="4" w:tplc="04090003" w:tentative="1">
+      <w:start w:val="1"/>
+      <w:numFmt w:val="bullet"/>
+      <w:lvlText w:val="o"/>
+      <w:lvlJc w:val="left"/>
+      <w:pPr>
+        <w:ind w:left="3600" w:hanging="360"/>
+      </w:pPr>
+      <w:rPr>
+        <w:rFonts w:ascii="Courier New" w:hAnsi="Courier New" w:cs="Courier New" w:hint="default"/>
+      </w:rPr>
+    </w:lvl>
+    <w:lvl w:ilvl="5" w:tplc="04090005" w:tentative="1">
+      <w:start w:val="1"/>
+      <w:numFmt w:val="bullet"/>
+      <w:lvlText w:val=""/>
+      <w:lvlJc w:val="left"/>
+      <w:pPr>
+        <w:ind w:left="4320" w:hanging="360"/>
+      </w:pPr>
+      <w:rPr>
+        <w:rFonts w:ascii="Wingdings" w:hAnsi="Wingdings" w:hint="default"/>
+      </w:rPr>
+    </w:lvl>
+    <w:lvl w:ilvl="6" w:tplc="04090001" w:tentative="1">
+      <w:start w:val="1"/>
+      <w:numFmt w:val="bullet"/>
+      <w:lvlText w:val=""/>
+      <w:lvlJc w:val="left"/>
+      <w:pPr>
+        <w:ind w:left="5040" w:hanging="360"/>
+      </w:pPr>
+      <w:rPr>
+        <w:rFonts w:ascii="Symbol" w:hAnsi="Symbol" w:hint="default"/>
+      </w:rPr>
+    </w:lvl>
+    <w:lvl w:ilvl="7" w:tplc="04090003" w:tentative="1">
+      <w:start w:val="1"/>
+      <w:numFmt w:val="bullet"/>
+      <w:lvlText w:val="o"/>
+      <w:lvlJc w:val="left"/>
+      <w:pPr>
+        <w:ind w:left="5760" w:hanging="360"/>
+      </w:pPr>
+      <w:rPr>
+        <w:rFonts w:ascii="Courier New" w:hAnsi="Courier New" w:cs="Courier New" w:hint="default"/>
+      </w:rPr>
+    </w:lvl>
+    <w:lvl w:ilvl="8" w:tplc="04090005" w:tentative="1">
+      <w:start w:val="1"/>
+      <w:numFmt w:val="bullet"/>
+      <w:lvlText w:val=""/>
+      <w:lvlJc w:val="left"/>
+      <w:pPr>
+        <w:ind w:left="6480" w:hanging="360"/>
+      </w:pPr>
+      <w:rPr>
+        <w:rFonts w:ascii="Wingdings" w:hAnsi="Wingdings" w:hint="default"/>
+      </w:rPr>
+    </w:lvl>
+  </w:abstractNum>
+  <w:abstractNum w:abstractNumId="1">
+    <w:nsid w:val="3F1A1A17"/>
+    <w:multiLevelType w:val="hybridMultilevel"/>
+    <w:tmpl w:val="3CC6C79C"/>
+    <w:lvl w:ilvl="0" w:tplc="04090001">
+      <w:start w:val="1"/>
+      <w:numFmt w:val="bullet"/>
+      <w:lvlText w:val=""/>
+      <w:lvlJc w:val="left"/>
+      <w:pPr>
+        <w:ind w:left="1440" w:hanging="360"/>
+      </w:pPr>
+      <w:rPr>
+        <w:rFonts w:ascii="Symbol" w:hAnsi="Symbol" w:hint="default"/>
+      </w:rPr>
+    </w:lvl>
+    <w:lvl w:ilvl="1" w:tplc="04090003" w:tentative="1">
+      <w:start w:val="1"/>
+      <w:numFmt w:val="bullet"/>
+      <w:lvlText w:val="o"/>
+      <w:lvlJc w:val="left"/>
+      <w:pPr>
+        <w:ind w:left="2160" w:hanging="360"/>
+      </w:pPr>
+      <w:rPr>
+        <w:rFonts w:ascii="Courier New" w:hAnsi="Courier New" w:cs="Courier New" w:hint="default"/>
+      </w:rPr>
+    </w:lvl>
+    <w:lvl w:ilvl="2" w:tplc="04090005" w:tentative="1">
+      <w:start w:val="1"/>
+      <w:numFmt w:val="bullet"/>
+      <w:lvlText w:val=""/>
+      <w:lvlJc w:val="left"/>
+      <w:pPr>
+        <w:ind w:left="2880" w:hanging="360"/>
+      </w:pPr>
+      <w:rPr>
+        <w:rFonts w:ascii="Wingdings" w:hAnsi="Wingdings" w:hint="default"/>
+      </w:rPr>
+    </w:lvl>
+    <w:lvl w:ilvl="3" w:tplc="04090001" w:tentative="1">
+      <w:start w:val="1"/>
+      <w:numFmt w:val="bullet"/>
+      <w:lvlText w:val=""/>
+      <w:lvlJc w:val="left"/>
+      <w:pPr>
+        <w:ind w:left="3600" w:hanging="360"/>
+      </w:pPr>
+      <w:rPr>
+        <w:rFonts w:ascii="Symbol" w:hAnsi="Symbol" w:hint="default"/>
+      </w:rPr>
+    </w:lvl>
+    <w:lvl w:ilvl="4" w:tplc="04090003" w:tentative="1">
+      <w:start w:val="1"/>
+      <w:numFmt w:val="bullet"/>
+      <w:lvlText w:val="o"/>
+      <w:lvlJc w:val="left"/>
+      <w:pPr>
+        <w:ind w:left="4320" w:hanging="360"/>
+      </w:pPr>
+      <w:rPr>
+        <w:rFonts w:ascii="Courier New" w:hAnsi="Courier New" w:cs="Courier New" w:hint="default"/>
+      </w:rPr>
+    </w:lvl>
+    <w:lvl w:ilvl="5" w:tplc="04090005" w:tentative="1">
+      <w:start w:val="1"/>
+      <w:numFmt w:val="bullet"/>
+      <w:lvlText w:val=""/>
+      <w:lvlJc w:val="left"/>
+      <w:pPr>
+        <w:ind w:left="5040" w:hanging="360"/>
+      </w:pPr>
+      <w:rPr>
+        <w:rFonts w:ascii="Wingdings" w:hAnsi="Wingdings" w:hint="default"/>
+      </w:rPr>
+    </w:lvl>
+    <w:lvl w:ilvl="6" w:tplc="04090001" w:tentative="1">
+      <w:start w:val="1"/>
+      <w:numFmt w:val="bullet"/>
+      <w:lvlText w:val=""/>
+      <w:lvlJc w:val="left"/>
+      <w:pPr>
+        <w:ind w:left="5760" w:hanging="360"/>
+      </w:pPr>
+      <w:rPr>
+        <w:rFonts w:ascii="Symbol" w:hAnsi="Symbol" w:hint="default"/>
+      </w:rPr>
+    </w:lvl>
+    <w:lvl w:ilvl="7" w:tplc="04090003" w:tentative="1">
+      <w:start w:val="1"/>
+      <w:numFmt w:val="bullet"/>
+      <w:lvlText w:val="o"/>
+      <w:lvlJc w:val="left"/>
+      <w:pPr>
+        <w:ind w:left="6480" w:hanging="360"/>
+      </w:pPr>
+      <w:rPr>
+        <w:rFonts w:ascii="Courier New" w:hAnsi="Courier New" w:cs="Courier New" w:hint="default"/>
+      </w:rPr>
+    </w:lvl>
+    <w:lvl w:ilvl="8" w:tplc="04090005" w:tentative="1">
+      <w:start w:val="1"/>
+      <w:numFmt w:val="bullet"/>
+      <w:lvlText w:val=""/>
+      <w:lvlJc w:val="left"/>
+      <w:pPr>
+        <w:ind w:left="7200" w:hanging="360"/>
+      </w:pPr>
+      <w:rPr>
+        <w:rFonts w:ascii="Wingdings" w:hAnsi="Wingdings" w:hint="default"/>
+      </w:rPr>
+    </w:lvl>
+  </w:abstractNum>
+  <w:num w:numId="1">
+    <w:abstractNumId w:val="0"/>
+  </w:num>
+  <w:num w:numId="2">
+    <w:abstractNumId w:val="1"/>
+  </w:num>
+</w:numbering>
+</file>
+
 <file path=word/styles.xml><?xml version="1.0" encoding="utf-8"?>
 <w:styles xmlns:mc="http://schemas.openxmlformats.org/markup-compatibility/2006" xmlns:r="http://schemas.openxmlformats.org/officeDocument/2006/relationships" xmlns:w="http://schemas.openxmlformats.org/wordprocessingml/2006/main" xmlns:w14="http://schemas.microsoft.com/office/word/2010/wordml" xmlns:w15="http://schemas.microsoft.com/office/word/2012/wordml" mc:Ignorable="w14 w15">
   <w:docDefaults>
@@ -82,7 +912,7 @@
       </w:pPr>
     </w:pPrDefault>
   </w:docDefaults>
-  <w:latentStyles w:defLockedState="0" w:defUIPriority="99" w:defSemiHidden="0" w:defUnhideWhenUsed="0" w:defQFormat="0" w:count="371">
+  <w:latentStyles w:defLockedState="0" w:defUIPriority="99" w:defSemiHidden="0" w:defUnhideWhenUsed="0" w:defQFormat="0" w:count="380">
     <w:lsdException w:name="Normal" w:uiPriority="0" w:qFormat="1"/>
     <w:lsdException w:name="heading 1" w:uiPriority="9" w:qFormat="1"/>
     <w:lsdException w:name="heading 2" w:semiHidden="1" w:uiPriority="9" w:unhideWhenUsed="1" w:qFormat="1"/>
@@ -486,6 +1316,33 @@
     <w:semiHidden/>
     <w:unhideWhenUsed/>
   </w:style>
+  <w:style w:type="paragraph" w:styleId="ListParagraph">
+    <w:name w:val="List Paragraph"/>
+    <w:basedOn w:val="Normal"/>
+    <w:uiPriority w:val="34"/>
+    <w:qFormat/>
+    <w:rsid w:val="00F62A32"/>
+    <w:pPr>
+      <w:spacing w:after="0" w:line="240" w:lineRule="auto"/>
+      <w:ind w:left="720"/>
+      <w:contextualSpacing/>
+    </w:pPr>
+    <w:rPr>
+      <w:sz w:val="24"/>
+      <w:szCs w:val="24"/>
+    </w:rPr>
+  </w:style>
+  <w:style w:type="character" w:styleId="Hyperlink">
+    <w:name w:val="Hyperlink"/>
+    <w:basedOn w:val="DefaultParagraphFont"/>
+    <w:uiPriority w:val="99"/>
+    <w:unhideWhenUsed/>
+    <w:rsid w:val="00F62A32"/>
+    <w:rPr>
+      <w:color w:val="0563C1" w:themeColor="hyperlink"/>
+      <w:u w:val="single"/>
+    </w:rPr>
+  </w:style>
 </w:styles>
 </file>
 

</xml_diff>

<commit_message>
Highlights on the paper about GLITTER framework
</commit_message>
<xml_diff>
--- a/HighlightsFromReferencePapers.docx
+++ b/HighlightsFromReferencePapers.docx
@@ -1,6 +1,6 @@
 
 <file path=word/document.xml><?xml version="1.0" encoding="utf-8"?>
-<w:document xmlns:wpc="http://schemas.microsoft.com/office/word/2010/wordprocessingCanvas" xmlns:mo="http://schemas.microsoft.com/office/mac/office/2008/main" xmlns:mc="http://schemas.openxmlformats.org/markup-compatibility/2006" xmlns:mv="urn:schemas-microsoft-com:mac:vml" xmlns:o="urn:schemas-microsoft-com:office:office" xmlns:r="http://schemas.openxmlformats.org/officeDocument/2006/relationships" xmlns:m="http://schemas.openxmlformats.org/officeDocument/2006/math" xmlns:v="urn:schemas-microsoft-com:vml" xmlns:wp14="http://schemas.microsoft.com/office/word/2010/wordprocessingDrawing" xmlns:wp="http://schemas.openxmlformats.org/drawingml/2006/wordprocessingDrawing" xmlns:w10="urn:schemas-microsoft-com:office:word" xmlns:w="http://schemas.openxmlformats.org/wordprocessingml/2006/main" xmlns:w14="http://schemas.microsoft.com/office/word/2010/wordml" xmlns:w15="http://schemas.microsoft.com/office/word/2012/wordml" xmlns:wpg="http://schemas.microsoft.com/office/word/2010/wordprocessingGroup" xmlns:wpi="http://schemas.microsoft.com/office/word/2010/wordprocessingInk" xmlns:wne="http://schemas.microsoft.com/office/word/2006/wordml" xmlns:wps="http://schemas.microsoft.com/office/word/2010/wordprocessingShape" mc:Ignorable="w14 w15 wp14">
+<w:document xmlns:wpc="http://schemas.microsoft.com/office/word/2010/wordprocessingCanvas" xmlns:mc="http://schemas.openxmlformats.org/markup-compatibility/2006" xmlns:o="urn:schemas-microsoft-com:office:office" xmlns:r="http://schemas.openxmlformats.org/officeDocument/2006/relationships" xmlns:m="http://schemas.openxmlformats.org/officeDocument/2006/math" xmlns:v="urn:schemas-microsoft-com:vml" xmlns:wp14="http://schemas.microsoft.com/office/word/2010/wordprocessingDrawing" xmlns:wp="http://schemas.openxmlformats.org/drawingml/2006/wordprocessingDrawing" xmlns:w10="urn:schemas-microsoft-com:office:word" xmlns:w="http://schemas.openxmlformats.org/wordprocessingml/2006/main" xmlns:w14="http://schemas.microsoft.com/office/word/2010/wordml" xmlns:w15="http://schemas.microsoft.com/office/word/2012/wordml" xmlns:wpg="http://schemas.microsoft.com/office/word/2010/wordprocessingGroup" xmlns:wpi="http://schemas.microsoft.com/office/word/2010/wordprocessingInk" xmlns:wne="http://schemas.microsoft.com/office/word/2006/wordml" xmlns:wps="http://schemas.microsoft.com/office/word/2010/wordprocessingShape" mc:Ignorable="w14 w15 wp14">
   <w:body>
     <w:p>
       <w:pPr>
@@ -64,18 +64,33 @@
       </w:r>
     </w:p>
     <w:p>
-      <w:r>
-        <w:t xml:space="preserve">a friend-based, </w:t>
-      </w:r>
-    </w:p>
-    <w:p>
-      <w:r>
-        <w:t>a social closeness-based,</w:t>
-      </w:r>
-    </w:p>
-    <w:p>
-      <w:r>
-        <w:t>an energy and local social coefficient based</w:t>
+      <w:proofErr w:type="gramStart"/>
+      <w:r>
+        <w:t>a</w:t>
+      </w:r>
+      <w:proofErr w:type="gramEnd"/>
+      <w:r>
+        <w:t xml:space="preserve"> friend-based, </w:t>
+      </w:r>
+    </w:p>
+    <w:p>
+      <w:proofErr w:type="gramStart"/>
+      <w:r>
+        <w:t>a</w:t>
+      </w:r>
+      <w:proofErr w:type="gramEnd"/>
+      <w:r>
+        <w:t xml:space="preserve"> social closeness-based,</w:t>
+      </w:r>
+    </w:p>
+    <w:p>
+      <w:proofErr w:type="gramStart"/>
+      <w:r>
+        <w:t>an</w:t>
+      </w:r>
+      <w:proofErr w:type="gramEnd"/>
+      <w:r>
+        <w:t xml:space="preserve"> energy and local social coefficient based</w:t>
       </w:r>
     </w:p>
     <w:p>
@@ -138,7 +153,15 @@
         <w:tab/>
       </w:r>
       <w:r>
-        <w:t xml:space="preserve"> The data set used is address updated in facebook profile of candidates</w:t>
+        <w:t xml:space="preserve"> The data set used is address updated in </w:t>
+      </w:r>
+      <w:proofErr w:type="spellStart"/>
+      <w:r>
+        <w:t>facebook</w:t>
+      </w:r>
+      <w:proofErr w:type="spellEnd"/>
+      <w:r>
+        <w:t xml:space="preserve"> profile of candidates</w:t>
       </w:r>
     </w:p>
     <w:p>
@@ -161,7 +184,15 @@
         </w:numPr>
       </w:pPr>
       <w:r>
-        <w:t xml:space="preserve">Identify location of user and his friend using facebook address. </w:t>
+        <w:t xml:space="preserve">Identify location of user and his friend using </w:t>
+      </w:r>
+      <w:proofErr w:type="spellStart"/>
+      <w:r>
+        <w:t>facebook</w:t>
+      </w:r>
+      <w:proofErr w:type="spellEnd"/>
+      <w:r>
+        <w:t xml:space="preserve"> address. </w:t>
       </w:r>
     </w:p>
     <w:p>
@@ -365,12 +396,14 @@
         </w:rPr>
         <w:t>onfidence-based iteration method</w:t>
       </w:r>
+      <w:proofErr w:type="gramStart"/>
       <w:r>
         <w:rPr>
           <w:b/>
         </w:rPr>
         <w:t>:`</w:t>
       </w:r>
+      <w:proofErr w:type="gramEnd"/>
     </w:p>
     <w:p>
       <w:pPr>
@@ -387,7 +420,21 @@
         <w:rPr>
           <w:rFonts w:cs="Times"/>
         </w:rPr>
-        <w:t>This paper heavily relies on the location info of a user’s friend. Incase there is no info about the user’s friend, they use a refining technique in which friends’ location is estimated and then iteratively improvise. But they didn’t provide the details of the algorithm</w:t>
+        <w:t xml:space="preserve">This paper heavily relies on the location info of a user’s friend. </w:t>
+      </w:r>
+      <w:proofErr w:type="spellStart"/>
+      <w:r>
+        <w:rPr>
+          <w:rFonts w:cs="Times"/>
+        </w:rPr>
+        <w:t>Incase</w:t>
+      </w:r>
+      <w:proofErr w:type="spellEnd"/>
+      <w:r>
+        <w:rPr>
+          <w:rFonts w:cs="Times"/>
+        </w:rPr>
+        <w:t xml:space="preserve"> there is no info about the user’s friend, they use a refining technique in which friends’ location is estimated and then iteratively improvise. But they didn’t provide the details of the algorithm</w:t>
       </w:r>
       <w:r>
         <w:rPr>
@@ -456,8 +503,6 @@
           <w:b/>
         </w:rPr>
       </w:pPr>
-      <w:bookmarkStart w:id="0" w:name="_GoBack"/>
-      <w:bookmarkEnd w:id="0"/>
       <w:r>
         <w:rPr>
           <w:b/>
@@ -489,7 +534,29 @@
           <w:sz w:val="24"/>
           <w:szCs w:val="24"/>
         </w:rPr>
-        <w:t xml:space="preserve">Location Extraction From Disaster-Related Microblogs </w:t>
+        <w:t xml:space="preserve">Location Extraction </w:t>
+      </w:r>
+      <w:proofErr w:type="gramStart"/>
+      <w:r>
+        <w:rPr>
+          <w:rFonts w:cs="Helvetica"/>
+          <w:b/>
+          <w:bCs/>
+          <w:sz w:val="24"/>
+          <w:szCs w:val="24"/>
+        </w:rPr>
+        <w:t>From</w:t>
+      </w:r>
+      <w:proofErr w:type="gramEnd"/>
+      <w:r>
+        <w:rPr>
+          <w:rFonts w:cs="Helvetica"/>
+          <w:b/>
+          <w:bCs/>
+          <w:sz w:val="24"/>
+          <w:szCs w:val="24"/>
+        </w:rPr>
+        <w:t xml:space="preserve"> Disaster-Related Microblogs </w:t>
       </w:r>
     </w:p>
     <w:p>
@@ -565,8 +632,13 @@
           <w:numId w:val="1"/>
         </w:numPr>
       </w:pPr>
-      <w:r>
-        <w:t>Standford NER: Uses Conditional Random Fields Technique wherein it predicts based on sequence of labels rather than unigrams.</w:t>
+      <w:proofErr w:type="spellStart"/>
+      <w:r>
+        <w:t>Standford</w:t>
+      </w:r>
+      <w:proofErr w:type="spellEnd"/>
+      <w:r>
+        <w:t xml:space="preserve"> NER: Uses Conditional Random Fields Technique wherein it predicts based on sequence of labels rather than unigrams.</w:t>
       </w:r>
     </w:p>
     <w:p>
@@ -577,8 +649,21 @@
           <w:numId w:val="1"/>
         </w:numPr>
       </w:pPr>
-      <w:r>
-        <w:t>OpenNLP: Uses maximum entrophy model for classification. Also considers the whole document text for entities classification.</w:t>
+      <w:proofErr w:type="spellStart"/>
+      <w:r>
+        <w:t>OpenNLP</w:t>
+      </w:r>
+      <w:proofErr w:type="spellEnd"/>
+      <w:r>
+        <w:t xml:space="preserve">: Uses maximum </w:t>
+      </w:r>
+      <w:proofErr w:type="spellStart"/>
+      <w:r>
+        <w:t>entrophy</w:t>
+      </w:r>
+      <w:proofErr w:type="spellEnd"/>
+      <w:r>
+        <w:t xml:space="preserve"> model for classification. Also considers the whole document text for entities classification.</w:t>
       </w:r>
     </w:p>
     <w:p>
@@ -591,7 +676,23 @@
       </w:pPr>
       <w:r>
         <w:lastRenderedPageBreak/>
-        <w:t>Yahoo PlaceMaker: It can extract exact latitude , longitude info based on address etc.</w:t>
+        <w:t xml:space="preserve">Yahoo </w:t>
+      </w:r>
+      <w:proofErr w:type="spellStart"/>
+      <w:r>
+        <w:t>PlaceMaker</w:t>
+      </w:r>
+      <w:proofErr w:type="spellEnd"/>
+      <w:r>
+        <w:t xml:space="preserve">: It can extract exact </w:t>
+      </w:r>
+      <w:proofErr w:type="gramStart"/>
+      <w:r>
+        <w:t>latitude ,</w:t>
+      </w:r>
+      <w:proofErr w:type="gramEnd"/>
+      <w:r>
+        <w:t xml:space="preserve"> longitude info based on address etc.</w:t>
       </w:r>
     </w:p>
     <w:p>
@@ -603,12 +704,28 @@
         </w:numPr>
       </w:pPr>
       <w:r>
-        <w:t>Twitter NLP: Mainly focused to work on tweets and cannot be retrainable. But extensively tries to interpret tweets.</w:t>
-      </w:r>
-    </w:p>
-    <w:p>
-      <w:r>
-        <w:t>Since these libraries do not come with native location classification support, they retrained OpenNLP &amp; Stanford NER using twitter data and did cross verification. For Twitter NLP, they use a gazetteer as a reference which in turn hindered Twitter NLP performance.</w:t>
+        <w:t xml:space="preserve">Twitter NLP: Mainly focused to work on tweets and cannot be </w:t>
+      </w:r>
+      <w:proofErr w:type="spellStart"/>
+      <w:r>
+        <w:t>retrainable</w:t>
+      </w:r>
+      <w:proofErr w:type="spellEnd"/>
+      <w:r>
+        <w:t>. But extensively tries to interpret tweets.</w:t>
+      </w:r>
+    </w:p>
+    <w:p>
+      <w:r>
+        <w:t xml:space="preserve">Since these libraries do not come with native location classification support, they retrained </w:t>
+      </w:r>
+      <w:proofErr w:type="spellStart"/>
+      <w:r>
+        <w:t>OpenNLP</w:t>
+      </w:r>
+      <w:proofErr w:type="spellEnd"/>
+      <w:r>
+        <w:t xml:space="preserve"> &amp; Stanford NER using twitter data and did cross verification. For Twitter NLP, they use a gazetteer as a reference which in turn hindered Twitter NLP performance.</w:t>
       </w:r>
     </w:p>
     <w:p>
@@ -624,19 +741,438 @@
     <w:p/>
     <w:p>
       <w:r>
-        <w:t>(Since this project deals with disaster related tweets, they have made use of CrowdFlower to annotate tags as disaster related. So there has been manual work involved in classifying the tags from various timelines.</w:t>
-      </w:r>
-    </w:p>
-    <w:p>
-      <w:r>
-        <w:t>So they have followed controlled annotation where in people would be given same subset of tweets and their classification results were validated. CrowdFlower assigned trust level to people involved in annotating so that their work can be picked with confidence. This part is to describe how they identify disaster related tweets).</w:t>
+        <w:t xml:space="preserve">(Since this project deals with disaster related tweets, they have made use of </w:t>
+      </w:r>
+      <w:proofErr w:type="spellStart"/>
+      <w:r>
+        <w:t>CrowdFlower</w:t>
+      </w:r>
+      <w:proofErr w:type="spellEnd"/>
+      <w:r>
+        <w:t xml:space="preserve"> to annotate tags as disaster related. So there has been manual work involved in classifying the tags from various timelines.</w:t>
+      </w:r>
+    </w:p>
+    <w:p>
+      <w:r>
+        <w:t xml:space="preserve">So they have followed controlled annotation where in people would be given same subset of tweets and their classification results were validated. </w:t>
+      </w:r>
+      <w:proofErr w:type="spellStart"/>
+      <w:r>
+        <w:t>CrowdFlower</w:t>
+      </w:r>
+      <w:proofErr w:type="spellEnd"/>
+      <w:r>
+        <w:t xml:space="preserve"> assigned trust level to people involved in annotating so that their work can be picked with confidence. This part is to describe how they identify disaster related tweets).</w:t>
       </w:r>
     </w:p>
     <w:p/>
     <w:p>
       <w:r>
-        <w:t>Based on comparison, Standford NER outperformed other libraries after it was retrained with tweets. But finding Point of Interest seems to be a bit complicated.</w:t>
-      </w:r>
+        <w:t xml:space="preserve">Based on comparison, </w:t>
+      </w:r>
+      <w:proofErr w:type="spellStart"/>
+      <w:r>
+        <w:t>Standford</w:t>
+      </w:r>
+      <w:proofErr w:type="spellEnd"/>
+      <w:r>
+        <w:t xml:space="preserve"> NER outperformed other libraries after it was retrained with tweets. But finding Point of Interest seems to be a bit complicated.</w:t>
+      </w:r>
+    </w:p>
+    <w:p/>
+    <w:p>
+      <w:pPr>
+        <w:rPr>
+          <w:b/>
+        </w:rPr>
+      </w:pPr>
+      <w:proofErr w:type="gramStart"/>
+      <w:r>
+        <w:rPr>
+          <w:b/>
+        </w:rPr>
+        <w:t>TITLE</w:t>
+      </w:r>
+      <w:r>
+        <w:rPr>
+          <w:b/>
+        </w:rPr>
+        <w:t xml:space="preserve"> :</w:t>
+      </w:r>
+      <w:proofErr w:type="gramEnd"/>
+      <w:r>
+        <w:rPr>
+          <w:b/>
+        </w:rPr>
+        <w:t xml:space="preserve"> Effective Location Identification from Microblogs</w:t>
+      </w:r>
+    </w:p>
+    <w:p>
+      <w:pPr>
+        <w:rPr>
+          <w:b/>
+        </w:rPr>
+      </w:pPr>
+      <w:r>
+        <w:rPr>
+          <w:b/>
+        </w:rPr>
+        <w:t>ICDE Conference, 2014</w:t>
+      </w:r>
+    </w:p>
+    <w:p>
+      <w:r>
+        <w:rPr>
+          <w:rFonts w:ascii="Segoe UI" w:hAnsi="Segoe UI" w:cs="Segoe UI"/>
+          <w:color w:val="000000"/>
+          <w:sz w:val="20"/>
+          <w:szCs w:val="20"/>
+        </w:rPr>
+        <w:t>https://github.com/manassharma/Geolocation-Of-Microbloggers/blob/master/ReferencePapers/icde14_location.pdf</w:t>
+      </w:r>
+    </w:p>
+    <w:p>
+      <w:proofErr w:type="gramStart"/>
+      <w:r>
+        <w:rPr>
+          <w:b/>
+        </w:rPr>
+        <w:t>GOAL</w:t>
+      </w:r>
+      <w:r>
+        <w:t xml:space="preserve"> :</w:t>
+      </w:r>
+      <w:proofErr w:type="gramEnd"/>
+      <w:r>
+        <w:t xml:space="preserve"> Proposes a </w:t>
+      </w:r>
+      <w:r>
+        <w:t xml:space="preserve">global location identiﬁcation </w:t>
+      </w:r>
+      <w:r>
+        <w:t xml:space="preserve">method, called GLITTER which </w:t>
+      </w:r>
+      <w:r>
+        <w:t>combines multiple microblogs of a user and utilizes them to identify the user’s locations.</w:t>
+      </w:r>
+    </w:p>
+    <w:p>
+      <w:pPr>
+        <w:rPr>
+          <w:b/>
+        </w:rPr>
+      </w:pPr>
+      <w:proofErr w:type="gramStart"/>
+      <w:r>
+        <w:rPr>
+          <w:b/>
+        </w:rPr>
+        <w:t>HIGHLIGHTS</w:t>
+      </w:r>
+      <w:r>
+        <w:rPr>
+          <w:b/>
+        </w:rPr>
+        <w:t xml:space="preserve"> :</w:t>
+      </w:r>
+      <w:proofErr w:type="gramEnd"/>
+      <w:r>
+        <w:rPr>
+          <w:b/>
+        </w:rPr>
+        <w:t xml:space="preserve"> </w:t>
+      </w:r>
+    </w:p>
+    <w:p>
+      <w:pPr>
+        <w:pStyle w:val="ListParagraph"/>
+        <w:numPr>
+          <w:ilvl w:val="0"/>
+          <w:numId w:val="3"/>
+        </w:numPr>
+      </w:pPr>
+      <w:r>
+        <w:t>infers</w:t>
+      </w:r>
+      <w:r>
+        <w:t xml:space="preserve"> top-k locations of a user from </w:t>
+      </w:r>
+      <w:r>
+        <w:t>his/</w:t>
+      </w:r>
+      <w:r>
+        <w:t xml:space="preserve">her microblogs and top-k locations for each of </w:t>
+      </w:r>
+      <w:r>
+        <w:t>his/her microblogs</w:t>
+      </w:r>
+    </w:p>
+    <w:p>
+      <w:pPr>
+        <w:pStyle w:val="ListParagraph"/>
+        <w:numPr>
+          <w:ilvl w:val="0"/>
+          <w:numId w:val="3"/>
+        </w:numPr>
+      </w:pPr>
+      <w:r>
+        <w:t>organizes points of interest (POIs) into a tree structure where the leaf nodes are POIs and non-</w:t>
+      </w:r>
+      <w:r>
+        <w:t>leaf nodes are segments of POIs</w:t>
+      </w:r>
+    </w:p>
+    <w:p>
+      <w:pPr>
+        <w:pStyle w:val="ListParagraph"/>
+        <w:numPr>
+          <w:ilvl w:val="0"/>
+          <w:numId w:val="3"/>
+        </w:numPr>
+      </w:pPr>
+      <w:r>
+        <w:t>extracts candidate locations from microblogs</w:t>
+      </w:r>
+      <w:r>
+        <w:t xml:space="preserve">, </w:t>
+      </w:r>
+      <w:r>
+        <w:t xml:space="preserve">aggregates </w:t>
+      </w:r>
+      <w:r>
+        <w:t>them</w:t>
+      </w:r>
+      <w:r>
+        <w:t xml:space="preserve"> and generates top-k locations </w:t>
+      </w:r>
+      <w:r>
+        <w:t xml:space="preserve">of the user, </w:t>
+      </w:r>
+      <w:r>
+        <w:t xml:space="preserve">reﬁnes </w:t>
+      </w:r>
+      <w:r>
+        <w:t>them further to compute</w:t>
+      </w:r>
+      <w:r>
+        <w:t xml:space="preserve"> to</w:t>
+      </w:r>
+      <w:r>
+        <w:t>p-k locations of each microblog</w:t>
+      </w:r>
+    </w:p>
+    <w:p>
+      <w:pPr>
+        <w:pStyle w:val="ListParagraph"/>
+        <w:numPr>
+          <w:ilvl w:val="0"/>
+          <w:numId w:val="3"/>
+        </w:numPr>
+      </w:pPr>
+      <w:r>
+        <w:t>fuzzy matching between locations and microblogs to achieve high recall</w:t>
+      </w:r>
+    </w:p>
+    <w:p/>
+    <w:p/>
+    <w:p>
+      <w:pPr>
+        <w:rPr>
+          <w:b/>
+        </w:rPr>
+      </w:pPr>
+      <w:proofErr w:type="gramStart"/>
+      <w:r>
+        <w:rPr>
+          <w:b/>
+        </w:rPr>
+        <w:t xml:space="preserve">METHOD </w:t>
+      </w:r>
+      <w:r>
+        <w:rPr>
+          <w:b/>
+        </w:rPr>
+        <w:t>:</w:t>
+      </w:r>
+      <w:proofErr w:type="gramEnd"/>
+    </w:p>
+    <w:p>
+      <w:r>
+        <w:t>Tree-based Location Structure</w:t>
+      </w:r>
+      <w:r>
+        <w:t xml:space="preserve"> (TLS):</w:t>
+      </w:r>
+    </w:p>
+    <w:p>
+      <w:pPr>
+        <w:pStyle w:val="ListParagraph"/>
+        <w:numPr>
+          <w:ilvl w:val="0"/>
+          <w:numId w:val="4"/>
+        </w:numPr>
+      </w:pPr>
+      <w:r>
+        <w:t xml:space="preserve">location hierarchy obtained from existing public database </w:t>
+      </w:r>
+      <w:proofErr w:type="spellStart"/>
+      <w:r>
+        <w:t>Yago</w:t>
+      </w:r>
+      <w:proofErr w:type="spellEnd"/>
+      <w:r>
+        <w:t xml:space="preserve"> (</w:t>
+      </w:r>
+      <w:r>
+        <w:rPr>
+          <w:rFonts w:ascii="Segoe UI" w:hAnsi="Segoe UI" w:cs="Segoe UI"/>
+          <w:color w:val="000000"/>
+          <w:sz w:val="20"/>
+          <w:szCs w:val="20"/>
+        </w:rPr>
+        <w:t>http://www2007.org/papers/paper391.pdf</w:t>
+      </w:r>
+      <w:r>
+        <w:t>)</w:t>
+      </w:r>
+    </w:p>
+    <w:p>
+      <w:pPr>
+        <w:pStyle w:val="ListParagraph"/>
+        <w:numPr>
+          <w:ilvl w:val="0"/>
+          <w:numId w:val="4"/>
+        </w:numPr>
+      </w:pPr>
+      <w:r>
+        <w:t>based on the POI, the location segments from the database are used to construct the tree based structure where non-leaf node -&gt; Range Location and leaf nodes -&gt; Point Location</w:t>
+      </w:r>
+    </w:p>
+    <w:p>
+      <w:pPr>
+        <w:pStyle w:val="ListParagraph"/>
+        <w:numPr>
+          <w:ilvl w:val="0"/>
+          <w:numId w:val="4"/>
+        </w:numPr>
+      </w:pPr>
+      <w:r>
+        <w:t>each node is assigned a Dewey code in top-down manner</w:t>
+      </w:r>
+    </w:p>
+    <w:p/>
+    <w:p>
+      <w:r>
+        <w:rPr>
+          <w:b/>
+        </w:rPr>
+        <w:t>FRAMEWORK</w:t>
+      </w:r>
+      <w:r>
+        <w:t>:</w:t>
+      </w:r>
+    </w:p>
+    <w:p>
+      <w:pPr>
+        <w:pStyle w:val="ListParagraph"/>
+        <w:numPr>
+          <w:ilvl w:val="0"/>
+          <w:numId w:val="5"/>
+        </w:numPr>
+      </w:pPr>
+      <w:r>
+        <w:rPr>
+          <w:b/>
+        </w:rPr>
+        <w:t>Extract</w:t>
+      </w:r>
+      <w:r>
+        <w:t xml:space="preserve"> substrings of each microblog which correspond to locations in the TLS</w:t>
+      </w:r>
+    </w:p>
+    <w:p>
+      <w:pPr>
+        <w:pStyle w:val="ListParagraph"/>
+        <w:numPr>
+          <w:ilvl w:val="0"/>
+          <w:numId w:val="5"/>
+        </w:numPr>
+      </w:pPr>
+      <w:r>
+        <w:rPr>
+          <w:b/>
+        </w:rPr>
+        <w:t>Aggregate</w:t>
+      </w:r>
+      <w:r>
+        <w:t xml:space="preserve"> candidate locations </w:t>
+      </w:r>
+      <w:r>
+        <w:t>of every microblog and generate</w:t>
+      </w:r>
+      <w:r>
+        <w:t xml:space="preserve"> top-k user locations</w:t>
+      </w:r>
+    </w:p>
+    <w:p>
+      <w:pPr>
+        <w:pStyle w:val="ListParagraph"/>
+        <w:numPr>
+          <w:ilvl w:val="0"/>
+          <w:numId w:val="5"/>
+        </w:numPr>
+      </w:pPr>
+      <w:r>
+        <w:rPr>
+          <w:b/>
+        </w:rPr>
+        <w:t>Refine</w:t>
+      </w:r>
+      <w:r>
+        <w:t xml:space="preserve"> the TLS with each addition of a POI</w:t>
+      </w:r>
+    </w:p>
+    <w:p/>
+    <w:p>
+      <w:pPr>
+        <w:rPr>
+          <w:b/>
+        </w:rPr>
+      </w:pPr>
+      <w:r>
+        <w:rPr>
+          <w:b/>
+        </w:rPr>
+        <w:t>PERFORMANCE:</w:t>
+      </w:r>
+    </w:p>
+    <w:p>
+      <w:r>
+        <w:t>High quality and scalability when compared to previous implementations in terms of location accuracy and specific details.</w:t>
+      </w:r>
+    </w:p>
+    <w:p>
+      <w:pPr>
+        <w:rPr>
+          <w:b/>
+        </w:rPr>
+      </w:pPr>
+    </w:p>
+    <w:p>
+      <w:pPr>
+        <w:rPr>
+          <w:b/>
+          <w:sz w:val="24"/>
+          <w:szCs w:val="24"/>
+        </w:rPr>
+      </w:pPr>
+      <w:r>
+        <w:t xml:space="preserve">This paper describes in detail the implementation of the GLITTER framework. It seems to achieve location accuracy (of the user and of the microblog) better than other proposed methods at that time. Performance statistics also look good. </w:t>
+      </w:r>
+    </w:p>
+    <w:p>
+      <w:bookmarkStart w:id="0" w:name="_GoBack"/>
+      <w:bookmarkEnd w:id="0"/>
     </w:p>
     <w:p/>
     <w:p>
@@ -659,8 +1195,97 @@
 </file>
 
 <file path=word/numbering.xml><?xml version="1.0" encoding="utf-8"?>
-<w:numbering xmlns:wpc="http://schemas.microsoft.com/office/word/2010/wordprocessingCanvas" xmlns:mo="http://schemas.microsoft.com/office/mac/office/2008/main" xmlns:mc="http://schemas.openxmlformats.org/markup-compatibility/2006" xmlns:mv="urn:schemas-microsoft-com:mac:vml" xmlns:o="urn:schemas-microsoft-com:office:office" xmlns:r="http://schemas.openxmlformats.org/officeDocument/2006/relationships" xmlns:m="http://schemas.openxmlformats.org/officeDocument/2006/math" xmlns:v="urn:schemas-microsoft-com:vml" xmlns:wp14="http://schemas.microsoft.com/office/word/2010/wordprocessingDrawing" xmlns:wp="http://schemas.openxmlformats.org/drawingml/2006/wordprocessingDrawing" xmlns:w10="urn:schemas-microsoft-com:office:word" xmlns:w="http://schemas.openxmlformats.org/wordprocessingml/2006/main" xmlns:w14="http://schemas.microsoft.com/office/word/2010/wordml" xmlns:w15="http://schemas.microsoft.com/office/word/2012/wordml" xmlns:wpg="http://schemas.microsoft.com/office/word/2010/wordprocessingGroup" xmlns:wpi="http://schemas.microsoft.com/office/word/2010/wordprocessingInk" xmlns:wne="http://schemas.microsoft.com/office/word/2006/wordml" xmlns:wps="http://schemas.microsoft.com/office/word/2010/wordprocessingShape" mc:Ignorable="w14 w15 wp14">
-  <w:abstractNum w:abstractNumId="0">
+<w:numbering xmlns:wpc="http://schemas.microsoft.com/office/word/2010/wordprocessingCanvas" xmlns:mc="http://schemas.openxmlformats.org/markup-compatibility/2006" xmlns:o="urn:schemas-microsoft-com:office:office" xmlns:r="http://schemas.openxmlformats.org/officeDocument/2006/relationships" xmlns:m="http://schemas.openxmlformats.org/officeDocument/2006/math" xmlns:v="urn:schemas-microsoft-com:vml" xmlns:wp14="http://schemas.microsoft.com/office/word/2010/wordprocessingDrawing" xmlns:wp="http://schemas.openxmlformats.org/drawingml/2006/wordprocessingDrawing" xmlns:w10="urn:schemas-microsoft-com:office:word" xmlns:w="http://schemas.openxmlformats.org/wordprocessingml/2006/main" xmlns:w14="http://schemas.microsoft.com/office/word/2010/wordml" xmlns:w15="http://schemas.microsoft.com/office/word/2012/wordml" xmlns:wpg="http://schemas.microsoft.com/office/word/2010/wordprocessingGroup" xmlns:wpi="http://schemas.microsoft.com/office/word/2010/wordprocessingInk" xmlns:wne="http://schemas.microsoft.com/office/word/2006/wordml" xmlns:wps="http://schemas.microsoft.com/office/word/2010/wordprocessingShape" mc:Ignorable="w14 w15 wp14">
+  <w:abstractNum w:abstractNumId="0" w15:restartNumberingAfterBreak="0">
+    <w:nsid w:val="0E28450B"/>
+    <w:multiLevelType w:val="hybridMultilevel"/>
+    <w:tmpl w:val="E5CC83FA"/>
+    <w:lvl w:ilvl="0" w:tplc="0409000F">
+      <w:start w:val="1"/>
+      <w:numFmt w:val="decimal"/>
+      <w:lvlText w:val="%1."/>
+      <w:lvlJc w:val="left"/>
+      <w:pPr>
+        <w:ind w:left="720" w:hanging="360"/>
+      </w:pPr>
+      <w:rPr>
+        <w:rFonts w:hint="default"/>
+      </w:rPr>
+    </w:lvl>
+    <w:lvl w:ilvl="1" w:tplc="04090019" w:tentative="1">
+      <w:start w:val="1"/>
+      <w:numFmt w:val="lowerLetter"/>
+      <w:lvlText w:val="%2."/>
+      <w:lvlJc w:val="left"/>
+      <w:pPr>
+        <w:ind w:left="1440" w:hanging="360"/>
+      </w:pPr>
+    </w:lvl>
+    <w:lvl w:ilvl="2" w:tplc="0409001B" w:tentative="1">
+      <w:start w:val="1"/>
+      <w:numFmt w:val="lowerRoman"/>
+      <w:lvlText w:val="%3."/>
+      <w:lvlJc w:val="right"/>
+      <w:pPr>
+        <w:ind w:left="2160" w:hanging="180"/>
+      </w:pPr>
+    </w:lvl>
+    <w:lvl w:ilvl="3" w:tplc="0409000F" w:tentative="1">
+      <w:start w:val="1"/>
+      <w:numFmt w:val="decimal"/>
+      <w:lvlText w:val="%4."/>
+      <w:lvlJc w:val="left"/>
+      <w:pPr>
+        <w:ind w:left="2880" w:hanging="360"/>
+      </w:pPr>
+    </w:lvl>
+    <w:lvl w:ilvl="4" w:tplc="04090019" w:tentative="1">
+      <w:start w:val="1"/>
+      <w:numFmt w:val="lowerLetter"/>
+      <w:lvlText w:val="%5."/>
+      <w:lvlJc w:val="left"/>
+      <w:pPr>
+        <w:ind w:left="3600" w:hanging="360"/>
+      </w:pPr>
+    </w:lvl>
+    <w:lvl w:ilvl="5" w:tplc="0409001B" w:tentative="1">
+      <w:start w:val="1"/>
+      <w:numFmt w:val="lowerRoman"/>
+      <w:lvlText w:val="%6."/>
+      <w:lvlJc w:val="right"/>
+      <w:pPr>
+        <w:ind w:left="4320" w:hanging="180"/>
+      </w:pPr>
+    </w:lvl>
+    <w:lvl w:ilvl="6" w:tplc="0409000F" w:tentative="1">
+      <w:start w:val="1"/>
+      <w:numFmt w:val="decimal"/>
+      <w:lvlText w:val="%7."/>
+      <w:lvlJc w:val="left"/>
+      <w:pPr>
+        <w:ind w:left="5040" w:hanging="360"/>
+      </w:pPr>
+    </w:lvl>
+    <w:lvl w:ilvl="7" w:tplc="04090019" w:tentative="1">
+      <w:start w:val="1"/>
+      <w:numFmt w:val="lowerLetter"/>
+      <w:lvlText w:val="%8."/>
+      <w:lvlJc w:val="left"/>
+      <w:pPr>
+        <w:ind w:left="5760" w:hanging="360"/>
+      </w:pPr>
+    </w:lvl>
+    <w:lvl w:ilvl="8" w:tplc="0409001B" w:tentative="1">
+      <w:start w:val="1"/>
+      <w:numFmt w:val="lowerRoman"/>
+      <w:lvlText w:val="%9."/>
+      <w:lvlJc w:val="right"/>
+      <w:pPr>
+        <w:ind w:left="6480" w:hanging="180"/>
+      </w:pPr>
+    </w:lvl>
+  </w:abstractNum>
+  <w:abstractNum w:abstractNumId="1" w15:restartNumberingAfterBreak="0">
     <w:nsid w:val="21446EB0"/>
     <w:multiLevelType w:val="hybridMultilevel"/>
     <w:tmpl w:val="525055C2"/>
@@ -773,7 +1398,7 @@
       </w:rPr>
     </w:lvl>
   </w:abstractNum>
-  <w:abstractNum w:abstractNumId="1">
+  <w:abstractNum w:abstractNumId="2" w15:restartNumberingAfterBreak="0">
     <w:nsid w:val="3F1A1A17"/>
     <w:multiLevelType w:val="hybridMultilevel"/>
     <w:tmpl w:val="3CC6C79C"/>
@@ -886,11 +1511,246 @@
       </w:rPr>
     </w:lvl>
   </w:abstractNum>
+  <w:abstractNum w:abstractNumId="3" w15:restartNumberingAfterBreak="0">
+    <w:nsid w:val="5C240BEF"/>
+    <w:multiLevelType w:val="hybridMultilevel"/>
+    <w:tmpl w:val="101A24CC"/>
+    <w:lvl w:ilvl="0" w:tplc="04090001">
+      <w:start w:val="1"/>
+      <w:numFmt w:val="bullet"/>
+      <w:lvlText w:val=""/>
+      <w:lvlJc w:val="left"/>
+      <w:pPr>
+        <w:ind w:left="720" w:hanging="360"/>
+      </w:pPr>
+      <w:rPr>
+        <w:rFonts w:ascii="Symbol" w:hAnsi="Symbol" w:hint="default"/>
+      </w:rPr>
+    </w:lvl>
+    <w:lvl w:ilvl="1" w:tplc="04090003" w:tentative="1">
+      <w:start w:val="1"/>
+      <w:numFmt w:val="bullet"/>
+      <w:lvlText w:val="o"/>
+      <w:lvlJc w:val="left"/>
+      <w:pPr>
+        <w:ind w:left="1440" w:hanging="360"/>
+      </w:pPr>
+      <w:rPr>
+        <w:rFonts w:ascii="Courier New" w:hAnsi="Courier New" w:cs="Courier New" w:hint="default"/>
+      </w:rPr>
+    </w:lvl>
+    <w:lvl w:ilvl="2" w:tplc="04090005" w:tentative="1">
+      <w:start w:val="1"/>
+      <w:numFmt w:val="bullet"/>
+      <w:lvlText w:val=""/>
+      <w:lvlJc w:val="left"/>
+      <w:pPr>
+        <w:ind w:left="2160" w:hanging="360"/>
+      </w:pPr>
+      <w:rPr>
+        <w:rFonts w:ascii="Wingdings" w:hAnsi="Wingdings" w:hint="default"/>
+      </w:rPr>
+    </w:lvl>
+    <w:lvl w:ilvl="3" w:tplc="04090001" w:tentative="1">
+      <w:start w:val="1"/>
+      <w:numFmt w:val="bullet"/>
+      <w:lvlText w:val=""/>
+      <w:lvlJc w:val="left"/>
+      <w:pPr>
+        <w:ind w:left="2880" w:hanging="360"/>
+      </w:pPr>
+      <w:rPr>
+        <w:rFonts w:ascii="Symbol" w:hAnsi="Symbol" w:hint="default"/>
+      </w:rPr>
+    </w:lvl>
+    <w:lvl w:ilvl="4" w:tplc="04090003" w:tentative="1">
+      <w:start w:val="1"/>
+      <w:numFmt w:val="bullet"/>
+      <w:lvlText w:val="o"/>
+      <w:lvlJc w:val="left"/>
+      <w:pPr>
+        <w:ind w:left="3600" w:hanging="360"/>
+      </w:pPr>
+      <w:rPr>
+        <w:rFonts w:ascii="Courier New" w:hAnsi="Courier New" w:cs="Courier New" w:hint="default"/>
+      </w:rPr>
+    </w:lvl>
+    <w:lvl w:ilvl="5" w:tplc="04090005" w:tentative="1">
+      <w:start w:val="1"/>
+      <w:numFmt w:val="bullet"/>
+      <w:lvlText w:val=""/>
+      <w:lvlJc w:val="left"/>
+      <w:pPr>
+        <w:ind w:left="4320" w:hanging="360"/>
+      </w:pPr>
+      <w:rPr>
+        <w:rFonts w:ascii="Wingdings" w:hAnsi="Wingdings" w:hint="default"/>
+      </w:rPr>
+    </w:lvl>
+    <w:lvl w:ilvl="6" w:tplc="04090001" w:tentative="1">
+      <w:start w:val="1"/>
+      <w:numFmt w:val="bullet"/>
+      <w:lvlText w:val=""/>
+      <w:lvlJc w:val="left"/>
+      <w:pPr>
+        <w:ind w:left="5040" w:hanging="360"/>
+      </w:pPr>
+      <w:rPr>
+        <w:rFonts w:ascii="Symbol" w:hAnsi="Symbol" w:hint="default"/>
+      </w:rPr>
+    </w:lvl>
+    <w:lvl w:ilvl="7" w:tplc="04090003" w:tentative="1">
+      <w:start w:val="1"/>
+      <w:numFmt w:val="bullet"/>
+      <w:lvlText w:val="o"/>
+      <w:lvlJc w:val="left"/>
+      <w:pPr>
+        <w:ind w:left="5760" w:hanging="360"/>
+      </w:pPr>
+      <w:rPr>
+        <w:rFonts w:ascii="Courier New" w:hAnsi="Courier New" w:cs="Courier New" w:hint="default"/>
+      </w:rPr>
+    </w:lvl>
+    <w:lvl w:ilvl="8" w:tplc="04090005" w:tentative="1">
+      <w:start w:val="1"/>
+      <w:numFmt w:val="bullet"/>
+      <w:lvlText w:val=""/>
+      <w:lvlJc w:val="left"/>
+      <w:pPr>
+        <w:ind w:left="6480" w:hanging="360"/>
+      </w:pPr>
+      <w:rPr>
+        <w:rFonts w:ascii="Wingdings" w:hAnsi="Wingdings" w:hint="default"/>
+      </w:rPr>
+    </w:lvl>
+  </w:abstractNum>
+  <w:abstractNum w:abstractNumId="4" w15:restartNumberingAfterBreak="0">
+    <w:nsid w:val="76FA32C6"/>
+    <w:multiLevelType w:val="hybridMultilevel"/>
+    <w:tmpl w:val="0E02B910"/>
+    <w:lvl w:ilvl="0" w:tplc="04090001">
+      <w:start w:val="1"/>
+      <w:numFmt w:val="bullet"/>
+      <w:lvlText w:val=""/>
+      <w:lvlJc w:val="left"/>
+      <w:pPr>
+        <w:ind w:left="770" w:hanging="360"/>
+      </w:pPr>
+      <w:rPr>
+        <w:rFonts w:ascii="Symbol" w:hAnsi="Symbol" w:hint="default"/>
+      </w:rPr>
+    </w:lvl>
+    <w:lvl w:ilvl="1" w:tplc="04090003" w:tentative="1">
+      <w:start w:val="1"/>
+      <w:numFmt w:val="bullet"/>
+      <w:lvlText w:val="o"/>
+      <w:lvlJc w:val="left"/>
+      <w:pPr>
+        <w:ind w:left="1490" w:hanging="360"/>
+      </w:pPr>
+      <w:rPr>
+        <w:rFonts w:ascii="Courier New" w:hAnsi="Courier New" w:cs="Courier New" w:hint="default"/>
+      </w:rPr>
+    </w:lvl>
+    <w:lvl w:ilvl="2" w:tplc="04090005" w:tentative="1">
+      <w:start w:val="1"/>
+      <w:numFmt w:val="bullet"/>
+      <w:lvlText w:val=""/>
+      <w:lvlJc w:val="left"/>
+      <w:pPr>
+        <w:ind w:left="2210" w:hanging="360"/>
+      </w:pPr>
+      <w:rPr>
+        <w:rFonts w:ascii="Wingdings" w:hAnsi="Wingdings" w:hint="default"/>
+      </w:rPr>
+    </w:lvl>
+    <w:lvl w:ilvl="3" w:tplc="04090001" w:tentative="1">
+      <w:start w:val="1"/>
+      <w:numFmt w:val="bullet"/>
+      <w:lvlText w:val=""/>
+      <w:lvlJc w:val="left"/>
+      <w:pPr>
+        <w:ind w:left="2930" w:hanging="360"/>
+      </w:pPr>
+      <w:rPr>
+        <w:rFonts w:ascii="Symbol" w:hAnsi="Symbol" w:hint="default"/>
+      </w:rPr>
+    </w:lvl>
+    <w:lvl w:ilvl="4" w:tplc="04090003" w:tentative="1">
+      <w:start w:val="1"/>
+      <w:numFmt w:val="bullet"/>
+      <w:lvlText w:val="o"/>
+      <w:lvlJc w:val="left"/>
+      <w:pPr>
+        <w:ind w:left="3650" w:hanging="360"/>
+      </w:pPr>
+      <w:rPr>
+        <w:rFonts w:ascii="Courier New" w:hAnsi="Courier New" w:cs="Courier New" w:hint="default"/>
+      </w:rPr>
+    </w:lvl>
+    <w:lvl w:ilvl="5" w:tplc="04090005" w:tentative="1">
+      <w:start w:val="1"/>
+      <w:numFmt w:val="bullet"/>
+      <w:lvlText w:val=""/>
+      <w:lvlJc w:val="left"/>
+      <w:pPr>
+        <w:ind w:left="4370" w:hanging="360"/>
+      </w:pPr>
+      <w:rPr>
+        <w:rFonts w:ascii="Wingdings" w:hAnsi="Wingdings" w:hint="default"/>
+      </w:rPr>
+    </w:lvl>
+    <w:lvl w:ilvl="6" w:tplc="04090001" w:tentative="1">
+      <w:start w:val="1"/>
+      <w:numFmt w:val="bullet"/>
+      <w:lvlText w:val=""/>
+      <w:lvlJc w:val="left"/>
+      <w:pPr>
+        <w:ind w:left="5090" w:hanging="360"/>
+      </w:pPr>
+      <w:rPr>
+        <w:rFonts w:ascii="Symbol" w:hAnsi="Symbol" w:hint="default"/>
+      </w:rPr>
+    </w:lvl>
+    <w:lvl w:ilvl="7" w:tplc="04090003" w:tentative="1">
+      <w:start w:val="1"/>
+      <w:numFmt w:val="bullet"/>
+      <w:lvlText w:val="o"/>
+      <w:lvlJc w:val="left"/>
+      <w:pPr>
+        <w:ind w:left="5810" w:hanging="360"/>
+      </w:pPr>
+      <w:rPr>
+        <w:rFonts w:ascii="Courier New" w:hAnsi="Courier New" w:cs="Courier New" w:hint="default"/>
+      </w:rPr>
+    </w:lvl>
+    <w:lvl w:ilvl="8" w:tplc="04090005" w:tentative="1">
+      <w:start w:val="1"/>
+      <w:numFmt w:val="bullet"/>
+      <w:lvlText w:val=""/>
+      <w:lvlJc w:val="left"/>
+      <w:pPr>
+        <w:ind w:left="6530" w:hanging="360"/>
+      </w:pPr>
+      <w:rPr>
+        <w:rFonts w:ascii="Wingdings" w:hAnsi="Wingdings" w:hint="default"/>
+      </w:rPr>
+    </w:lvl>
+  </w:abstractNum>
   <w:num w:numId="1">
-    <w:abstractNumId w:val="0"/>
+    <w:abstractNumId w:val="1"/>
   </w:num>
   <w:num w:numId="2">
-    <w:abstractNumId w:val="1"/>
+    <w:abstractNumId w:val="2"/>
+  </w:num>
+  <w:num w:numId="3">
+    <w:abstractNumId w:val="3"/>
+  </w:num>
+  <w:num w:numId="4">
+    <w:abstractNumId w:val="4"/>
+  </w:num>
+  <w:num w:numId="5">
+    <w:abstractNumId w:val="0"/>
   </w:num>
 </w:numbering>
 </file>
@@ -912,7 +1772,7 @@
       </w:pPr>
     </w:pPrDefault>
   </w:docDefaults>
-  <w:latentStyles w:defLockedState="0" w:defUIPriority="99" w:defSemiHidden="0" w:defUnhideWhenUsed="0" w:defQFormat="0" w:count="380">
+  <w:latentStyles w:defLockedState="0" w:defUIPriority="99" w:defSemiHidden="0" w:defUnhideWhenUsed="0" w:defQFormat="0" w:count="371">
     <w:lsdException w:name="Normal" w:uiPriority="0" w:qFormat="1"/>
     <w:lsdException w:name="heading 1" w:uiPriority="9" w:qFormat="1"/>
     <w:lsdException w:name="heading 2" w:semiHidden="1" w:uiPriority="9" w:unhideWhenUsed="1" w:qFormat="1"/>

</xml_diff>

<commit_message>
added highlights for 2 papers
</commit_message>
<xml_diff>
--- a/HighlightsFromReferencePapers.docx
+++ b/HighlightsFromReferencePapers.docx
@@ -1,6 +1,6 @@
 
 <file path=word/document.xml><?xml version="1.0" encoding="utf-8"?>
-<w:document xmlns:wpc="http://schemas.microsoft.com/office/word/2010/wordprocessingCanvas" xmlns:mc="http://schemas.openxmlformats.org/markup-compatibility/2006" xmlns:o="urn:schemas-microsoft-com:office:office" xmlns:r="http://schemas.openxmlformats.org/officeDocument/2006/relationships" xmlns:m="http://schemas.openxmlformats.org/officeDocument/2006/math" xmlns:v="urn:schemas-microsoft-com:vml" xmlns:wp14="http://schemas.microsoft.com/office/word/2010/wordprocessingDrawing" xmlns:wp="http://schemas.openxmlformats.org/drawingml/2006/wordprocessingDrawing" xmlns:w10="urn:schemas-microsoft-com:office:word" xmlns:w="http://schemas.openxmlformats.org/wordprocessingml/2006/main" xmlns:w14="http://schemas.microsoft.com/office/word/2010/wordml" xmlns:w15="http://schemas.microsoft.com/office/word/2012/wordml" xmlns:wpg="http://schemas.microsoft.com/office/word/2010/wordprocessingGroup" xmlns:wpi="http://schemas.microsoft.com/office/word/2010/wordprocessingInk" xmlns:wne="http://schemas.microsoft.com/office/word/2006/wordml" xmlns:wps="http://schemas.microsoft.com/office/word/2010/wordprocessingShape" mc:Ignorable="w14 w15 wp14">
+<w:document xmlns:ve="http://schemas.openxmlformats.org/markup-compatibility/2006" xmlns:o="urn:schemas-microsoft-com:office:office" xmlns:r="http://schemas.openxmlformats.org/officeDocument/2006/relationships" xmlns:m="http://schemas.openxmlformats.org/officeDocument/2006/math" xmlns:v="urn:schemas-microsoft-com:vml" xmlns:wp="http://schemas.openxmlformats.org/drawingml/2006/wordprocessingDrawing" xmlns:w10="urn:schemas-microsoft-com:office:word" xmlns:w="http://schemas.openxmlformats.org/wordprocessingml/2006/main" xmlns:wne="http://schemas.microsoft.com/office/word/2006/wordml">
   <w:body>
     <w:p>
       <w:pPr>
@@ -114,7 +114,7 @@
         <w:rPr>
           <w:b/>
         </w:rPr>
-        <w:t xml:space="preserve">Friend based model -&gt; </w:t>
+        <w:t>Friend based model -&gt;</w:t>
       </w:r>
       <w:hyperlink r:id="rId6" w:history="1">
         <w:r>
@@ -125,12 +125,6 @@
           <w:t>http://www.cameronmarlow.com/media/backstrom-geographical-prediction_0.pdf</w:t>
         </w:r>
       </w:hyperlink>
-      <w:r>
-        <w:rPr>
-          <w:b/>
-        </w:rPr>
-        <w:t xml:space="preserve"> </w:t>
-      </w:r>
     </w:p>
     <w:p>
       <w:pPr>
@@ -434,22 +428,7 @@
         <w:rPr>
           <w:rFonts w:cs="Times"/>
         </w:rPr>
-        <w:t xml:space="preserve"> there is no info about the user’s friend, they use a refining technique in which friends’ location is estimated and then iteratively improvise. But they didn’t provide the details of the algorithm</w:t>
-      </w:r>
-      <w:r>
-        <w:rPr>
-          <w:rFonts w:cs="Times"/>
-          <w:b/>
-          <w:sz w:val="24"/>
-          <w:szCs w:val="24"/>
-        </w:rPr>
-        <w:t xml:space="preserve"> </w:t>
-      </w:r>
-      <w:r>
-        <w:rPr>
-          <w:rFonts w:cs="Times"/>
-        </w:rPr>
-        <w:t>used.</w:t>
+        <w:t xml:space="preserve"> there is no info about the user’s friend, they use a refining technique in which friends’ location is estimated and then iteratively improvise. But they didn’t provide the details of the algorithmused.</w:t>
       </w:r>
     </w:p>
     <w:p>
@@ -725,7 +704,7 @@
       </w:r>
       <w:proofErr w:type="spellEnd"/>
       <w:r>
-        <w:t xml:space="preserve"> &amp; Stanford NER using twitter data and did cross verification. For Twitter NLP, they use a gazetteer as a reference which in turn hindered Twitter NLP performance.</w:t>
+        <w:t>&amp; Stanford NER using twitter data and did cross verification. For Twitter NLP, they use a gazetteer as a reference which in turn hindered Twitter NLP performance.</w:t>
       </w:r>
     </w:p>
     <w:p>
@@ -876,12 +855,6 @@
         <w:t xml:space="preserve"> :</w:t>
       </w:r>
       <w:proofErr w:type="gramEnd"/>
-      <w:r>
-        <w:rPr>
-          <w:b/>
-        </w:rPr>
-        <w:t xml:space="preserve"> </w:t>
-      </w:r>
     </w:p>
     <w:p>
       <w:pPr>
@@ -1174,6 +1147,689 @@
       <w:bookmarkStart w:id="0" w:name="_GoBack"/>
       <w:bookmarkEnd w:id="0"/>
     </w:p>
+    <w:p>
+      <w:pPr>
+        <w:pStyle w:val="NormalWeb"/>
+        <w:spacing w:before="0" w:beforeAutospacing="0" w:after="0" w:afterAutospacing="0"/>
+        <w:rPr>
+          <w:rFonts w:ascii="Calibri" w:hAnsi="Calibri" w:cs="Calibri"/>
+          <w:b/>
+          <w:bCs/>
+          <w:sz w:val="22"/>
+          <w:szCs w:val="22"/>
+          <w:lang w:val="en-US"/>
+        </w:rPr>
+      </w:pPr>
+      <w:r>
+        <w:rPr>
+          <w:b/>
+        </w:rPr>
+        <w:t>Title</w:t>
+      </w:r>
+      <w:r>
+        <w:t xml:space="preserve">: </w:t>
+      </w:r>
+      <w:r>
+        <w:rPr>
+          <w:rFonts w:ascii="Calibri" w:hAnsi="Calibri" w:cs="Calibri"/>
+          <w:b/>
+          <w:bCs/>
+          <w:sz w:val="22"/>
+          <w:szCs w:val="22"/>
+          <w:lang w:val="en-US"/>
+        </w:rPr>
+        <w:t xml:space="preserve">Content based </w:t>
+      </w:r>
+      <w:proofErr w:type="spellStart"/>
+      <w:r>
+        <w:rPr>
+          <w:rFonts w:ascii="Calibri" w:hAnsi="Calibri" w:cs="Calibri"/>
+          <w:b/>
+          <w:bCs/>
+          <w:sz w:val="22"/>
+          <w:szCs w:val="22"/>
+          <w:lang w:val="en-US"/>
+        </w:rPr>
+        <w:t>geolocation</w:t>
+      </w:r>
+      <w:proofErr w:type="spellEnd"/>
+      <w:r>
+        <w:rPr>
+          <w:rFonts w:ascii="Calibri" w:hAnsi="Calibri" w:cs="Calibri"/>
+          <w:b/>
+          <w:bCs/>
+          <w:sz w:val="22"/>
+          <w:szCs w:val="22"/>
+          <w:lang w:val="en-US"/>
+        </w:rPr>
+        <w:t xml:space="preserve"> for Placing Tweets Pertaining to Trending News on Map: muse2013</w:t>
+      </w:r>
+    </w:p>
+    <w:p/>
+    <w:p>
+      <w:pPr>
+        <w:pStyle w:val="NormalWeb"/>
+        <w:spacing w:before="0" w:beforeAutospacing="0" w:after="0" w:afterAutospacing="0"/>
+        <w:rPr>
+          <w:rFonts w:ascii="Calibri" w:hAnsi="Calibri" w:cs="Calibri"/>
+          <w:sz w:val="22"/>
+          <w:szCs w:val="22"/>
+          <w:lang w:val="en-US"/>
+        </w:rPr>
+      </w:pPr>
+      <w:r>
+        <w:rPr>
+          <w:rFonts w:ascii="Calibri" w:hAnsi="Calibri" w:cs="Calibri"/>
+          <w:sz w:val="22"/>
+          <w:szCs w:val="22"/>
+          <w:lang w:val="en-US"/>
+        </w:rPr>
+        <w:t>-&gt; Arabic to English</w:t>
+      </w:r>
+    </w:p>
+    <w:p>
+      <w:pPr>
+        <w:pStyle w:val="NormalWeb"/>
+        <w:spacing w:before="0" w:beforeAutospacing="0" w:after="0" w:afterAutospacing="0"/>
+        <w:rPr>
+          <w:rFonts w:ascii="Calibri" w:hAnsi="Calibri" w:cs="Calibri"/>
+          <w:sz w:val="22"/>
+          <w:szCs w:val="22"/>
+          <w:lang w:val="en-US"/>
+        </w:rPr>
+      </w:pPr>
+      <w:r>
+        <w:rPr>
+          <w:rFonts w:ascii="Calibri" w:hAnsi="Calibri" w:cs="Calibri"/>
+          <w:sz w:val="22"/>
+          <w:szCs w:val="22"/>
+          <w:lang w:val="en-US"/>
+        </w:rPr>
+        <w:t>-&gt; Create a user's document page</w:t>
+      </w:r>
+    </w:p>
+    <w:p>
+      <w:pPr>
+        <w:pStyle w:val="NormalWeb"/>
+        <w:spacing w:before="0" w:beforeAutospacing="0" w:after="0" w:afterAutospacing="0"/>
+        <w:rPr>
+          <w:rFonts w:ascii="Calibri" w:hAnsi="Calibri" w:cs="Calibri"/>
+          <w:sz w:val="22"/>
+          <w:szCs w:val="22"/>
+          <w:lang w:val="en-US"/>
+        </w:rPr>
+      </w:pPr>
+      <w:r>
+        <w:rPr>
+          <w:rFonts w:ascii="Calibri" w:hAnsi="Calibri" w:cs="Calibri"/>
+          <w:sz w:val="22"/>
+          <w:szCs w:val="22"/>
+          <w:lang w:val="en-US"/>
+        </w:rPr>
+        <w:t>Phase 1: Apply NER</w:t>
+      </w:r>
+    </w:p>
+    <w:p>
+      <w:pPr>
+        <w:pStyle w:val="NormalWeb"/>
+        <w:spacing w:before="0" w:beforeAutospacing="0" w:after="0" w:afterAutospacing="0"/>
+        <w:rPr>
+          <w:rFonts w:ascii="Calibri" w:hAnsi="Calibri" w:cs="Calibri"/>
+          <w:sz w:val="22"/>
+          <w:szCs w:val="22"/>
+          <w:lang w:val="en-US"/>
+        </w:rPr>
+      </w:pPr>
+      <w:r>
+        <w:rPr>
+          <w:rFonts w:ascii="Calibri" w:hAnsi="Calibri" w:cs="Calibri"/>
+          <w:sz w:val="22"/>
+          <w:szCs w:val="22"/>
+          <w:lang w:val="en-US"/>
+        </w:rPr>
+        <w:t> </w:t>
+      </w:r>
+    </w:p>
+    <w:p>
+      <w:pPr>
+        <w:pStyle w:val="NormalWeb"/>
+        <w:spacing w:before="0" w:beforeAutospacing="0" w:after="0" w:afterAutospacing="0"/>
+        <w:rPr>
+          <w:rFonts w:ascii="Calibri" w:hAnsi="Calibri" w:cs="Calibri"/>
+          <w:sz w:val="22"/>
+          <w:szCs w:val="22"/>
+          <w:lang w:val="en-US"/>
+        </w:rPr>
+      </w:pPr>
+      <w:r>
+        <w:rPr>
+          <w:rFonts w:ascii="Calibri" w:hAnsi="Calibri" w:cs="Calibri"/>
+          <w:sz w:val="22"/>
+          <w:szCs w:val="22"/>
+          <w:lang w:val="en-US"/>
+        </w:rPr>
+        <w:t xml:space="preserve">Phase 2: Locations Database-&gt;Match the NER give a score-&gt; </w:t>
+      </w:r>
+    </w:p>
+    <w:p>
+      <w:pPr>
+        <w:pStyle w:val="NormalWeb"/>
+        <w:spacing w:before="0" w:beforeAutospacing="0" w:after="0" w:afterAutospacing="0"/>
+        <w:rPr>
+          <w:rFonts w:ascii="Calibri" w:hAnsi="Calibri" w:cs="Calibri"/>
+          <w:sz w:val="22"/>
+          <w:szCs w:val="22"/>
+          <w:lang w:val="en-US"/>
+        </w:rPr>
+      </w:pPr>
+      <w:r>
+        <w:rPr>
+          <w:rFonts w:ascii="Calibri" w:hAnsi="Calibri" w:cs="Calibri"/>
+          <w:sz w:val="22"/>
+          <w:szCs w:val="22"/>
+          <w:lang w:val="en-US"/>
+        </w:rPr>
+        <w:t>Perform K means clustering on the locations</w:t>
+      </w:r>
+    </w:p>
+    <w:p>
+      <w:pPr>
+        <w:pStyle w:val="NormalWeb"/>
+        <w:spacing w:before="0" w:beforeAutospacing="0" w:after="0" w:afterAutospacing="0"/>
+        <w:rPr>
+          <w:rFonts w:ascii="Calibri" w:hAnsi="Calibri" w:cs="Calibri"/>
+          <w:sz w:val="22"/>
+          <w:szCs w:val="22"/>
+          <w:lang w:val="en-US"/>
+        </w:rPr>
+      </w:pPr>
+      <w:r>
+        <w:rPr>
+          <w:rFonts w:ascii="Calibri" w:hAnsi="Calibri" w:cs="Calibri"/>
+          <w:sz w:val="22"/>
+          <w:szCs w:val="22"/>
+          <w:lang w:val="en-US"/>
+        </w:rPr>
+        <w:t xml:space="preserve">If the location is near to the </w:t>
+      </w:r>
+      <w:proofErr w:type="spellStart"/>
+      <w:r>
+        <w:rPr>
+          <w:rFonts w:ascii="Calibri" w:hAnsi="Calibri" w:cs="Calibri"/>
+          <w:sz w:val="22"/>
+          <w:szCs w:val="22"/>
+          <w:lang w:val="en-US"/>
+        </w:rPr>
+        <w:t>centroid</w:t>
+      </w:r>
+      <w:proofErr w:type="spellEnd"/>
+      <w:r>
+        <w:rPr>
+          <w:rFonts w:ascii="Calibri" w:hAnsi="Calibri" w:cs="Calibri"/>
+          <w:sz w:val="22"/>
+          <w:szCs w:val="22"/>
+          <w:lang w:val="en-US"/>
+        </w:rPr>
+        <w:t xml:space="preserve"> then multiply the score</w:t>
+      </w:r>
+    </w:p>
+    <w:p>
+      <w:pPr>
+        <w:pStyle w:val="NormalWeb"/>
+        <w:spacing w:before="0" w:beforeAutospacing="0" w:after="0" w:afterAutospacing="0"/>
+        <w:rPr>
+          <w:rFonts w:ascii="Calibri" w:hAnsi="Calibri" w:cs="Calibri"/>
+          <w:sz w:val="22"/>
+          <w:szCs w:val="22"/>
+          <w:lang w:val="en-US"/>
+        </w:rPr>
+      </w:pPr>
+      <w:r>
+        <w:rPr>
+          <w:rFonts w:ascii="Calibri" w:hAnsi="Calibri" w:cs="Calibri"/>
+          <w:sz w:val="22"/>
+          <w:szCs w:val="22"/>
+          <w:lang w:val="en-US"/>
+        </w:rPr>
+        <w:t> </w:t>
+      </w:r>
+    </w:p>
+    <w:p>
+      <w:pPr>
+        <w:pStyle w:val="NormalWeb"/>
+        <w:spacing w:before="0" w:beforeAutospacing="0" w:after="0" w:afterAutospacing="0"/>
+        <w:rPr>
+          <w:rFonts w:ascii="Calibri" w:hAnsi="Calibri" w:cs="Calibri"/>
+          <w:sz w:val="22"/>
+          <w:szCs w:val="22"/>
+          <w:lang w:val="en-US"/>
+        </w:rPr>
+      </w:pPr>
+      <w:r>
+        <w:rPr>
+          <w:rFonts w:ascii="Calibri" w:hAnsi="Calibri" w:cs="Calibri"/>
+          <w:sz w:val="22"/>
+          <w:szCs w:val="22"/>
+          <w:lang w:val="en-US"/>
+        </w:rPr>
+        <w:t>Phase 3: Iterate through the list and score based on order of occurrence</w:t>
+      </w:r>
+    </w:p>
+    <w:p/>
+    <w:p>
+      <w:pPr>
+        <w:pStyle w:val="NormalWeb"/>
+        <w:spacing w:before="0" w:beforeAutospacing="0" w:after="0" w:afterAutospacing="0"/>
+        <w:rPr>
+          <w:rFonts w:ascii="Calibri" w:hAnsi="Calibri" w:cs="Calibri"/>
+          <w:b/>
+          <w:bCs/>
+          <w:sz w:val="22"/>
+          <w:szCs w:val="22"/>
+        </w:rPr>
+      </w:pPr>
+      <w:r>
+        <w:rPr>
+          <w:b/>
+        </w:rPr>
+        <w:t>Title:</w:t>
+      </w:r>
+      <w:r>
+        <w:t xml:space="preserve"> </w:t>
+      </w:r>
+      <w:r>
+        <w:rPr>
+          <w:rFonts w:ascii="Calibri" w:hAnsi="Calibri" w:cs="Calibri"/>
+          <w:b/>
+          <w:bCs/>
+          <w:sz w:val="22"/>
+          <w:szCs w:val="22"/>
+        </w:rPr>
+        <w:t xml:space="preserve">Location Inference Using </w:t>
+      </w:r>
+      <w:proofErr w:type="spellStart"/>
+      <w:r>
+        <w:rPr>
+          <w:rFonts w:ascii="Calibri" w:hAnsi="Calibri" w:cs="Calibri"/>
+          <w:b/>
+          <w:bCs/>
+          <w:sz w:val="22"/>
+          <w:szCs w:val="22"/>
+        </w:rPr>
+        <w:t>Microblog</w:t>
+      </w:r>
+      <w:proofErr w:type="spellEnd"/>
+      <w:r>
+        <w:rPr>
+          <w:rFonts w:ascii="Calibri" w:hAnsi="Calibri" w:cs="Calibri"/>
+          <w:b/>
+          <w:bCs/>
+          <w:sz w:val="22"/>
+          <w:szCs w:val="22"/>
+        </w:rPr>
+        <w:t xml:space="preserve"> Text and Friendships</w:t>
+      </w:r>
+    </w:p>
+    <w:p>
+      <w:pPr>
+        <w:spacing w:after="0" w:line="240" w:lineRule="auto"/>
+        <w:rPr>
+          <w:rFonts w:ascii="Calibri" w:eastAsia="Times New Roman" w:hAnsi="Calibri" w:cs="Calibri"/>
+          <w:lang w:val="en-IN" w:eastAsia="en-IN"/>
+        </w:rPr>
+      </w:pPr>
+      <w:r>
+        <w:rPr>
+          <w:rFonts w:ascii="Calibri" w:eastAsia="Times New Roman" w:hAnsi="Calibri" w:cs="Calibri"/>
+          <w:lang w:val="en-IN" w:eastAsia="en-IN"/>
+        </w:rPr>
+        <w:t>-&gt; Mainly uses CRF++</w:t>
+      </w:r>
+    </w:p>
+    <w:p>
+      <w:pPr>
+        <w:spacing w:after="0" w:line="240" w:lineRule="auto"/>
+        <w:rPr>
+          <w:rFonts w:ascii="Calibri" w:eastAsia="Times New Roman" w:hAnsi="Calibri" w:cs="Calibri"/>
+          <w:lang w:val="en-IN" w:eastAsia="en-IN"/>
+        </w:rPr>
+      </w:pPr>
+      <w:r>
+        <w:rPr>
+          <w:rFonts w:ascii="Calibri" w:eastAsia="Times New Roman" w:hAnsi="Calibri" w:cs="Calibri"/>
+          <w:lang w:val="en-IN" w:eastAsia="en-IN"/>
+        </w:rPr>
+        <w:t> </w:t>
+      </w:r>
+    </w:p>
+    <w:p>
+      <w:pPr>
+        <w:spacing w:after="0" w:line="240" w:lineRule="auto"/>
+        <w:rPr>
+          <w:rFonts w:ascii="Calibri" w:eastAsia="Times New Roman" w:hAnsi="Calibri" w:cs="Calibri"/>
+          <w:lang w:val="en-IN" w:eastAsia="en-IN"/>
+        </w:rPr>
+      </w:pPr>
+      <w:r>
+        <w:rPr>
+          <w:rFonts w:ascii="Calibri" w:eastAsia="Times New Roman" w:hAnsi="Calibri" w:cs="Calibri"/>
+          <w:lang w:val="en-IN" w:eastAsia="en-IN"/>
+        </w:rPr>
+        <w:lastRenderedPageBreak/>
+        <w:t>3 ways:</w:t>
+      </w:r>
+    </w:p>
+    <w:p>
+      <w:pPr>
+        <w:numPr>
+          <w:ilvl w:val="0"/>
+          <w:numId w:val="6"/>
+        </w:numPr>
+        <w:spacing w:after="0" w:line="240" w:lineRule="auto"/>
+        <w:ind w:left="0"/>
+        <w:textAlignment w:val="center"/>
+        <w:rPr>
+          <w:rFonts w:ascii="Calibri" w:eastAsia="Times New Roman" w:hAnsi="Calibri" w:cs="Calibri"/>
+          <w:lang w:val="en-IN" w:eastAsia="en-IN"/>
+        </w:rPr>
+      </w:pPr>
+      <w:r>
+        <w:rPr>
+          <w:rFonts w:ascii="Calibri" w:eastAsia="Times New Roman" w:hAnsi="Calibri" w:cs="Calibri"/>
+          <w:lang w:val="en-IN" w:eastAsia="en-IN"/>
+        </w:rPr>
+        <w:t xml:space="preserve">Location specific estimation  </w:t>
+      </w:r>
+      <w:proofErr w:type="spellStart"/>
+      <w:r>
+        <w:rPr>
+          <w:rFonts w:ascii="Calibri" w:eastAsia="Times New Roman" w:hAnsi="Calibri" w:cs="Calibri"/>
+          <w:lang w:val="en-IN" w:eastAsia="en-IN"/>
+        </w:rPr>
+        <w:t>eg</w:t>
+      </w:r>
+      <w:proofErr w:type="spellEnd"/>
+      <w:r>
+        <w:rPr>
+          <w:rFonts w:ascii="Calibri" w:eastAsia="Times New Roman" w:hAnsi="Calibri" w:cs="Calibri"/>
+          <w:lang w:val="en-IN" w:eastAsia="en-IN"/>
+        </w:rPr>
+        <w:t xml:space="preserve"> rainstorm</w:t>
+      </w:r>
+    </w:p>
+    <w:p>
+      <w:pPr>
+        <w:spacing w:after="0" w:line="240" w:lineRule="auto"/>
+        <w:rPr>
+          <w:rFonts w:ascii="Calibri" w:eastAsia="Times New Roman" w:hAnsi="Calibri" w:cs="Calibri"/>
+          <w:lang w:eastAsia="en-IN"/>
+        </w:rPr>
+      </w:pPr>
+      <w:r>
+        <w:rPr>
+          <w:rFonts w:ascii="Calibri" w:eastAsia="Times New Roman" w:hAnsi="Calibri" w:cs="Calibri"/>
+          <w:lang w:eastAsia="en-IN"/>
+        </w:rPr>
+        <w:t xml:space="preserve">Train CRF such that you identify location with </w:t>
+      </w:r>
+      <w:proofErr w:type="gramStart"/>
+      <w:r>
+        <w:rPr>
+          <w:rFonts w:ascii="Calibri" w:eastAsia="Times New Roman" w:hAnsi="Calibri" w:cs="Calibri"/>
+          <w:lang w:eastAsia="en-IN"/>
+        </w:rPr>
+        <w:t>time(</w:t>
+      </w:r>
+      <w:proofErr w:type="gramEnd"/>
+      <w:r>
+        <w:rPr>
+          <w:rFonts w:ascii="Calibri" w:eastAsia="Times New Roman" w:hAnsi="Calibri" w:cs="Calibri"/>
+          <w:lang w:eastAsia="en-IN"/>
+        </w:rPr>
+        <w:t>today)</w:t>
+      </w:r>
+    </w:p>
+    <w:p>
+      <w:pPr>
+        <w:spacing w:after="0" w:line="240" w:lineRule="auto"/>
+        <w:rPr>
+          <w:rFonts w:ascii="Calibri" w:eastAsia="Times New Roman" w:hAnsi="Calibri" w:cs="Calibri"/>
+          <w:lang w:val="en-IN" w:eastAsia="en-IN"/>
+        </w:rPr>
+      </w:pPr>
+      <w:r>
+        <w:rPr>
+          <w:rFonts w:ascii="Calibri" w:eastAsia="Times New Roman" w:hAnsi="Calibri" w:cs="Calibri"/>
+          <w:lang w:val="en-IN" w:eastAsia="en-IN"/>
+        </w:rPr>
+        <w:t> </w:t>
+      </w:r>
+    </w:p>
+    <w:p>
+      <w:pPr>
+        <w:numPr>
+          <w:ilvl w:val="0"/>
+          <w:numId w:val="7"/>
+        </w:numPr>
+        <w:spacing w:after="0" w:line="240" w:lineRule="auto"/>
+        <w:ind w:left="0"/>
+        <w:textAlignment w:val="center"/>
+        <w:rPr>
+          <w:rFonts w:ascii="Calibri" w:eastAsia="Times New Roman" w:hAnsi="Calibri" w:cs="Calibri"/>
+          <w:lang w:val="en-IN" w:eastAsia="en-IN"/>
+        </w:rPr>
+      </w:pPr>
+      <w:r>
+        <w:rPr>
+          <w:rFonts w:ascii="Calibri" w:eastAsia="Times New Roman" w:hAnsi="Calibri" w:cs="Calibri"/>
+          <w:lang w:val="en-IN" w:eastAsia="en-IN"/>
+        </w:rPr>
+        <w:t>Time (to know if u r travelling)</w:t>
+      </w:r>
+    </w:p>
+    <w:p>
+      <w:pPr>
+        <w:spacing w:after="0" w:line="240" w:lineRule="auto"/>
+        <w:rPr>
+          <w:rFonts w:ascii="Calibri" w:eastAsia="Times New Roman" w:hAnsi="Calibri" w:cs="Calibri"/>
+          <w:lang w:eastAsia="en-IN"/>
+        </w:rPr>
+      </w:pPr>
+      <w:r>
+        <w:rPr>
+          <w:rFonts w:ascii="Calibri" w:eastAsia="Times New Roman" w:hAnsi="Calibri" w:cs="Calibri"/>
+          <w:lang w:eastAsia="en-IN"/>
+        </w:rPr>
+        <w:t>To filter users travelling have a ranking, where value increase slowly if there are more posts</w:t>
+      </w:r>
+    </w:p>
+    <w:p>
+      <w:pPr>
+        <w:spacing w:after="0" w:line="240" w:lineRule="auto"/>
+        <w:rPr>
+          <w:rFonts w:ascii="Calibri" w:eastAsia="Times New Roman" w:hAnsi="Calibri" w:cs="Calibri"/>
+          <w:lang w:eastAsia="en-IN"/>
+        </w:rPr>
+      </w:pPr>
+      <w:r>
+        <w:rPr>
+          <w:rFonts w:ascii="Calibri" w:eastAsia="Times New Roman" w:hAnsi="Calibri" w:cs="Calibri"/>
+          <w:lang w:eastAsia="en-IN"/>
+        </w:rPr>
+        <w:t>But if posts occur shortly, then increase is not much</w:t>
+      </w:r>
+    </w:p>
+    <w:p>
+      <w:pPr>
+        <w:spacing w:after="0" w:line="240" w:lineRule="auto"/>
+        <w:rPr>
+          <w:rFonts w:ascii="Calibri" w:eastAsia="Times New Roman" w:hAnsi="Calibri" w:cs="Calibri"/>
+          <w:lang w:val="en-IN" w:eastAsia="en-IN"/>
+        </w:rPr>
+      </w:pPr>
+      <w:r>
+        <w:rPr>
+          <w:rFonts w:ascii="Calibri" w:eastAsia="Times New Roman" w:hAnsi="Calibri" w:cs="Calibri"/>
+          <w:lang w:val="en-IN" w:eastAsia="en-IN"/>
+        </w:rPr>
+        <w:t> </w:t>
+      </w:r>
+    </w:p>
+    <w:p>
+      <w:pPr>
+        <w:numPr>
+          <w:ilvl w:val="0"/>
+          <w:numId w:val="8"/>
+        </w:numPr>
+        <w:spacing w:after="0" w:line="240" w:lineRule="auto"/>
+        <w:ind w:left="0"/>
+        <w:textAlignment w:val="center"/>
+        <w:rPr>
+          <w:rFonts w:ascii="Calibri" w:eastAsia="Times New Roman" w:hAnsi="Calibri" w:cs="Calibri"/>
+          <w:lang w:val="en-IN" w:eastAsia="en-IN"/>
+        </w:rPr>
+      </w:pPr>
+      <w:r>
+        <w:rPr>
+          <w:rFonts w:ascii="Calibri" w:eastAsia="Times New Roman" w:hAnsi="Calibri" w:cs="Calibri"/>
+          <w:lang w:val="en-IN" w:eastAsia="en-IN"/>
+        </w:rPr>
+        <w:t>Friends circle</w:t>
+      </w:r>
+    </w:p>
+    <w:p>
+      <w:pPr>
+        <w:spacing w:after="0" w:line="240" w:lineRule="auto"/>
+        <w:rPr>
+          <w:rFonts w:ascii="Calibri" w:eastAsia="Times New Roman" w:hAnsi="Calibri" w:cs="Calibri"/>
+          <w:lang w:eastAsia="en-IN"/>
+        </w:rPr>
+      </w:pPr>
+      <w:proofErr w:type="spellStart"/>
+      <w:r>
+        <w:rPr>
+          <w:rFonts w:ascii="Calibri" w:eastAsia="Times New Roman" w:hAnsi="Calibri" w:cs="Calibri"/>
+          <w:lang w:eastAsia="en-IN"/>
+        </w:rPr>
+        <w:t>Retweet+recent</w:t>
+      </w:r>
+      <w:proofErr w:type="spellEnd"/>
+      <w:r>
+        <w:rPr>
+          <w:rFonts w:ascii="Calibri" w:eastAsia="Times New Roman" w:hAnsi="Calibri" w:cs="Calibri"/>
+          <w:lang w:eastAsia="en-IN"/>
+        </w:rPr>
+        <w:t xml:space="preserve"> </w:t>
+      </w:r>
+      <w:proofErr w:type="spellStart"/>
+      <w:r>
+        <w:rPr>
+          <w:rFonts w:ascii="Calibri" w:eastAsia="Times New Roman" w:hAnsi="Calibri" w:cs="Calibri"/>
+          <w:lang w:eastAsia="en-IN"/>
+        </w:rPr>
+        <w:t>tweets+time</w:t>
+      </w:r>
+      <w:proofErr w:type="spellEnd"/>
+      <w:r>
+        <w:rPr>
+          <w:rFonts w:ascii="Calibri" w:eastAsia="Times New Roman" w:hAnsi="Calibri" w:cs="Calibri"/>
+          <w:lang w:eastAsia="en-IN"/>
+        </w:rPr>
+        <w:t xml:space="preserve"> to measure closeness&gt; threshold yes</w:t>
+      </w:r>
+    </w:p>
+    <w:p>
+      <w:pPr>
+        <w:spacing w:after="0" w:line="240" w:lineRule="auto"/>
+        <w:rPr>
+          <w:rFonts w:ascii="Calibri" w:eastAsia="Times New Roman" w:hAnsi="Calibri" w:cs="Calibri"/>
+          <w:lang w:val="en-IN" w:eastAsia="en-IN"/>
+        </w:rPr>
+      </w:pPr>
+      <w:r>
+        <w:rPr>
+          <w:rFonts w:ascii="Calibri" w:eastAsia="Times New Roman" w:hAnsi="Calibri" w:cs="Calibri"/>
+          <w:lang w:val="en-IN" w:eastAsia="en-IN"/>
+        </w:rPr>
+        <w:t> </w:t>
+      </w:r>
+    </w:p>
+    <w:p>
+      <w:pPr>
+        <w:spacing w:after="0" w:line="240" w:lineRule="auto"/>
+        <w:rPr>
+          <w:rFonts w:ascii="Calibri" w:eastAsia="Times New Roman" w:hAnsi="Calibri" w:cs="Calibri"/>
+          <w:lang w:val="en-IN" w:eastAsia="en-IN"/>
+        </w:rPr>
+      </w:pPr>
+      <w:r>
+        <w:rPr>
+          <w:rFonts w:ascii="Calibri" w:eastAsia="Times New Roman" w:hAnsi="Calibri" w:cs="Calibri"/>
+          <w:lang w:val="en-IN" w:eastAsia="en-IN"/>
+        </w:rPr>
+        <w:t> </w:t>
+      </w:r>
+    </w:p>
+    <w:p>
+      <w:pPr>
+        <w:spacing w:after="0" w:line="240" w:lineRule="auto"/>
+        <w:rPr>
+          <w:rFonts w:ascii="Calibri" w:eastAsia="Times New Roman" w:hAnsi="Calibri" w:cs="Calibri"/>
+          <w:b/>
+          <w:lang w:eastAsia="en-IN"/>
+        </w:rPr>
+      </w:pPr>
+      <w:r>
+        <w:rPr>
+          <w:rFonts w:ascii="Calibri" w:eastAsia="Times New Roman" w:hAnsi="Calibri" w:cs="Calibri"/>
+          <w:b/>
+          <w:lang w:eastAsia="en-IN"/>
+        </w:rPr>
+        <w:t>Preprocessing data sets:</w:t>
+      </w:r>
+    </w:p>
+    <w:p>
+      <w:pPr>
+        <w:spacing w:after="0" w:line="240" w:lineRule="auto"/>
+        <w:rPr>
+          <w:rFonts w:ascii="Calibri" w:eastAsia="Times New Roman" w:hAnsi="Calibri" w:cs="Calibri"/>
+          <w:lang w:eastAsia="en-IN"/>
+        </w:rPr>
+      </w:pPr>
+      <w:r>
+        <w:rPr>
+          <w:rFonts w:ascii="Calibri" w:eastAsia="Times New Roman" w:hAnsi="Calibri" w:cs="Calibri"/>
+          <w:lang w:eastAsia="en-IN"/>
+        </w:rPr>
+        <w:t>Less than 40 chars</w:t>
+      </w:r>
+    </w:p>
+    <w:p>
+      <w:pPr>
+        <w:spacing w:after="0" w:line="240" w:lineRule="auto"/>
+        <w:rPr>
+          <w:rFonts w:ascii="Calibri" w:eastAsia="Times New Roman" w:hAnsi="Calibri" w:cs="Calibri"/>
+          <w:lang w:eastAsia="en-IN"/>
+        </w:rPr>
+      </w:pPr>
+      <w:r>
+        <w:rPr>
+          <w:rFonts w:ascii="Calibri" w:eastAsia="Times New Roman" w:hAnsi="Calibri" w:cs="Calibri"/>
+          <w:lang w:eastAsia="en-IN"/>
+        </w:rPr>
+        <w:t xml:space="preserve">Followers less than </w:t>
+      </w:r>
+      <w:proofErr w:type="spellStart"/>
+      <w:r>
+        <w:rPr>
+          <w:rFonts w:ascii="Calibri" w:eastAsia="Times New Roman" w:hAnsi="Calibri" w:cs="Calibri"/>
+          <w:lang w:eastAsia="en-IN"/>
+        </w:rPr>
+        <w:t>frnds</w:t>
+      </w:r>
+      <w:proofErr w:type="spellEnd"/>
+    </w:p>
+    <w:p/>
     <w:p/>
     <w:p>
       <w:pPr>
@@ -1195,8 +1851,121 @@
 </file>
 
 <file path=word/numbering.xml><?xml version="1.0" encoding="utf-8"?>
-<w:numbering xmlns:wpc="http://schemas.microsoft.com/office/word/2010/wordprocessingCanvas" xmlns:mc="http://schemas.openxmlformats.org/markup-compatibility/2006" xmlns:o="urn:schemas-microsoft-com:office:office" xmlns:r="http://schemas.openxmlformats.org/officeDocument/2006/relationships" xmlns:m="http://schemas.openxmlformats.org/officeDocument/2006/math" xmlns:v="urn:schemas-microsoft-com:vml" xmlns:wp14="http://schemas.microsoft.com/office/word/2010/wordprocessingDrawing" xmlns:wp="http://schemas.openxmlformats.org/drawingml/2006/wordprocessingDrawing" xmlns:w10="urn:schemas-microsoft-com:office:word" xmlns:w="http://schemas.openxmlformats.org/wordprocessingml/2006/main" xmlns:w14="http://schemas.microsoft.com/office/word/2010/wordml" xmlns:w15="http://schemas.microsoft.com/office/word/2012/wordml" xmlns:wpg="http://schemas.microsoft.com/office/word/2010/wordprocessingGroup" xmlns:wpi="http://schemas.microsoft.com/office/word/2010/wordprocessingInk" xmlns:wne="http://schemas.microsoft.com/office/word/2006/wordml" xmlns:wps="http://schemas.microsoft.com/office/word/2010/wordprocessingShape" mc:Ignorable="w14 w15 wp14">
-  <w:abstractNum w:abstractNumId="0" w15:restartNumberingAfterBreak="0">
+<w:numbering xmlns:ve="http://schemas.openxmlformats.org/markup-compatibility/2006" xmlns:o="urn:schemas-microsoft-com:office:office" xmlns:r="http://schemas.openxmlformats.org/officeDocument/2006/relationships" xmlns:m="http://schemas.openxmlformats.org/officeDocument/2006/math" xmlns:v="urn:schemas-microsoft-com:vml" xmlns:wp="http://schemas.openxmlformats.org/drawingml/2006/wordprocessingDrawing" xmlns:w10="urn:schemas-microsoft-com:office:word" xmlns:w="http://schemas.openxmlformats.org/wordprocessingml/2006/main" xmlns:wne="http://schemas.microsoft.com/office/word/2006/wordml">
+  <w:abstractNum w:abstractNumId="0">
+    <w:nsid w:val="059A221E"/>
+    <w:multiLevelType w:val="multilevel"/>
+    <w:tmpl w:val="3B66478E"/>
+    <w:lvl w:ilvl="0">
+      <w:start w:val="1"/>
+      <w:numFmt w:val="decimal"/>
+      <w:lvlText w:val="%1."/>
+      <w:lvlJc w:val="left"/>
+      <w:pPr>
+        <w:tabs>
+          <w:tab w:val="num" w:pos="720"/>
+        </w:tabs>
+        <w:ind w:left="720" w:hanging="360"/>
+      </w:pPr>
+    </w:lvl>
+    <w:lvl w:ilvl="1" w:tentative="1">
+      <w:start w:val="1"/>
+      <w:numFmt w:val="decimal"/>
+      <w:lvlText w:val="%2."/>
+      <w:lvlJc w:val="left"/>
+      <w:pPr>
+        <w:tabs>
+          <w:tab w:val="num" w:pos="1440"/>
+        </w:tabs>
+        <w:ind w:left="1440" w:hanging="360"/>
+      </w:pPr>
+    </w:lvl>
+    <w:lvl w:ilvl="2" w:tentative="1">
+      <w:start w:val="1"/>
+      <w:numFmt w:val="decimal"/>
+      <w:lvlText w:val="%3."/>
+      <w:lvlJc w:val="left"/>
+      <w:pPr>
+        <w:tabs>
+          <w:tab w:val="num" w:pos="2160"/>
+        </w:tabs>
+        <w:ind w:left="2160" w:hanging="360"/>
+      </w:pPr>
+    </w:lvl>
+    <w:lvl w:ilvl="3" w:tentative="1">
+      <w:start w:val="1"/>
+      <w:numFmt w:val="decimal"/>
+      <w:lvlText w:val="%4."/>
+      <w:lvlJc w:val="left"/>
+      <w:pPr>
+        <w:tabs>
+          <w:tab w:val="num" w:pos="2880"/>
+        </w:tabs>
+        <w:ind w:left="2880" w:hanging="360"/>
+      </w:pPr>
+    </w:lvl>
+    <w:lvl w:ilvl="4" w:tentative="1">
+      <w:start w:val="1"/>
+      <w:numFmt w:val="decimal"/>
+      <w:lvlText w:val="%5."/>
+      <w:lvlJc w:val="left"/>
+      <w:pPr>
+        <w:tabs>
+          <w:tab w:val="num" w:pos="3600"/>
+        </w:tabs>
+        <w:ind w:left="3600" w:hanging="360"/>
+      </w:pPr>
+    </w:lvl>
+    <w:lvl w:ilvl="5" w:tentative="1">
+      <w:start w:val="1"/>
+      <w:numFmt w:val="decimal"/>
+      <w:lvlText w:val="%6."/>
+      <w:lvlJc w:val="left"/>
+      <w:pPr>
+        <w:tabs>
+          <w:tab w:val="num" w:pos="4320"/>
+        </w:tabs>
+        <w:ind w:left="4320" w:hanging="360"/>
+      </w:pPr>
+    </w:lvl>
+    <w:lvl w:ilvl="6" w:tentative="1">
+      <w:start w:val="1"/>
+      <w:numFmt w:val="decimal"/>
+      <w:lvlText w:val="%7."/>
+      <w:lvlJc w:val="left"/>
+      <w:pPr>
+        <w:tabs>
+          <w:tab w:val="num" w:pos="5040"/>
+        </w:tabs>
+        <w:ind w:left="5040" w:hanging="360"/>
+      </w:pPr>
+    </w:lvl>
+    <w:lvl w:ilvl="7" w:tentative="1">
+      <w:start w:val="1"/>
+      <w:numFmt w:val="decimal"/>
+      <w:lvlText w:val="%8."/>
+      <w:lvlJc w:val="left"/>
+      <w:pPr>
+        <w:tabs>
+          <w:tab w:val="num" w:pos="5760"/>
+        </w:tabs>
+        <w:ind w:left="5760" w:hanging="360"/>
+      </w:pPr>
+    </w:lvl>
+    <w:lvl w:ilvl="8" w:tentative="1">
+      <w:start w:val="1"/>
+      <w:numFmt w:val="decimal"/>
+      <w:lvlText w:val="%9."/>
+      <w:lvlJc w:val="left"/>
+      <w:pPr>
+        <w:tabs>
+          <w:tab w:val="num" w:pos="6480"/>
+        </w:tabs>
+        <w:ind w:left="6480" w:hanging="360"/>
+      </w:pPr>
+    </w:lvl>
+  </w:abstractNum>
+  <w:abstractNum w:abstractNumId="1">
     <w:nsid w:val="0E28450B"/>
     <w:multiLevelType w:val="hybridMultilevel"/>
     <w:tmpl w:val="E5CC83FA"/>
@@ -1285,7 +2054,7 @@
       </w:pPr>
     </w:lvl>
   </w:abstractNum>
-  <w:abstractNum w:abstractNumId="1" w15:restartNumberingAfterBreak="0">
+  <w:abstractNum w:abstractNumId="2">
     <w:nsid w:val="21446EB0"/>
     <w:multiLevelType w:val="hybridMultilevel"/>
     <w:tmpl w:val="525055C2"/>
@@ -1398,7 +2167,120 @@
       </w:rPr>
     </w:lvl>
   </w:abstractNum>
-  <w:abstractNum w:abstractNumId="2" w15:restartNumberingAfterBreak="0">
+  <w:abstractNum w:abstractNumId="3">
+    <w:nsid w:val="2D6D649D"/>
+    <w:multiLevelType w:val="multilevel"/>
+    <w:tmpl w:val="3620EEA0"/>
+    <w:lvl w:ilvl="0">
+      <w:start w:val="1"/>
+      <w:numFmt w:val="decimal"/>
+      <w:lvlText w:val="%1."/>
+      <w:lvlJc w:val="left"/>
+      <w:pPr>
+        <w:tabs>
+          <w:tab w:val="num" w:pos="720"/>
+        </w:tabs>
+        <w:ind w:left="720" w:hanging="360"/>
+      </w:pPr>
+    </w:lvl>
+    <w:lvl w:ilvl="1" w:tentative="1">
+      <w:start w:val="1"/>
+      <w:numFmt w:val="decimal"/>
+      <w:lvlText w:val="%2."/>
+      <w:lvlJc w:val="left"/>
+      <w:pPr>
+        <w:tabs>
+          <w:tab w:val="num" w:pos="1440"/>
+        </w:tabs>
+        <w:ind w:left="1440" w:hanging="360"/>
+      </w:pPr>
+    </w:lvl>
+    <w:lvl w:ilvl="2" w:tentative="1">
+      <w:start w:val="1"/>
+      <w:numFmt w:val="decimal"/>
+      <w:lvlText w:val="%3."/>
+      <w:lvlJc w:val="left"/>
+      <w:pPr>
+        <w:tabs>
+          <w:tab w:val="num" w:pos="2160"/>
+        </w:tabs>
+        <w:ind w:left="2160" w:hanging="360"/>
+      </w:pPr>
+    </w:lvl>
+    <w:lvl w:ilvl="3" w:tentative="1">
+      <w:start w:val="1"/>
+      <w:numFmt w:val="decimal"/>
+      <w:lvlText w:val="%4."/>
+      <w:lvlJc w:val="left"/>
+      <w:pPr>
+        <w:tabs>
+          <w:tab w:val="num" w:pos="2880"/>
+        </w:tabs>
+        <w:ind w:left="2880" w:hanging="360"/>
+      </w:pPr>
+    </w:lvl>
+    <w:lvl w:ilvl="4" w:tentative="1">
+      <w:start w:val="1"/>
+      <w:numFmt w:val="decimal"/>
+      <w:lvlText w:val="%5."/>
+      <w:lvlJc w:val="left"/>
+      <w:pPr>
+        <w:tabs>
+          <w:tab w:val="num" w:pos="3600"/>
+        </w:tabs>
+        <w:ind w:left="3600" w:hanging="360"/>
+      </w:pPr>
+    </w:lvl>
+    <w:lvl w:ilvl="5" w:tentative="1">
+      <w:start w:val="1"/>
+      <w:numFmt w:val="decimal"/>
+      <w:lvlText w:val="%6."/>
+      <w:lvlJc w:val="left"/>
+      <w:pPr>
+        <w:tabs>
+          <w:tab w:val="num" w:pos="4320"/>
+        </w:tabs>
+        <w:ind w:left="4320" w:hanging="360"/>
+      </w:pPr>
+    </w:lvl>
+    <w:lvl w:ilvl="6" w:tentative="1">
+      <w:start w:val="1"/>
+      <w:numFmt w:val="decimal"/>
+      <w:lvlText w:val="%7."/>
+      <w:lvlJc w:val="left"/>
+      <w:pPr>
+        <w:tabs>
+          <w:tab w:val="num" w:pos="5040"/>
+        </w:tabs>
+        <w:ind w:left="5040" w:hanging="360"/>
+      </w:pPr>
+    </w:lvl>
+    <w:lvl w:ilvl="7" w:tentative="1">
+      <w:start w:val="1"/>
+      <w:numFmt w:val="decimal"/>
+      <w:lvlText w:val="%8."/>
+      <w:lvlJc w:val="left"/>
+      <w:pPr>
+        <w:tabs>
+          <w:tab w:val="num" w:pos="5760"/>
+        </w:tabs>
+        <w:ind w:left="5760" w:hanging="360"/>
+      </w:pPr>
+    </w:lvl>
+    <w:lvl w:ilvl="8" w:tentative="1">
+      <w:start w:val="1"/>
+      <w:numFmt w:val="decimal"/>
+      <w:lvlText w:val="%9."/>
+      <w:lvlJc w:val="left"/>
+      <w:pPr>
+        <w:tabs>
+          <w:tab w:val="num" w:pos="6480"/>
+        </w:tabs>
+        <w:ind w:left="6480" w:hanging="360"/>
+      </w:pPr>
+    </w:lvl>
+  </w:abstractNum>
+  <w:abstractNum w:abstractNumId="4">
     <w:nsid w:val="3F1A1A17"/>
     <w:multiLevelType w:val="hybridMultilevel"/>
     <w:tmpl w:val="3CC6C79C"/>
@@ -1511,7 +2393,120 @@
       </w:rPr>
     </w:lvl>
   </w:abstractNum>
-  <w:abstractNum w:abstractNumId="3" w15:restartNumberingAfterBreak="0">
+  <w:abstractNum w:abstractNumId="5">
+    <w:nsid w:val="429939C3"/>
+    <w:multiLevelType w:val="multilevel"/>
+    <w:tmpl w:val="45788DBC"/>
+    <w:lvl w:ilvl="0">
+      <w:start w:val="1"/>
+      <w:numFmt w:val="decimal"/>
+      <w:lvlText w:val="%1."/>
+      <w:lvlJc w:val="left"/>
+      <w:pPr>
+        <w:tabs>
+          <w:tab w:val="num" w:pos="720"/>
+        </w:tabs>
+        <w:ind w:left="720" w:hanging="360"/>
+      </w:pPr>
+    </w:lvl>
+    <w:lvl w:ilvl="1" w:tentative="1">
+      <w:start w:val="1"/>
+      <w:numFmt w:val="decimal"/>
+      <w:lvlText w:val="%2."/>
+      <w:lvlJc w:val="left"/>
+      <w:pPr>
+        <w:tabs>
+          <w:tab w:val="num" w:pos="1440"/>
+        </w:tabs>
+        <w:ind w:left="1440" w:hanging="360"/>
+      </w:pPr>
+    </w:lvl>
+    <w:lvl w:ilvl="2" w:tentative="1">
+      <w:start w:val="1"/>
+      <w:numFmt w:val="decimal"/>
+      <w:lvlText w:val="%3."/>
+      <w:lvlJc w:val="left"/>
+      <w:pPr>
+        <w:tabs>
+          <w:tab w:val="num" w:pos="2160"/>
+        </w:tabs>
+        <w:ind w:left="2160" w:hanging="360"/>
+      </w:pPr>
+    </w:lvl>
+    <w:lvl w:ilvl="3" w:tentative="1">
+      <w:start w:val="1"/>
+      <w:numFmt w:val="decimal"/>
+      <w:lvlText w:val="%4."/>
+      <w:lvlJc w:val="left"/>
+      <w:pPr>
+        <w:tabs>
+          <w:tab w:val="num" w:pos="2880"/>
+        </w:tabs>
+        <w:ind w:left="2880" w:hanging="360"/>
+      </w:pPr>
+    </w:lvl>
+    <w:lvl w:ilvl="4" w:tentative="1">
+      <w:start w:val="1"/>
+      <w:numFmt w:val="decimal"/>
+      <w:lvlText w:val="%5."/>
+      <w:lvlJc w:val="left"/>
+      <w:pPr>
+        <w:tabs>
+          <w:tab w:val="num" w:pos="3600"/>
+        </w:tabs>
+        <w:ind w:left="3600" w:hanging="360"/>
+      </w:pPr>
+    </w:lvl>
+    <w:lvl w:ilvl="5" w:tentative="1">
+      <w:start w:val="1"/>
+      <w:numFmt w:val="decimal"/>
+      <w:lvlText w:val="%6."/>
+      <w:lvlJc w:val="left"/>
+      <w:pPr>
+        <w:tabs>
+          <w:tab w:val="num" w:pos="4320"/>
+        </w:tabs>
+        <w:ind w:left="4320" w:hanging="360"/>
+      </w:pPr>
+    </w:lvl>
+    <w:lvl w:ilvl="6" w:tentative="1">
+      <w:start w:val="1"/>
+      <w:numFmt w:val="decimal"/>
+      <w:lvlText w:val="%7."/>
+      <w:lvlJc w:val="left"/>
+      <w:pPr>
+        <w:tabs>
+          <w:tab w:val="num" w:pos="5040"/>
+        </w:tabs>
+        <w:ind w:left="5040" w:hanging="360"/>
+      </w:pPr>
+    </w:lvl>
+    <w:lvl w:ilvl="7" w:tentative="1">
+      <w:start w:val="1"/>
+      <w:numFmt w:val="decimal"/>
+      <w:lvlText w:val="%8."/>
+      <w:lvlJc w:val="left"/>
+      <w:pPr>
+        <w:tabs>
+          <w:tab w:val="num" w:pos="5760"/>
+        </w:tabs>
+        <w:ind w:left="5760" w:hanging="360"/>
+      </w:pPr>
+    </w:lvl>
+    <w:lvl w:ilvl="8" w:tentative="1">
+      <w:start w:val="1"/>
+      <w:numFmt w:val="decimal"/>
+      <w:lvlText w:val="%9."/>
+      <w:lvlJc w:val="left"/>
+      <w:pPr>
+        <w:tabs>
+          <w:tab w:val="num" w:pos="6480"/>
+        </w:tabs>
+        <w:ind w:left="6480" w:hanging="360"/>
+      </w:pPr>
+    </w:lvl>
+  </w:abstractNum>
+  <w:abstractNum w:abstractNumId="6">
     <w:nsid w:val="5C240BEF"/>
     <w:multiLevelType w:val="hybridMultilevel"/>
     <w:tmpl w:val="101A24CC"/>
@@ -1624,7 +2619,7 @@
       </w:rPr>
     </w:lvl>
   </w:abstractNum>
-  <w:abstractNum w:abstractNumId="4" w15:restartNumberingAfterBreak="0">
+  <w:abstractNum w:abstractNumId="7">
     <w:nsid w:val="76FA32C6"/>
     <w:multiLevelType w:val="hybridMultilevel"/>
     <w:tmpl w:val="0E02B910"/>
@@ -1738,25 +2733,43 @@
     </w:lvl>
   </w:abstractNum>
   <w:num w:numId="1">
+    <w:abstractNumId w:val="2"/>
+  </w:num>
+  <w:num w:numId="2">
+    <w:abstractNumId w:val="4"/>
+  </w:num>
+  <w:num w:numId="3">
+    <w:abstractNumId w:val="6"/>
+  </w:num>
+  <w:num w:numId="4">
+    <w:abstractNumId w:val="7"/>
+  </w:num>
+  <w:num w:numId="5">
     <w:abstractNumId w:val="1"/>
   </w:num>
-  <w:num w:numId="2">
-    <w:abstractNumId w:val="2"/>
+  <w:num w:numId="6">
+    <w:abstractNumId w:val="3"/>
+    <w:lvlOverride w:ilvl="0">
+      <w:startOverride w:val="1"/>
+    </w:lvlOverride>
   </w:num>
-  <w:num w:numId="3">
-    <w:abstractNumId w:val="3"/>
+  <w:num w:numId="7">
+    <w:abstractNumId w:val="0"/>
+    <w:lvlOverride w:ilvl="0">
+      <w:startOverride w:val="2"/>
+    </w:lvlOverride>
   </w:num>
-  <w:num w:numId="4">
-    <w:abstractNumId w:val="4"/>
-  </w:num>
-  <w:num w:numId="5">
-    <w:abstractNumId w:val="0"/>
+  <w:num w:numId="8">
+    <w:abstractNumId w:val="5"/>
+    <w:lvlOverride w:ilvl="0">
+      <w:startOverride w:val="3"/>
+    </w:lvlOverride>
   </w:num>
 </w:numbering>
 </file>
 
 <file path=word/styles.xml><?xml version="1.0" encoding="utf-8"?>
-<w:styles xmlns:mc="http://schemas.openxmlformats.org/markup-compatibility/2006" xmlns:r="http://schemas.openxmlformats.org/officeDocument/2006/relationships" xmlns:w="http://schemas.openxmlformats.org/wordprocessingml/2006/main" xmlns:w14="http://schemas.microsoft.com/office/word/2010/wordml" xmlns:w15="http://schemas.microsoft.com/office/word/2012/wordml" mc:Ignorable="w14 w15">
+<w:styles xmlns:r="http://schemas.openxmlformats.org/officeDocument/2006/relationships" xmlns:w="http://schemas.openxmlformats.org/wordprocessingml/2006/main">
   <w:docDefaults>
     <w:rPrDefault>
       <w:rPr>
@@ -1772,382 +2785,149 @@
       </w:pPr>
     </w:pPrDefault>
   </w:docDefaults>
-  <w:latentStyles w:defLockedState="0" w:defUIPriority="99" w:defSemiHidden="0" w:defUnhideWhenUsed="0" w:defQFormat="0" w:count="371">
-    <w:lsdException w:name="Normal" w:uiPriority="0" w:qFormat="1"/>
-    <w:lsdException w:name="heading 1" w:uiPriority="9" w:qFormat="1"/>
-    <w:lsdException w:name="heading 2" w:semiHidden="1" w:uiPriority="9" w:unhideWhenUsed="1" w:qFormat="1"/>
-    <w:lsdException w:name="heading 3" w:semiHidden="1" w:uiPriority="9" w:unhideWhenUsed="1" w:qFormat="1"/>
-    <w:lsdException w:name="heading 4" w:semiHidden="1" w:uiPriority="9" w:unhideWhenUsed="1" w:qFormat="1"/>
-    <w:lsdException w:name="heading 5" w:semiHidden="1" w:uiPriority="9" w:unhideWhenUsed="1" w:qFormat="1"/>
-    <w:lsdException w:name="heading 6" w:semiHidden="1" w:uiPriority="9" w:unhideWhenUsed="1" w:qFormat="1"/>
-    <w:lsdException w:name="heading 7" w:semiHidden="1" w:uiPriority="9" w:unhideWhenUsed="1" w:qFormat="1"/>
-    <w:lsdException w:name="heading 8" w:semiHidden="1" w:uiPriority="9" w:unhideWhenUsed="1" w:qFormat="1"/>
-    <w:lsdException w:name="heading 9" w:semiHidden="1" w:uiPriority="9" w:unhideWhenUsed="1" w:qFormat="1"/>
-    <w:lsdException w:name="index 1" w:semiHidden="1" w:unhideWhenUsed="1"/>
-    <w:lsdException w:name="index 2" w:semiHidden="1" w:unhideWhenUsed="1"/>
-    <w:lsdException w:name="index 3" w:semiHidden="1" w:unhideWhenUsed="1"/>
-    <w:lsdException w:name="index 4" w:semiHidden="1" w:unhideWhenUsed="1"/>
-    <w:lsdException w:name="index 5" w:semiHidden="1" w:unhideWhenUsed="1"/>
-    <w:lsdException w:name="index 6" w:semiHidden="1" w:unhideWhenUsed="1"/>
-    <w:lsdException w:name="index 7" w:semiHidden="1" w:unhideWhenUsed="1"/>
-    <w:lsdException w:name="index 8" w:semiHidden="1" w:unhideWhenUsed="1"/>
-    <w:lsdException w:name="index 9" w:semiHidden="1" w:unhideWhenUsed="1"/>
-    <w:lsdException w:name="toc 1" w:semiHidden="1" w:uiPriority="39" w:unhideWhenUsed="1"/>
-    <w:lsdException w:name="toc 2" w:semiHidden="1" w:uiPriority="39" w:unhideWhenUsed="1"/>
-    <w:lsdException w:name="toc 3" w:semiHidden="1" w:uiPriority="39" w:unhideWhenUsed="1"/>
-    <w:lsdException w:name="toc 4" w:semiHidden="1" w:uiPriority="39" w:unhideWhenUsed="1"/>
-    <w:lsdException w:name="toc 5" w:semiHidden="1" w:uiPriority="39" w:unhideWhenUsed="1"/>
-    <w:lsdException w:name="toc 6" w:semiHidden="1" w:uiPriority="39" w:unhideWhenUsed="1"/>
-    <w:lsdException w:name="toc 7" w:semiHidden="1" w:uiPriority="39" w:unhideWhenUsed="1"/>
-    <w:lsdException w:name="toc 8" w:semiHidden="1" w:uiPriority="39" w:unhideWhenUsed="1"/>
-    <w:lsdException w:name="toc 9" w:semiHidden="1" w:uiPriority="39" w:unhideWhenUsed="1"/>
-    <w:lsdException w:name="Normal Indent" w:semiHidden="1" w:unhideWhenUsed="1"/>
-    <w:lsdException w:name="footnote text" w:semiHidden="1" w:unhideWhenUsed="1"/>
-    <w:lsdException w:name="annotation text" w:semiHidden="1" w:unhideWhenUsed="1"/>
-    <w:lsdException w:name="header" w:semiHidden="1" w:unhideWhenUsed="1"/>
-    <w:lsdException w:name="footer" w:semiHidden="1" w:unhideWhenUsed="1"/>
-    <w:lsdException w:name="index heading" w:semiHidden="1" w:unhideWhenUsed="1"/>
-    <w:lsdException w:name="caption" w:semiHidden="1" w:uiPriority="35" w:unhideWhenUsed="1" w:qFormat="1"/>
-    <w:lsdException w:name="table of figures" w:semiHidden="1" w:unhideWhenUsed="1"/>
-    <w:lsdException w:name="envelope address" w:semiHidden="1" w:unhideWhenUsed="1"/>
-    <w:lsdException w:name="envelope return" w:semiHidden="1" w:unhideWhenUsed="1"/>
-    <w:lsdException w:name="footnote reference" w:semiHidden="1" w:unhideWhenUsed="1"/>
-    <w:lsdException w:name="annotation reference" w:semiHidden="1" w:unhideWhenUsed="1"/>
-    <w:lsdException w:name="line number" w:semiHidden="1" w:unhideWhenUsed="1"/>
-    <w:lsdException w:name="page number" w:semiHidden="1" w:unhideWhenUsed="1"/>
-    <w:lsdException w:name="endnote reference" w:semiHidden="1" w:unhideWhenUsed="1"/>
-    <w:lsdException w:name="endnote text" w:semiHidden="1" w:unhideWhenUsed="1"/>
-    <w:lsdException w:name="table of authorities" w:semiHidden="1" w:unhideWhenUsed="1"/>
-    <w:lsdException w:name="macro" w:semiHidden="1" w:unhideWhenUsed="1"/>
-    <w:lsdException w:name="toa heading" w:semiHidden="1" w:unhideWhenUsed="1"/>
-    <w:lsdException w:name="List" w:semiHidden="1" w:unhideWhenUsed="1"/>
-    <w:lsdException w:name="List Bullet" w:semiHidden="1" w:unhideWhenUsed="1"/>
-    <w:lsdException w:name="List Number" w:semiHidden="1" w:unhideWhenUsed="1"/>
-    <w:lsdException w:name="List 2" w:semiHidden="1" w:unhideWhenUsed="1"/>
-    <w:lsdException w:name="List 3" w:semiHidden="1" w:unhideWhenUsed="1"/>
-    <w:lsdException w:name="List 4" w:semiHidden="1" w:unhideWhenUsed="1"/>
-    <w:lsdException w:name="List 5" w:semiHidden="1" w:unhideWhenUsed="1"/>
-    <w:lsdException w:name="List Bullet 2" w:semiHidden="1" w:unhideWhenUsed="1"/>
-    <w:lsdException w:name="List Bullet 3" w:semiHidden="1" w:unhideWhenUsed="1"/>
-    <w:lsdException w:name="List Bullet 4" w:semiHidden="1" w:unhideWhenUsed="1"/>
-    <w:lsdException w:name="List Bullet 5" w:semiHidden="1" w:unhideWhenUsed="1"/>
-    <w:lsdException w:name="List Number 2" w:semiHidden="1" w:unhideWhenUsed="1"/>
-    <w:lsdException w:name="List Number 3" w:semiHidden="1" w:unhideWhenUsed="1"/>
-    <w:lsdException w:name="List Number 4" w:semiHidden="1" w:unhideWhenUsed="1"/>
-    <w:lsdException w:name="List Number 5" w:semiHidden="1" w:unhideWhenUsed="1"/>
-    <w:lsdException w:name="Title" w:uiPriority="10" w:qFormat="1"/>
-    <w:lsdException w:name="Closing" w:semiHidden="1" w:unhideWhenUsed="1"/>
-    <w:lsdException w:name="Signature" w:semiHidden="1" w:unhideWhenUsed="1"/>
-    <w:lsdException w:name="Default Paragraph Font" w:semiHidden="1" w:uiPriority="1" w:unhideWhenUsed="1"/>
-    <w:lsdException w:name="Body Text" w:semiHidden="1" w:unhideWhenUsed="1"/>
-    <w:lsdException w:name="Body Text Indent" w:semiHidden="1" w:unhideWhenUsed="1"/>
-    <w:lsdException w:name="List Continue" w:semiHidden="1" w:unhideWhenUsed="1"/>
-    <w:lsdException w:name="List Continue 2" w:semiHidden="1" w:unhideWhenUsed="1"/>
-    <w:lsdException w:name="List Continue 3" w:semiHidden="1" w:unhideWhenUsed="1"/>
-    <w:lsdException w:name="List Continue 4" w:semiHidden="1" w:unhideWhenUsed="1"/>
-    <w:lsdException w:name="List Continue 5" w:semiHidden="1" w:unhideWhenUsed="1"/>
-    <w:lsdException w:name="Message Header" w:semiHidden="1" w:unhideWhenUsed="1"/>
-    <w:lsdException w:name="Subtitle" w:uiPriority="11" w:qFormat="1"/>
-    <w:lsdException w:name="Salutation" w:semiHidden="1" w:unhideWhenUsed="1"/>
-    <w:lsdException w:name="Date" w:semiHidden="1" w:unhideWhenUsed="1"/>
-    <w:lsdException w:name="Body Text First Indent" w:semiHidden="1" w:unhideWhenUsed="1"/>
-    <w:lsdException w:name="Body Text First Indent 2" w:semiHidden="1" w:unhideWhenUsed="1"/>
-    <w:lsdException w:name="Note Heading" w:semiHidden="1" w:unhideWhenUsed="1"/>
-    <w:lsdException w:name="Body Text 2" w:semiHidden="1" w:unhideWhenUsed="1"/>
-    <w:lsdException w:name="Body Text 3" w:semiHidden="1" w:unhideWhenUsed="1"/>
-    <w:lsdException w:name="Body Text Indent 2" w:semiHidden="1" w:unhideWhenUsed="1"/>
-    <w:lsdException w:name="Body Text Indent 3" w:semiHidden="1" w:unhideWhenUsed="1"/>
-    <w:lsdException w:name="Block Text" w:semiHidden="1" w:unhideWhenUsed="1"/>
-    <w:lsdException w:name="Hyperlink" w:semiHidden="1" w:unhideWhenUsed="1"/>
-    <w:lsdException w:name="FollowedHyperlink" w:semiHidden="1" w:unhideWhenUsed="1"/>
-    <w:lsdException w:name="Strong" w:uiPriority="22" w:qFormat="1"/>
-    <w:lsdException w:name="Emphasis" w:uiPriority="20" w:qFormat="1"/>
-    <w:lsdException w:name="Document Map" w:semiHidden="1" w:unhideWhenUsed="1"/>
-    <w:lsdException w:name="Plain Text" w:semiHidden="1" w:unhideWhenUsed="1"/>
-    <w:lsdException w:name="E-mail Signature" w:semiHidden="1" w:unhideWhenUsed="1"/>
-    <w:lsdException w:name="HTML Top of Form" w:semiHidden="1" w:unhideWhenUsed="1"/>
-    <w:lsdException w:name="HTML Bottom of Form" w:semiHidden="1" w:unhideWhenUsed="1"/>
-    <w:lsdException w:name="Normal (Web)" w:semiHidden="1" w:unhideWhenUsed="1"/>
-    <w:lsdException w:name="HTML Acronym" w:semiHidden="1" w:unhideWhenUsed="1"/>
-    <w:lsdException w:name="HTML Address" w:semiHidden="1" w:unhideWhenUsed="1"/>
-    <w:lsdException w:name="HTML Cite" w:semiHidden="1" w:unhideWhenUsed="1"/>
-    <w:lsdException w:name="HTML Code" w:semiHidden="1" w:unhideWhenUsed="1"/>
-    <w:lsdException w:name="HTML Definition" w:semiHidden="1" w:unhideWhenUsed="1"/>
-    <w:lsdException w:name="HTML Keyboard" w:semiHidden="1" w:unhideWhenUsed="1"/>
-    <w:lsdException w:name="HTML Preformatted" w:semiHidden="1" w:unhideWhenUsed="1"/>
-    <w:lsdException w:name="HTML Sample" w:semiHidden="1" w:unhideWhenUsed="1"/>
-    <w:lsdException w:name="HTML Typewriter" w:semiHidden="1" w:unhideWhenUsed="1"/>
-    <w:lsdException w:name="HTML Variable" w:semiHidden="1" w:unhideWhenUsed="1"/>
-    <w:lsdException w:name="Normal Table" w:semiHidden="1" w:unhideWhenUsed="1"/>
-    <w:lsdException w:name="annotation subject" w:semiHidden="1" w:unhideWhenUsed="1"/>
-    <w:lsdException w:name="No List" w:semiHidden="1" w:unhideWhenUsed="1"/>
-    <w:lsdException w:name="Outline List 1" w:semiHidden="1" w:unhideWhenUsed="1"/>
-    <w:lsdException w:name="Outline List 2" w:semiHidden="1" w:unhideWhenUsed="1"/>
-    <w:lsdException w:name="Outline List 3" w:semiHidden="1" w:unhideWhenUsed="1"/>
-    <w:lsdException w:name="Table Simple 1" w:semiHidden="1" w:unhideWhenUsed="1"/>
-    <w:lsdException w:name="Table Simple 2" w:semiHidden="1" w:unhideWhenUsed="1"/>
-    <w:lsdException w:name="Table Simple 3" w:semiHidden="1" w:unhideWhenUsed="1"/>
-    <w:lsdException w:name="Table Classic 1" w:semiHidden="1" w:unhideWhenUsed="1"/>
-    <w:lsdException w:name="Table Classic 2" w:semiHidden="1" w:unhideWhenUsed="1"/>
-    <w:lsdException w:name="Table Classic 3" w:semiHidden="1" w:unhideWhenUsed="1"/>
-    <w:lsdException w:name="Table Classic 4" w:semiHidden="1" w:unhideWhenUsed="1"/>
-    <w:lsdException w:name="Table Colorful 1" w:semiHidden="1" w:unhideWhenUsed="1"/>
-    <w:lsdException w:name="Table Colorful 2" w:semiHidden="1" w:unhideWhenUsed="1"/>
-    <w:lsdException w:name="Table Colorful 3" w:semiHidden="1" w:unhideWhenUsed="1"/>
-    <w:lsdException w:name="Table Columns 1" w:semiHidden="1" w:unhideWhenUsed="1"/>
-    <w:lsdException w:name="Table Columns 2" w:semiHidden="1" w:unhideWhenUsed="1"/>
-    <w:lsdException w:name="Table Columns 3" w:semiHidden="1" w:unhideWhenUsed="1"/>
-    <w:lsdException w:name="Table Columns 4" w:semiHidden="1" w:unhideWhenUsed="1"/>
-    <w:lsdException w:name="Table Columns 5" w:semiHidden="1" w:unhideWhenUsed="1"/>
-    <w:lsdException w:name="Table Grid 1" w:semiHidden="1" w:unhideWhenUsed="1"/>
-    <w:lsdException w:name="Table Grid 2" w:semiHidden="1" w:unhideWhenUsed="1"/>
-    <w:lsdException w:name="Table Grid 3" w:semiHidden="1" w:unhideWhenUsed="1"/>
-    <w:lsdException w:name="Table Grid 4" w:semiHidden="1" w:unhideWhenUsed="1"/>
-    <w:lsdException w:name="Table Grid 5" w:semiHidden="1" w:unhideWhenUsed="1"/>
-    <w:lsdException w:name="Table Grid 6" w:semiHidden="1" w:unhideWhenUsed="1"/>
-    <w:lsdException w:name="Table Grid 7" w:semiHidden="1" w:unhideWhenUsed="1"/>
-    <w:lsdException w:name="Table Grid 8" w:semiHidden="1" w:unhideWhenUsed="1"/>
-    <w:lsdException w:name="Table List 1" w:semiHidden="1" w:unhideWhenUsed="1"/>
-    <w:lsdException w:name="Table List 2" w:semiHidden="1" w:unhideWhenUsed="1"/>
-    <w:lsdException w:name="Table List 3" w:semiHidden="1" w:unhideWhenUsed="1"/>
-    <w:lsdException w:name="Table List 4" w:semiHidden="1" w:unhideWhenUsed="1"/>
-    <w:lsdException w:name="Table List 5" w:semiHidden="1" w:unhideWhenUsed="1"/>
-    <w:lsdException w:name="Table List 6" w:semiHidden="1" w:unhideWhenUsed="1"/>
-    <w:lsdException w:name="Table List 7" w:semiHidden="1" w:unhideWhenUsed="1"/>
-    <w:lsdException w:name="Table List 8" w:semiHidden="1" w:unhideWhenUsed="1"/>
-    <w:lsdException w:name="Table 3D effects 1" w:semiHidden="1" w:unhideWhenUsed="1"/>
-    <w:lsdException w:name="Table 3D effects 2" w:semiHidden="1" w:unhideWhenUsed="1"/>
-    <w:lsdException w:name="Table 3D effects 3" w:semiHidden="1" w:unhideWhenUsed="1"/>
-    <w:lsdException w:name="Table Contemporary" w:semiHidden="1" w:unhideWhenUsed="1"/>
-    <w:lsdException w:name="Table Elegant" w:semiHidden="1" w:unhideWhenUsed="1"/>
-    <w:lsdException w:name="Table Professional" w:semiHidden="1" w:unhideWhenUsed="1"/>
-    <w:lsdException w:name="Table Subtle 1" w:semiHidden="1" w:unhideWhenUsed="1"/>
-    <w:lsdException w:name="Table Subtle 2" w:semiHidden="1" w:unhideWhenUsed="1"/>
-    <w:lsdException w:name="Table Web 1" w:semiHidden="1" w:unhideWhenUsed="1"/>
-    <w:lsdException w:name="Table Web 2" w:semiHidden="1" w:unhideWhenUsed="1"/>
-    <w:lsdException w:name="Table Web 3" w:semiHidden="1" w:unhideWhenUsed="1"/>
-    <w:lsdException w:name="Balloon Text" w:semiHidden="1" w:unhideWhenUsed="1"/>
-    <w:lsdException w:name="Table Grid" w:uiPriority="39"/>
-    <w:lsdException w:name="Table Theme" w:semiHidden="1" w:unhideWhenUsed="1"/>
-    <w:lsdException w:name="Placeholder Text" w:semiHidden="1"/>
-    <w:lsdException w:name="No Spacing" w:uiPriority="1" w:qFormat="1"/>
-    <w:lsdException w:name="Light Shading" w:uiPriority="60"/>
-    <w:lsdException w:name="Light List" w:uiPriority="61"/>
-    <w:lsdException w:name="Light Grid" w:uiPriority="62"/>
-    <w:lsdException w:name="Medium Shading 1" w:uiPriority="63"/>
-    <w:lsdException w:name="Medium Shading 2" w:uiPriority="64"/>
-    <w:lsdException w:name="Medium List 1" w:uiPriority="65"/>
-    <w:lsdException w:name="Medium List 2" w:uiPriority="66"/>
-    <w:lsdException w:name="Medium Grid 1" w:uiPriority="67"/>
-    <w:lsdException w:name="Medium Grid 2" w:uiPriority="68"/>
-    <w:lsdException w:name="Medium Grid 3" w:uiPriority="69"/>
-    <w:lsdException w:name="Dark List" w:uiPriority="70"/>
-    <w:lsdException w:name="Colorful Shading" w:uiPriority="71"/>
-    <w:lsdException w:name="Colorful List" w:uiPriority="72"/>
-    <w:lsdException w:name="Colorful Grid" w:uiPriority="73"/>
-    <w:lsdException w:name="Light Shading Accent 1" w:uiPriority="60"/>
-    <w:lsdException w:name="Light List Accent 1" w:uiPriority="61"/>
-    <w:lsdException w:name="Light Grid Accent 1" w:uiPriority="62"/>
-    <w:lsdException w:name="Medium Shading 1 Accent 1" w:uiPriority="63"/>
-    <w:lsdException w:name="Medium Shading 2 Accent 1" w:uiPriority="64"/>
-    <w:lsdException w:name="Medium List 1 Accent 1" w:uiPriority="65"/>
-    <w:lsdException w:name="Revision" w:semiHidden="1"/>
-    <w:lsdException w:name="List Paragraph" w:uiPriority="34" w:qFormat="1"/>
-    <w:lsdException w:name="Quote" w:uiPriority="29" w:qFormat="1"/>
-    <w:lsdException w:name="Intense Quote" w:uiPriority="30" w:qFormat="1"/>
-    <w:lsdException w:name="Medium List 2 Accent 1" w:uiPriority="66"/>
-    <w:lsdException w:name="Medium Grid 1 Accent 1" w:uiPriority="67"/>
-    <w:lsdException w:name="Medium Grid 2 Accent 1" w:uiPriority="68"/>
-    <w:lsdException w:name="Medium Grid 3 Accent 1" w:uiPriority="69"/>
-    <w:lsdException w:name="Dark List Accent 1" w:uiPriority="70"/>
-    <w:lsdException w:name="Colorful Shading Accent 1" w:uiPriority="71"/>
-    <w:lsdException w:name="Colorful List Accent 1" w:uiPriority="72"/>
-    <w:lsdException w:name="Colorful Grid Accent 1" w:uiPriority="73"/>
-    <w:lsdException w:name="Light Shading Accent 2" w:uiPriority="60"/>
-    <w:lsdException w:name="Light List Accent 2" w:uiPriority="61"/>
-    <w:lsdException w:name="Light Grid Accent 2" w:uiPriority="62"/>
-    <w:lsdException w:name="Medium Shading 1 Accent 2" w:uiPriority="63"/>
-    <w:lsdException w:name="Medium Shading 2 Accent 2" w:uiPriority="64"/>
-    <w:lsdException w:name="Medium List 1 Accent 2" w:uiPriority="65"/>
-    <w:lsdException w:name="Medium List 2 Accent 2" w:uiPriority="66"/>
-    <w:lsdException w:name="Medium Grid 1 Accent 2" w:uiPriority="67"/>
-    <w:lsdException w:name="Medium Grid 2 Accent 2" w:uiPriority="68"/>
-    <w:lsdException w:name="Medium Grid 3 Accent 2" w:uiPriority="69"/>
-    <w:lsdException w:name="Dark List Accent 2" w:uiPriority="70"/>
-    <w:lsdException w:name="Colorful Shading Accent 2" w:uiPriority="71"/>
-    <w:lsdException w:name="Colorful List Accent 2" w:uiPriority="72"/>
-    <w:lsdException w:name="Colorful Grid Accent 2" w:uiPriority="73"/>
-    <w:lsdException w:name="Light Shading Accent 3" w:uiPriority="60"/>
-    <w:lsdException w:name="Light List Accent 3" w:uiPriority="61"/>
-    <w:lsdException w:name="Light Grid Accent 3" w:uiPriority="62"/>
-    <w:lsdException w:name="Medium Shading 1 Accent 3" w:uiPriority="63"/>
-    <w:lsdException w:name="Medium Shading 2 Accent 3" w:uiPriority="64"/>
-    <w:lsdException w:name="Medium List 1 Accent 3" w:uiPriority="65"/>
-    <w:lsdException w:name="Medium List 2 Accent 3" w:uiPriority="66"/>
-    <w:lsdException w:name="Medium Grid 1 Accent 3" w:uiPriority="67"/>
-    <w:lsdException w:name="Medium Grid 2 Accent 3" w:uiPriority="68"/>
-    <w:lsdException w:name="Medium Grid 3 Accent 3" w:uiPriority="69"/>
-    <w:lsdException w:name="Dark List Accent 3" w:uiPriority="70"/>
-    <w:lsdException w:name="Colorful Shading Accent 3" w:uiPriority="71"/>
-    <w:lsdException w:name="Colorful List Accent 3" w:uiPriority="72"/>
-    <w:lsdException w:name="Colorful Grid Accent 3" w:uiPriority="73"/>
-    <w:lsdException w:name="Light Shading Accent 4" w:uiPriority="60"/>
-    <w:lsdException w:name="Light List Accent 4" w:uiPriority="61"/>
-    <w:lsdException w:name="Light Grid Accent 4" w:uiPriority="62"/>
-    <w:lsdException w:name="Medium Shading 1 Accent 4" w:uiPriority="63"/>
-    <w:lsdException w:name="Medium Shading 2 Accent 4" w:uiPriority="64"/>
-    <w:lsdException w:name="Medium List 1 Accent 4" w:uiPriority="65"/>
-    <w:lsdException w:name="Medium List 2 Accent 4" w:uiPriority="66"/>
-    <w:lsdException w:name="Medium Grid 1 Accent 4" w:uiPriority="67"/>
-    <w:lsdException w:name="Medium Grid 2 Accent 4" w:uiPriority="68"/>
-    <w:lsdException w:name="Medium Grid 3 Accent 4" w:uiPriority="69"/>
-    <w:lsdException w:name="Dark List Accent 4" w:uiPriority="70"/>
-    <w:lsdException w:name="Colorful Shading Accent 4" w:uiPriority="71"/>
-    <w:lsdException w:name="Colorful List Accent 4" w:uiPriority="72"/>
-    <w:lsdException w:name="Colorful Grid Accent 4" w:uiPriority="73"/>
-    <w:lsdException w:name="Light Shading Accent 5" w:uiPriority="60"/>
-    <w:lsdException w:name="Light List Accent 5" w:uiPriority="61"/>
-    <w:lsdException w:name="Light Grid Accent 5" w:uiPriority="62"/>
-    <w:lsdException w:name="Medium Shading 1 Accent 5" w:uiPriority="63"/>
-    <w:lsdException w:name="Medium Shading 2 Accent 5" w:uiPriority="64"/>
-    <w:lsdException w:name="Medium List 1 Accent 5" w:uiPriority="65"/>
-    <w:lsdException w:name="Medium List 2 Accent 5" w:uiPriority="66"/>
-    <w:lsdException w:name="Medium Grid 1 Accent 5" w:uiPriority="67"/>
-    <w:lsdException w:name="Medium Grid 2 Accent 5" w:uiPriority="68"/>
-    <w:lsdException w:name="Medium Grid 3 Accent 5" w:uiPriority="69"/>
-    <w:lsdException w:name="Dark List Accent 5" w:uiPriority="70"/>
-    <w:lsdException w:name="Colorful Shading Accent 5" w:uiPriority="71"/>
-    <w:lsdException w:name="Colorful List Accent 5" w:uiPriority="72"/>
-    <w:lsdException w:name="Colorful Grid Accent 5" w:uiPriority="73"/>
-    <w:lsdException w:name="Light Shading Accent 6" w:uiPriority="60"/>
-    <w:lsdException w:name="Light List Accent 6" w:uiPriority="61"/>
-    <w:lsdException w:name="Light Grid Accent 6" w:uiPriority="62"/>
-    <w:lsdException w:name="Medium Shading 1 Accent 6" w:uiPriority="63"/>
-    <w:lsdException w:name="Medium Shading 2 Accent 6" w:uiPriority="64"/>
-    <w:lsdException w:name="Medium List 1 Accent 6" w:uiPriority="65"/>
-    <w:lsdException w:name="Medium List 2 Accent 6" w:uiPriority="66"/>
-    <w:lsdException w:name="Medium Grid 1 Accent 6" w:uiPriority="67"/>
-    <w:lsdException w:name="Medium Grid 2 Accent 6" w:uiPriority="68"/>
-    <w:lsdException w:name="Medium Grid 3 Accent 6" w:uiPriority="69"/>
-    <w:lsdException w:name="Dark List Accent 6" w:uiPriority="70"/>
-    <w:lsdException w:name="Colorful Shading Accent 6" w:uiPriority="71"/>
-    <w:lsdException w:name="Colorful List Accent 6" w:uiPriority="72"/>
-    <w:lsdException w:name="Colorful Grid Accent 6" w:uiPriority="73"/>
-    <w:lsdException w:name="Subtle Emphasis" w:uiPriority="19" w:qFormat="1"/>
-    <w:lsdException w:name="Intense Emphasis" w:uiPriority="21" w:qFormat="1"/>
-    <w:lsdException w:name="Subtle Reference" w:uiPriority="31" w:qFormat="1"/>
-    <w:lsdException w:name="Intense Reference" w:uiPriority="32" w:qFormat="1"/>
-    <w:lsdException w:name="Book Title" w:uiPriority="33" w:qFormat="1"/>
-    <w:lsdException w:name="Bibliography" w:semiHidden="1" w:uiPriority="37" w:unhideWhenUsed="1"/>
-    <w:lsdException w:name="TOC Heading" w:semiHidden="1" w:uiPriority="39" w:unhideWhenUsed="1" w:qFormat="1"/>
-    <w:lsdException w:name="Plain Table 1" w:uiPriority="41"/>
-    <w:lsdException w:name="Plain Table 2" w:uiPriority="42"/>
-    <w:lsdException w:name="Plain Table 3" w:uiPriority="43"/>
-    <w:lsdException w:name="Plain Table 4" w:uiPriority="44"/>
-    <w:lsdException w:name="Plain Table 5" w:uiPriority="45"/>
-    <w:lsdException w:name="Grid Table Light" w:uiPriority="40"/>
-    <w:lsdException w:name="Grid Table 1 Light" w:uiPriority="46"/>
-    <w:lsdException w:name="Grid Table 2" w:uiPriority="47"/>
-    <w:lsdException w:name="Grid Table 3" w:uiPriority="48"/>
-    <w:lsdException w:name="Grid Table 4" w:uiPriority="49"/>
-    <w:lsdException w:name="Grid Table 5 Dark" w:uiPriority="50"/>
-    <w:lsdException w:name="Grid Table 6 Colorful" w:uiPriority="51"/>
-    <w:lsdException w:name="Grid Table 7 Colorful" w:uiPriority="52"/>
-    <w:lsdException w:name="Grid Table 1 Light Accent 1" w:uiPriority="46"/>
-    <w:lsdException w:name="Grid Table 2 Accent 1" w:uiPriority="47"/>
-    <w:lsdException w:name="Grid Table 3 Accent 1" w:uiPriority="48"/>
-    <w:lsdException w:name="Grid Table 4 Accent 1" w:uiPriority="49"/>
-    <w:lsdException w:name="Grid Table 5 Dark Accent 1" w:uiPriority="50"/>
-    <w:lsdException w:name="Grid Table 6 Colorful Accent 1" w:uiPriority="51"/>
-    <w:lsdException w:name="Grid Table 7 Colorful Accent 1" w:uiPriority="52"/>
-    <w:lsdException w:name="Grid Table 1 Light Accent 2" w:uiPriority="46"/>
-    <w:lsdException w:name="Grid Table 2 Accent 2" w:uiPriority="47"/>
-    <w:lsdException w:name="Grid Table 3 Accent 2" w:uiPriority="48"/>
-    <w:lsdException w:name="Grid Table 4 Accent 2" w:uiPriority="49"/>
-    <w:lsdException w:name="Grid Table 5 Dark Accent 2" w:uiPriority="50"/>
-    <w:lsdException w:name="Grid Table 6 Colorful Accent 2" w:uiPriority="51"/>
-    <w:lsdException w:name="Grid Table 7 Colorful Accent 2" w:uiPriority="52"/>
-    <w:lsdException w:name="Grid Table 1 Light Accent 3" w:uiPriority="46"/>
-    <w:lsdException w:name="Grid Table 2 Accent 3" w:uiPriority="47"/>
-    <w:lsdException w:name="Grid Table 3 Accent 3" w:uiPriority="48"/>
-    <w:lsdException w:name="Grid Table 4 Accent 3" w:uiPriority="49"/>
-    <w:lsdException w:name="Grid Table 5 Dark Accent 3" w:uiPriority="50"/>
-    <w:lsdException w:name="Grid Table 6 Colorful Accent 3" w:uiPriority="51"/>
-    <w:lsdException w:name="Grid Table 7 Colorful Accent 3" w:uiPriority="52"/>
-    <w:lsdException w:name="Grid Table 1 Light Accent 4" w:uiPriority="46"/>
-    <w:lsdException w:name="Grid Table 2 Accent 4" w:uiPriority="47"/>
-    <w:lsdException w:name="Grid Table 3 Accent 4" w:uiPriority="48"/>
-    <w:lsdException w:name="Grid Table 4 Accent 4" w:uiPriority="49"/>
-    <w:lsdException w:name="Grid Table 5 Dark Accent 4" w:uiPriority="50"/>
-    <w:lsdException w:name="Grid Table 6 Colorful Accent 4" w:uiPriority="51"/>
-    <w:lsdException w:name="Grid Table 7 Colorful Accent 4" w:uiPriority="52"/>
-    <w:lsdException w:name="Grid Table 1 Light Accent 5" w:uiPriority="46"/>
-    <w:lsdException w:name="Grid Table 2 Accent 5" w:uiPriority="47"/>
-    <w:lsdException w:name="Grid Table 3 Accent 5" w:uiPriority="48"/>
-    <w:lsdException w:name="Grid Table 4 Accent 5" w:uiPriority="49"/>
-    <w:lsdException w:name="Grid Table 5 Dark Accent 5" w:uiPriority="50"/>
-    <w:lsdException w:name="Grid Table 6 Colorful Accent 5" w:uiPriority="51"/>
-    <w:lsdException w:name="Grid Table 7 Colorful Accent 5" w:uiPriority="52"/>
-    <w:lsdException w:name="Grid Table 1 Light Accent 6" w:uiPriority="46"/>
-    <w:lsdException w:name="Grid Table 2 Accent 6" w:uiPriority="47"/>
-    <w:lsdException w:name="Grid Table 3 Accent 6" w:uiPriority="48"/>
-    <w:lsdException w:name="Grid Table 4 Accent 6" w:uiPriority="49"/>
-    <w:lsdException w:name="Grid Table 5 Dark Accent 6" w:uiPriority="50"/>
-    <w:lsdException w:name="Grid Table 6 Colorful Accent 6" w:uiPriority="51"/>
-    <w:lsdException w:name="Grid Table 7 Colorful Accent 6" w:uiPriority="52"/>
-    <w:lsdException w:name="List Table 1 Light" w:uiPriority="46"/>
-    <w:lsdException w:name="List Table 2" w:uiPriority="47"/>
-    <w:lsdException w:name="List Table 3" w:uiPriority="48"/>
-    <w:lsdException w:name="List Table 4" w:uiPriority="49"/>
-    <w:lsdException w:name="List Table 5 Dark" w:uiPriority="50"/>
-    <w:lsdException w:name="List Table 6 Colorful" w:uiPriority="51"/>
-    <w:lsdException w:name="List Table 7 Colorful" w:uiPriority="52"/>
-    <w:lsdException w:name="List Table 1 Light Accent 1" w:uiPriority="46"/>
-    <w:lsdException w:name="List Table 2 Accent 1" w:uiPriority="47"/>
-    <w:lsdException w:name="List Table 3 Accent 1" w:uiPriority="48"/>
-    <w:lsdException w:name="List Table 4 Accent 1" w:uiPriority="49"/>
-    <w:lsdException w:name="List Table 5 Dark Accent 1" w:uiPriority="50"/>
-    <w:lsdException w:name="List Table 6 Colorful Accent 1" w:uiPriority="51"/>
-    <w:lsdException w:name="List Table 7 Colorful Accent 1" w:uiPriority="52"/>
-    <w:lsdException w:name="List Table 1 Light Accent 2" w:uiPriority="46"/>
-    <w:lsdException w:name="List Table 2 Accent 2" w:uiPriority="47"/>
-    <w:lsdException w:name="List Table 3 Accent 2" w:uiPriority="48"/>
-    <w:lsdException w:name="List Table 4 Accent 2" w:uiPriority="49"/>
-    <w:lsdException w:name="List Table 5 Dark Accent 2" w:uiPriority="50"/>
-    <w:lsdException w:name="List Table 6 Colorful Accent 2" w:uiPriority="51"/>
-    <w:lsdException w:name="List Table 7 Colorful Accent 2" w:uiPriority="52"/>
-    <w:lsdException w:name="List Table 1 Light Accent 3" w:uiPriority="46"/>
-    <w:lsdException w:name="List Table 2 Accent 3" w:uiPriority="47"/>
-    <w:lsdException w:name="List Table 3 Accent 3" w:uiPriority="48"/>
-    <w:lsdException w:name="List Table 4 Accent 3" w:uiPriority="49"/>
-    <w:lsdException w:name="List Table 5 Dark Accent 3" w:uiPriority="50"/>
-    <w:lsdException w:name="List Table 6 Colorful Accent 3" w:uiPriority="51"/>
-    <w:lsdException w:name="List Table 7 Colorful Accent 3" w:uiPriority="52"/>
-    <w:lsdException w:name="List Table 1 Light Accent 4" w:uiPriority="46"/>
-    <w:lsdException w:name="List Table 2 Accent 4" w:uiPriority="47"/>
-    <w:lsdException w:name="List Table 3 Accent 4" w:uiPriority="48"/>
-    <w:lsdException w:name="List Table 4 Accent 4" w:uiPriority="49"/>
-    <w:lsdException w:name="List Table 5 Dark Accent 4" w:uiPriority="50"/>
-    <w:lsdException w:name="List Table 6 Colorful Accent 4" w:uiPriority="51"/>
-    <w:lsdException w:name="List Table 7 Colorful Accent 4" w:uiPriority="52"/>
-    <w:lsdException w:name="List Table 1 Light Accent 5" w:uiPriority="46"/>
-    <w:lsdException w:name="List Table 2 Accent 5" w:uiPriority="47"/>
-    <w:lsdException w:name="List Table 3 Accent 5" w:uiPriority="48"/>
-    <w:lsdException w:name="List Table 4 Accent 5" w:uiPriority="49"/>
-    <w:lsdException w:name="List Table 5 Dark Accent 5" w:uiPriority="50"/>
-    <w:lsdException w:name="List Table 6 Colorful Accent 5" w:uiPriority="51"/>
-    <w:lsdException w:name="List Table 7 Colorful Accent 5" w:uiPriority="52"/>
-    <w:lsdException w:name="List Table 1 Light Accent 6" w:uiPriority="46"/>
-    <w:lsdException w:name="List Table 2 Accent 6" w:uiPriority="47"/>
-    <w:lsdException w:name="List Table 3 Accent 6" w:uiPriority="48"/>
-    <w:lsdException w:name="List Table 4 Accent 6" w:uiPriority="49"/>
-    <w:lsdException w:name="List Table 5 Dark Accent 6" w:uiPriority="50"/>
-    <w:lsdException w:name="List Table 6 Colorful Accent 6" w:uiPriority="51"/>
-    <w:lsdException w:name="List Table 7 Colorful Accent 6" w:uiPriority="52"/>
+  <w:latentStyles w:defLockedState="0" w:defUIPriority="99" w:defSemiHidden="1" w:defUnhideWhenUsed="1" w:defQFormat="0" w:count="267">
+    <w:lsdException w:name="Normal" w:semiHidden="0" w:uiPriority="0" w:unhideWhenUsed="0" w:qFormat="1"/>
+    <w:lsdException w:name="heading 1" w:semiHidden="0" w:uiPriority="9" w:unhideWhenUsed="0" w:qFormat="1"/>
+    <w:lsdException w:name="heading 2" w:uiPriority="9" w:qFormat="1"/>
+    <w:lsdException w:name="heading 3" w:uiPriority="9" w:qFormat="1"/>
+    <w:lsdException w:name="heading 4" w:uiPriority="9" w:qFormat="1"/>
+    <w:lsdException w:name="heading 5" w:uiPriority="9" w:qFormat="1"/>
+    <w:lsdException w:name="heading 6" w:uiPriority="9" w:qFormat="1"/>
+    <w:lsdException w:name="heading 7" w:uiPriority="9" w:qFormat="1"/>
+    <w:lsdException w:name="heading 8" w:uiPriority="9" w:qFormat="1"/>
+    <w:lsdException w:name="heading 9" w:uiPriority="9" w:qFormat="1"/>
+    <w:lsdException w:name="toc 1" w:uiPriority="39"/>
+    <w:lsdException w:name="toc 2" w:uiPriority="39"/>
+    <w:lsdException w:name="toc 3" w:uiPriority="39"/>
+    <w:lsdException w:name="toc 4" w:uiPriority="39"/>
+    <w:lsdException w:name="toc 5" w:uiPriority="39"/>
+    <w:lsdException w:name="toc 6" w:uiPriority="39"/>
+    <w:lsdException w:name="toc 7" w:uiPriority="39"/>
+    <w:lsdException w:name="toc 8" w:uiPriority="39"/>
+    <w:lsdException w:name="toc 9" w:uiPriority="39"/>
+    <w:lsdException w:name="caption" w:uiPriority="35" w:qFormat="1"/>
+    <w:lsdException w:name="Title" w:semiHidden="0" w:uiPriority="10" w:unhideWhenUsed="0" w:qFormat="1"/>
+    <w:lsdException w:name="Default Paragraph Font" w:uiPriority="1"/>
+    <w:lsdException w:name="Subtitle" w:semiHidden="0" w:uiPriority="11" w:unhideWhenUsed="0" w:qFormat="1"/>
+    <w:lsdException w:name="Strong" w:semiHidden="0" w:uiPriority="22" w:unhideWhenUsed="0" w:qFormat="1"/>
+    <w:lsdException w:name="Emphasis" w:semiHidden="0" w:uiPriority="20" w:unhideWhenUsed="0" w:qFormat="1"/>
+    <w:lsdException w:name="Table Grid" w:semiHidden="0" w:uiPriority="39" w:unhideWhenUsed="0"/>
+    <w:lsdException w:name="Placeholder Text" w:unhideWhenUsed="0"/>
+    <w:lsdException w:name="No Spacing" w:semiHidden="0" w:uiPriority="1" w:unhideWhenUsed="0" w:qFormat="1"/>
+    <w:lsdException w:name="Light Shading" w:semiHidden="0" w:uiPriority="60" w:unhideWhenUsed="0"/>
+    <w:lsdException w:name="Light List" w:semiHidden="0" w:uiPriority="61" w:unhideWhenUsed="0"/>
+    <w:lsdException w:name="Light Grid" w:semiHidden="0" w:uiPriority="62" w:unhideWhenUsed="0"/>
+    <w:lsdException w:name="Medium Shading 1" w:semiHidden="0" w:uiPriority="63" w:unhideWhenUsed="0"/>
+    <w:lsdException w:name="Medium Shading 2" w:semiHidden="0" w:uiPriority="64" w:unhideWhenUsed="0"/>
+    <w:lsdException w:name="Medium List 1" w:semiHidden="0" w:uiPriority="65" w:unhideWhenUsed="0"/>
+    <w:lsdException w:name="Medium List 2" w:semiHidden="0" w:uiPriority="66" w:unhideWhenUsed="0"/>
+    <w:lsdException w:name="Medium Grid 1" w:semiHidden="0" w:uiPriority="67" w:unhideWhenUsed="0"/>
+    <w:lsdException w:name="Medium Grid 2" w:semiHidden="0" w:uiPriority="68" w:unhideWhenUsed="0"/>
+    <w:lsdException w:name="Medium Grid 3" w:semiHidden="0" w:uiPriority="69" w:unhideWhenUsed="0"/>
+    <w:lsdException w:name="Dark List" w:semiHidden="0" w:uiPriority="70" w:unhideWhenUsed="0"/>
+    <w:lsdException w:name="Colorful Shading" w:semiHidden="0" w:uiPriority="71" w:unhideWhenUsed="0"/>
+    <w:lsdException w:name="Colorful List" w:semiHidden="0" w:uiPriority="72" w:unhideWhenUsed="0"/>
+    <w:lsdException w:name="Colorful Grid" w:semiHidden="0" w:uiPriority="73" w:unhideWhenUsed="0"/>
+    <w:lsdException w:name="Light Shading Accent 1" w:semiHidden="0" w:uiPriority="60" w:unhideWhenUsed="0"/>
+    <w:lsdException w:name="Light List Accent 1" w:semiHidden="0" w:uiPriority="61" w:unhideWhenUsed="0"/>
+    <w:lsdException w:name="Light Grid Accent 1" w:semiHidden="0" w:uiPriority="62" w:unhideWhenUsed="0"/>
+    <w:lsdException w:name="Medium Shading 1 Accent 1" w:semiHidden="0" w:uiPriority="63" w:unhideWhenUsed="0"/>
+    <w:lsdException w:name="Medium Shading 2 Accent 1" w:semiHidden="0" w:uiPriority="64" w:unhideWhenUsed="0"/>
+    <w:lsdException w:name="Medium List 1 Accent 1" w:semiHidden="0" w:uiPriority="65" w:unhideWhenUsed="0"/>
+    <w:lsdException w:name="Revision" w:unhideWhenUsed="0"/>
+    <w:lsdException w:name="List Paragraph" w:semiHidden="0" w:uiPriority="34" w:unhideWhenUsed="0" w:qFormat="1"/>
+    <w:lsdException w:name="Quote" w:semiHidden="0" w:uiPriority="29" w:unhideWhenUsed="0" w:qFormat="1"/>
+    <w:lsdException w:name="Intense Quote" w:semiHidden="0" w:uiPriority="30" w:unhideWhenUsed="0" w:qFormat="1"/>
+    <w:lsdException w:name="Medium List 2 Accent 1" w:semiHidden="0" w:uiPriority="66" w:unhideWhenUsed="0"/>
+    <w:lsdException w:name="Medium Grid 1 Accent 1" w:semiHidden="0" w:uiPriority="67" w:unhideWhenUsed="0"/>
+    <w:lsdException w:name="Medium Grid 2 Accent 1" w:semiHidden="0" w:uiPriority="68" w:unhideWhenUsed="0"/>
+    <w:lsdException w:name="Medium Grid 3 Accent 1" w:semiHidden="0" w:uiPriority="69" w:unhideWhenUsed="0"/>
+    <w:lsdException w:name="Dark List Accent 1" w:semiHidden="0" w:uiPriority="70" w:unhideWhenUsed="0"/>
+    <w:lsdException w:name="Colorful Shading Accent 1" w:semiHidden="0" w:uiPriority="71" w:unhideWhenUsed="0"/>
+    <w:lsdException w:name="Colorful List Accent 1" w:semiHidden="0" w:uiPriority="72" w:unhideWhenUsed="0"/>
+    <w:lsdException w:name="Colorful Grid Accent 1" w:semiHidden="0" w:uiPriority="73" w:unhideWhenUsed="0"/>
+    <w:lsdException w:name="Light Shading Accent 2" w:semiHidden="0" w:uiPriority="60" w:unhideWhenUsed="0"/>
+    <w:lsdException w:name="Light List Accent 2" w:semiHidden="0" w:uiPriority="61" w:unhideWhenUsed="0"/>
+    <w:lsdException w:name="Light Grid Accent 2" w:semiHidden="0" w:uiPriority="62" w:unhideWhenUsed="0"/>
+    <w:lsdException w:name="Medium Shading 1 Accent 2" w:semiHidden="0" w:uiPriority="63" w:unhideWhenUsed="0"/>
+    <w:lsdException w:name="Medium Shading 2 Accent 2" w:semiHidden="0" w:uiPriority="64" w:unhideWhenUsed="0"/>
+    <w:lsdException w:name="Medium List 1 Accent 2" w:semiHidden="0" w:uiPriority="65" w:unhideWhenUsed="0"/>
+    <w:lsdException w:name="Medium List 2 Accent 2" w:semiHidden="0" w:uiPriority="66" w:unhideWhenUsed="0"/>
+    <w:lsdException w:name="Medium Grid 1 Accent 2" w:semiHidden="0" w:uiPriority="67" w:unhideWhenUsed="0"/>
+    <w:lsdException w:name="Medium Grid 2 Accent 2" w:semiHidden="0" w:uiPriority="68" w:unhideWhenUsed="0"/>
+    <w:lsdException w:name="Medium Grid 3 Accent 2" w:semiHidden="0" w:uiPriority="69" w:unhideWhenUsed="0"/>
+    <w:lsdException w:name="Dark List Accent 2" w:semiHidden="0" w:uiPriority="70" w:unhideWhenUsed="0"/>
+    <w:lsdException w:name="Colorful Shading Accent 2" w:semiHidden="0" w:uiPriority="71" w:unhideWhenUsed="0"/>
+    <w:lsdException w:name="Colorful List Accent 2" w:semiHidden="0" w:uiPriority="72" w:unhideWhenUsed="0"/>
+    <w:lsdException w:name="Colorful Grid Accent 2" w:semiHidden="0" w:uiPriority="73" w:unhideWhenUsed="0"/>
+    <w:lsdException w:name="Light Shading Accent 3" w:semiHidden="0" w:uiPriority="60" w:unhideWhenUsed="0"/>
+    <w:lsdException w:name="Light List Accent 3" w:semiHidden="0" w:uiPriority="61" w:unhideWhenUsed="0"/>
+    <w:lsdException w:name="Light Grid Accent 3" w:semiHidden="0" w:uiPriority="62" w:unhideWhenUsed="0"/>
+    <w:lsdException w:name="Medium Shading 1 Accent 3" w:semiHidden="0" w:uiPriority="63" w:unhideWhenUsed="0"/>
+    <w:lsdException w:name="Medium Shading 2 Accent 3" w:semiHidden="0" w:uiPriority="64" w:unhideWhenUsed="0"/>
+    <w:lsdException w:name="Medium List 1 Accent 3" w:semiHidden="0" w:uiPriority="65" w:unhideWhenUsed="0"/>
+    <w:lsdException w:name="Medium List 2 Accent 3" w:semiHidden="0" w:uiPriority="66" w:unhideWhenUsed="0"/>
+    <w:lsdException w:name="Medium Grid 1 Accent 3" w:semiHidden="0" w:uiPriority="67" w:unhideWhenUsed="0"/>
+    <w:lsdException w:name="Medium Grid 2 Accent 3" w:semiHidden="0" w:uiPriority="68" w:unhideWhenUsed="0"/>
+    <w:lsdException w:name="Medium Grid 3 Accent 3" w:semiHidden="0" w:uiPriority="69" w:unhideWhenUsed="0"/>
+    <w:lsdException w:name="Dark List Accent 3" w:semiHidden="0" w:uiPriority="70" w:unhideWhenUsed="0"/>
+    <w:lsdException w:name="Colorful Shading Accent 3" w:semiHidden="0" w:uiPriority="71" w:unhideWhenUsed="0"/>
+    <w:lsdException w:name="Colorful List Accent 3" w:semiHidden="0" w:uiPriority="72" w:unhideWhenUsed="0"/>
+    <w:lsdException w:name="Colorful Grid Accent 3" w:semiHidden="0" w:uiPriority="73" w:unhideWhenUsed="0"/>
+    <w:lsdException w:name="Light Shading Accent 4" w:semiHidden="0" w:uiPriority="60" w:unhideWhenUsed="0"/>
+    <w:lsdException w:name="Light List Accent 4" w:semiHidden="0" w:uiPriority="61" w:unhideWhenUsed="0"/>
+    <w:lsdException w:name="Light Grid Accent 4" w:semiHidden="0" w:uiPriority="62" w:unhideWhenUsed="0"/>
+    <w:lsdException w:name="Medium Shading 1 Accent 4" w:semiHidden="0" w:uiPriority="63" w:unhideWhenUsed="0"/>
+    <w:lsdException w:name="Medium Shading 2 Accent 4" w:semiHidden="0" w:uiPriority="64" w:unhideWhenUsed="0"/>
+    <w:lsdException w:name="Medium List 1 Accent 4" w:semiHidden="0" w:uiPriority="65" w:unhideWhenUsed="0"/>
+    <w:lsdException w:name="Medium List 2 Accent 4" w:semiHidden="0" w:uiPriority="66" w:unhideWhenUsed="0"/>
+    <w:lsdException w:name="Medium Grid 1 Accent 4" w:semiHidden="0" w:uiPriority="67" w:unhideWhenUsed="0"/>
+    <w:lsdException w:name="Medium Grid 2 Accent 4" w:semiHidden="0" w:uiPriority="68" w:unhideWhenUsed="0"/>
+    <w:lsdException w:name="Medium Grid 3 Accent 4" w:semiHidden="0" w:uiPriority="69" w:unhideWhenUsed="0"/>
+    <w:lsdException w:name="Dark List Accent 4" w:semiHidden="0" w:uiPriority="70" w:unhideWhenUsed="0"/>
+    <w:lsdException w:name="Colorful Shading Accent 4" w:semiHidden="0" w:uiPriority="71" w:unhideWhenUsed="0"/>
+    <w:lsdException w:name="Colorful List Accent 4" w:semiHidden="0" w:uiPriority="72" w:unhideWhenUsed="0"/>
+    <w:lsdException w:name="Colorful Grid Accent 4" w:semiHidden="0" w:uiPriority="73" w:unhideWhenUsed="0"/>
+    <w:lsdException w:name="Light Shading Accent 5" w:semiHidden="0" w:uiPriority="60" w:unhideWhenUsed="0"/>
+    <w:lsdException w:name="Light List Accent 5" w:semiHidden="0" w:uiPriority="61" w:unhideWhenUsed="0"/>
+    <w:lsdException w:name="Light Grid Accent 5" w:semiHidden="0" w:uiPriority="62" w:unhideWhenUsed="0"/>
+    <w:lsdException w:name="Medium Shading 1 Accent 5" w:semiHidden="0" w:uiPriority="63" w:unhideWhenUsed="0"/>
+    <w:lsdException w:name="Medium Shading 2 Accent 5" w:semiHidden="0" w:uiPriority="64" w:unhideWhenUsed="0"/>
+    <w:lsdException w:name="Medium List 1 Accent 5" w:semiHidden="0" w:uiPriority="65" w:unhideWhenUsed="0"/>
+    <w:lsdException w:name="Medium List 2 Accent 5" w:semiHidden="0" w:uiPriority="66" w:unhideWhenUsed="0"/>
+    <w:lsdException w:name="Medium Grid 1 Accent 5" w:semiHidden="0" w:uiPriority="67" w:unhideWhenUsed="0"/>
+    <w:lsdException w:name="Medium Grid 2 Accent 5" w:semiHidden="0" w:uiPriority="68" w:unhideWhenUsed="0"/>
+    <w:lsdException w:name="Medium Grid 3 Accent 5" w:semiHidden="0" w:uiPriority="69" w:unhideWhenUsed="0"/>
+    <w:lsdException w:name="Dark List Accent 5" w:semiHidden="0" w:uiPriority="70" w:unhideWhenUsed="0"/>
+    <w:lsdException w:name="Colorful Shading Accent 5" w:semiHidden="0" w:uiPriority="71" w:unhideWhenUsed="0"/>
+    <w:lsdException w:name="Colorful List Accent 5" w:semiHidden="0" w:uiPriority="72" w:unhideWhenUsed="0"/>
+    <w:lsdException w:name="Colorful Grid Accent 5" w:semiHidden="0" w:uiPriority="73" w:unhideWhenUsed="0"/>
+    <w:lsdException w:name="Light Shading Accent 6" w:semiHidden="0" w:uiPriority="60" w:unhideWhenUsed="0"/>
+    <w:lsdException w:name="Light List Accent 6" w:semiHidden="0" w:uiPriority="61" w:unhideWhenUsed="0"/>
+    <w:lsdException w:name="Light Grid Accent 6" w:semiHidden="0" w:uiPriority="62" w:unhideWhenUsed="0"/>
+    <w:lsdException w:name="Medium Shading 1 Accent 6" w:semiHidden="0" w:uiPriority="63" w:unhideWhenUsed="0"/>
+    <w:lsdException w:name="Medium Shading 2 Accent 6" w:semiHidden="0" w:uiPriority="64" w:unhideWhenUsed="0"/>
+    <w:lsdException w:name="Medium List 1 Accent 6" w:semiHidden="0" w:uiPriority="65" w:unhideWhenUsed="0"/>
+    <w:lsdException w:name="Medium List 2 Accent 6" w:semiHidden="0" w:uiPriority="66" w:unhideWhenUsed="0"/>
+    <w:lsdException w:name="Medium Grid 1 Accent 6" w:semiHidden="0" w:uiPriority="67" w:unhideWhenUsed="0"/>
+    <w:lsdException w:name="Medium Grid 2 Accent 6" w:semiHidden="0" w:uiPriority="68" w:unhideWhenUsed="0"/>
+    <w:lsdException w:name="Medium Grid 3 Accent 6" w:semiHidden="0" w:uiPriority="69" w:unhideWhenUsed="0"/>
+    <w:lsdException w:name="Dark List Accent 6" w:semiHidden="0" w:uiPriority="70" w:unhideWhenUsed="0"/>
+    <w:lsdException w:name="Colorful Shading Accent 6" w:semiHidden="0" w:uiPriority="71" w:unhideWhenUsed="0"/>
+    <w:lsdException w:name="Colorful List Accent 6" w:semiHidden="0" w:uiPriority="72" w:unhideWhenUsed="0"/>
+    <w:lsdException w:name="Colorful Grid Accent 6" w:semiHidden="0" w:uiPriority="73" w:unhideWhenUsed="0"/>
+    <w:lsdException w:name="Subtle Emphasis" w:semiHidden="0" w:uiPriority="19" w:unhideWhenUsed="0" w:qFormat="1"/>
+    <w:lsdException w:name="Intense Emphasis" w:semiHidden="0" w:uiPriority="21" w:unhideWhenUsed="0" w:qFormat="1"/>
+    <w:lsdException w:name="Subtle Reference" w:semiHidden="0" w:uiPriority="31" w:unhideWhenUsed="0" w:qFormat="1"/>
+    <w:lsdException w:name="Intense Reference" w:semiHidden="0" w:uiPriority="32" w:unhideWhenUsed="0" w:qFormat="1"/>
+    <w:lsdException w:name="Book Title" w:semiHidden="0" w:uiPriority="33" w:unhideWhenUsed="0" w:qFormat="1"/>
+    <w:lsdException w:name="Bibliography" w:uiPriority="37"/>
+    <w:lsdException w:name="TOC Heading" w:uiPriority="39" w:qFormat="1"/>
   </w:latentStyles>
   <w:style w:type="paragraph" w:default="1" w:styleId="Normal">
     <w:name w:val="Normal"/>
     <w:qFormat/>
+    <w:rsid w:val="00E4445A"/>
   </w:style>
   <w:style w:type="character" w:default="1" w:styleId="DefaultParagraphFont">
     <w:name w:val="Default Paragraph Font"/>
@@ -2160,6 +2940,7 @@
     <w:uiPriority w:val="99"/>
     <w:semiHidden/>
     <w:unhideWhenUsed/>
+    <w:qFormat/>
     <w:tblPr>
       <w:tblInd w:w="0" w:type="dxa"/>
       <w:tblCellMar>
@@ -2201,6 +2982,23 @@
     <w:rPr>
       <w:color w:val="0563C1" w:themeColor="hyperlink"/>
       <w:u w:val="single"/>
+    </w:rPr>
+  </w:style>
+  <w:style w:type="paragraph" w:styleId="NormalWeb">
+    <w:name w:val="Normal (Web)"/>
+    <w:basedOn w:val="Normal"/>
+    <w:uiPriority w:val="99"/>
+    <w:semiHidden/>
+    <w:unhideWhenUsed/>
+    <w:rsid w:val="009225CA"/>
+    <w:pPr>
+      <w:spacing w:before="100" w:beforeAutospacing="1" w:after="100" w:afterAutospacing="1" w:line="240" w:lineRule="auto"/>
+    </w:pPr>
+    <w:rPr>
+      <w:rFonts w:ascii="Times New Roman" w:eastAsia="Times New Roman" w:hAnsi="Times New Roman" w:cs="Times New Roman"/>
+      <w:sz w:val="24"/>
+      <w:szCs w:val="24"/>
+      <w:lang w:val="en-IN" w:eastAsia="en-IN"/>
     </w:rPr>
   </w:style>
 </w:styles>
@@ -2249,7 +3047,7 @@
     </a:clrScheme>
     <a:fontScheme name="Office">
       <a:majorFont>
-        <a:latin typeface="Calibri Light" panose="020F0302020204030204"/>
+        <a:latin typeface="Calibri Light"/>
         <a:ea typeface=""/>
         <a:cs typeface=""/>
         <a:font script="Jpan" typeface="ＭＳ ゴシック"/>
@@ -2284,7 +3082,7 @@
         <a:font script="Geor" typeface="Sylfaen"/>
       </a:majorFont>
       <a:minorFont>
-        <a:latin typeface="Calibri" panose="020F0502020204030204"/>
+        <a:latin typeface="Calibri"/>
         <a:ea typeface=""/>
         <a:cs typeface=""/>
         <a:font script="Jpan" typeface="ＭＳ 明朝"/>
@@ -2461,7 +3259,7 @@
   <a:extraClrSchemeLst/>
   <a:extLst>
     <a:ext uri="{05A4C25C-085E-4340-85A3-A5531E510DB2}">
-      <thm15:themeFamily xmlns:thm15="http://schemas.microsoft.com/office/thememl/2012/main" name="Office Theme" id="{62F939B6-93AF-4DB8-9C6B-D6C7DFDC589F}" vid="{4A3C46E8-61CC-4603-A589-7422A47A8E4A}"/>
+      <thm15:themeFamily xmlns:thm15="http://schemas.microsoft.com/office/thememl/2012/main" xmlns="" name="Office Theme" id="{62F939B6-93AF-4DB8-9C6B-D6C7DFDC589F}" vid="{4A3C46E8-61CC-4603-A589-7422A47A8E4A}"/>
     </a:ext>
   </a:extLst>
 </a:theme>

</xml_diff>

<commit_message>
Highlights included by Manas
</commit_message>
<xml_diff>
--- a/HighlightsFromReferencePapers.docx
+++ b/HighlightsFromReferencePapers.docx
@@ -1,6 +1,6 @@
 
 <file path=word/document.xml><?xml version="1.0" encoding="utf-8"?>
-<w:document xmlns:ve="http://schemas.openxmlformats.org/markup-compatibility/2006" xmlns:o="urn:schemas-microsoft-com:office:office" xmlns:r="http://schemas.openxmlformats.org/officeDocument/2006/relationships" xmlns:m="http://schemas.openxmlformats.org/officeDocument/2006/math" xmlns:v="urn:schemas-microsoft-com:vml" xmlns:wp="http://schemas.openxmlformats.org/drawingml/2006/wordprocessingDrawing" xmlns:w10="urn:schemas-microsoft-com:office:word" xmlns:w="http://schemas.openxmlformats.org/wordprocessingml/2006/main" xmlns:wne="http://schemas.microsoft.com/office/word/2006/wordml">
+<w:document xmlns:wpc="http://schemas.microsoft.com/office/word/2010/wordprocessingCanvas" xmlns:mc="http://schemas.openxmlformats.org/markup-compatibility/2006" xmlns:o="urn:schemas-microsoft-com:office:office" xmlns:r="http://schemas.openxmlformats.org/officeDocument/2006/relationships" xmlns:m="http://schemas.openxmlformats.org/officeDocument/2006/math" xmlns:v="urn:schemas-microsoft-com:vml" xmlns:wp14="http://schemas.microsoft.com/office/word/2010/wordprocessingDrawing" xmlns:wp="http://schemas.openxmlformats.org/drawingml/2006/wordprocessingDrawing" xmlns:w10="urn:schemas-microsoft-com:office:word" xmlns:w="http://schemas.openxmlformats.org/wordprocessingml/2006/main" xmlns:w14="http://schemas.microsoft.com/office/word/2010/wordml" xmlns:w15="http://schemas.microsoft.com/office/word/2012/wordml" xmlns:wpg="http://schemas.microsoft.com/office/word/2010/wordprocessingGroup" xmlns:wpi="http://schemas.microsoft.com/office/word/2010/wordprocessingInk" xmlns:wne="http://schemas.microsoft.com/office/word/2006/wordml" xmlns:wps="http://schemas.microsoft.com/office/word/2010/wordprocessingShape" mc:Ignorable="w14 w15 wp14">
   <w:body>
     <w:p>
       <w:pPr>
@@ -8,6 +8,7 @@
           <w:b/>
         </w:rPr>
       </w:pPr>
+      <w:bookmarkStart w:id="0" w:name="_GoBack"/>
       <w:r>
         <w:rPr>
           <w:b/>
@@ -1143,10 +1144,7 @@
         <w:t xml:space="preserve">This paper describes in detail the implementation of the GLITTER framework. It seems to achieve location accuracy (of the user and of the microblog) better than other proposed methods at that time. Performance statistics also look good. </w:t>
       </w:r>
     </w:p>
-    <w:p>
-      <w:bookmarkStart w:id="0" w:name="_GoBack"/>
-      <w:bookmarkEnd w:id="0"/>
-    </w:p>
+    <w:p/>
     <w:p>
       <w:pPr>
         <w:pStyle w:val="NormalWeb"/>
@@ -1178,31 +1176,7 @@
           <w:szCs w:val="22"/>
           <w:lang w:val="en-US"/>
         </w:rPr>
-        <w:t xml:space="preserve">Content based </w:t>
-      </w:r>
-      <w:proofErr w:type="spellStart"/>
-      <w:r>
-        <w:rPr>
-          <w:rFonts w:ascii="Calibri" w:hAnsi="Calibri" w:cs="Calibri"/>
-          <w:b/>
-          <w:bCs/>
-          <w:sz w:val="22"/>
-          <w:szCs w:val="22"/>
-          <w:lang w:val="en-US"/>
-        </w:rPr>
-        <w:t>geolocation</w:t>
-      </w:r>
-      <w:proofErr w:type="spellEnd"/>
-      <w:r>
-        <w:rPr>
-          <w:rFonts w:ascii="Calibri" w:hAnsi="Calibri" w:cs="Calibri"/>
-          <w:b/>
-          <w:bCs/>
-          <w:sz w:val="22"/>
-          <w:szCs w:val="22"/>
-          <w:lang w:val="en-US"/>
-        </w:rPr>
-        <w:t xml:space="preserve"> for Placing Tweets Pertaining to Trending News on Map: muse2013</w:t>
+        <w:t>Content based geolocation for Placing Tweets Pertaining to Trending News on Map: muse2013</w:t>
       </w:r>
     </w:p>
     <w:p/>
@@ -1350,19 +1324,20 @@
           <w:szCs w:val="22"/>
           <w:lang w:val="en-US"/>
         </w:rPr>
-        <w:t xml:space="preserve">If the location is near to the </w:t>
-      </w:r>
-      <w:proofErr w:type="spellStart"/>
-      <w:r>
+        <w:t>If the location is near to the centroid then multiply the score</w:t>
+      </w:r>
+    </w:p>
+    <w:p>
+      <w:pPr>
+        <w:pStyle w:val="NormalWeb"/>
+        <w:spacing w:before="0" w:beforeAutospacing="0" w:after="0" w:afterAutospacing="0"/>
         <w:rPr>
           <w:rFonts w:ascii="Calibri" w:hAnsi="Calibri" w:cs="Calibri"/>
           <w:sz w:val="22"/>
           <w:szCs w:val="22"/>
           <w:lang w:val="en-US"/>
         </w:rPr>
-        <w:t>centroid</w:t>
-      </w:r>
-      <w:proofErr w:type="spellEnd"/>
+      </w:pPr>
       <w:r>
         <w:rPr>
           <w:rFonts w:ascii="Calibri" w:hAnsi="Calibri" w:cs="Calibri"/>
@@ -1370,7 +1345,7 @@
           <w:szCs w:val="22"/>
           <w:lang w:val="en-US"/>
         </w:rPr>
-        <w:t xml:space="preserve"> then multiply the score</w:t>
+        <w:t> </w:t>
       </w:r>
     </w:p>
     <w:p>
@@ -1391,27 +1366,6 @@
           <w:szCs w:val="22"/>
           <w:lang w:val="en-US"/>
         </w:rPr>
-        <w:t> </w:t>
-      </w:r>
-    </w:p>
-    <w:p>
-      <w:pPr>
-        <w:pStyle w:val="NormalWeb"/>
-        <w:spacing w:before="0" w:beforeAutospacing="0" w:after="0" w:afterAutospacing="0"/>
-        <w:rPr>
-          <w:rFonts w:ascii="Calibri" w:hAnsi="Calibri" w:cs="Calibri"/>
-          <w:sz w:val="22"/>
-          <w:szCs w:val="22"/>
-          <w:lang w:val="en-US"/>
-        </w:rPr>
-      </w:pPr>
-      <w:r>
-        <w:rPr>
-          <w:rFonts w:ascii="Calibri" w:hAnsi="Calibri" w:cs="Calibri"/>
-          <w:sz w:val="22"/>
-          <w:szCs w:val="22"/>
-          <w:lang w:val="en-US"/>
-        </w:rPr>
         <w:t>Phase 3: Iterate through the list and score based on order of occurrence</w:t>
       </w:r>
     </w:p>
@@ -1445,29 +1399,7 @@
           <w:sz w:val="22"/>
           <w:szCs w:val="22"/>
         </w:rPr>
-        <w:t xml:space="preserve">Location Inference Using </w:t>
-      </w:r>
-      <w:proofErr w:type="spellStart"/>
-      <w:r>
-        <w:rPr>
-          <w:rFonts w:ascii="Calibri" w:hAnsi="Calibri" w:cs="Calibri"/>
-          <w:b/>
-          <w:bCs/>
-          <w:sz w:val="22"/>
-          <w:szCs w:val="22"/>
-        </w:rPr>
-        <w:t>Microblog</w:t>
-      </w:r>
-      <w:proofErr w:type="spellEnd"/>
-      <w:r>
-        <w:rPr>
-          <w:rFonts w:ascii="Calibri" w:hAnsi="Calibri" w:cs="Calibri"/>
-          <w:b/>
-          <w:bCs/>
-          <w:sz w:val="22"/>
-          <w:szCs w:val="22"/>
-        </w:rPr>
-        <w:t xml:space="preserve"> Text and Friendships</w:t>
+        <w:t>Location Inference Using Microblog Text and Friendships</w:t>
       </w:r>
     </w:p>
     <w:p>
@@ -1829,8 +1761,537 @@
       </w:r>
       <w:proofErr w:type="spellEnd"/>
     </w:p>
+    <w:p>
+      <w:pPr>
+        <w:spacing w:after="0" w:line="240" w:lineRule="auto"/>
+        <w:rPr>
+          <w:rFonts w:ascii="Calibri" w:eastAsia="Times New Roman" w:hAnsi="Calibri" w:cs="Calibri"/>
+          <w:lang w:eastAsia="en-IN"/>
+        </w:rPr>
+      </w:pPr>
+    </w:p>
+    <w:p>
+      <w:pPr>
+        <w:spacing w:after="0" w:line="240" w:lineRule="auto"/>
+        <w:rPr>
+          <w:rFonts w:ascii="Calibri" w:eastAsia="Times New Roman" w:hAnsi="Calibri" w:cs="Calibri"/>
+          <w:b/>
+          <w:lang w:eastAsia="en-IN"/>
+        </w:rPr>
+      </w:pPr>
+      <w:r>
+        <w:rPr>
+          <w:rFonts w:ascii="Calibri" w:eastAsia="Times New Roman" w:hAnsi="Calibri" w:cs="Calibri"/>
+          <w:b/>
+          <w:lang w:eastAsia="en-IN"/>
+        </w:rPr>
+        <w:t>Title: Location-Specific Tweet Detection and Topic Summarization in Twitter</w:t>
+      </w:r>
+    </w:p>
+    <w:p>
+      <w:pPr>
+        <w:spacing w:after="0" w:line="240" w:lineRule="auto"/>
+        <w:rPr>
+          <w:rFonts w:ascii="Calibri" w:eastAsia="Times New Roman" w:hAnsi="Calibri" w:cs="Calibri"/>
+          <w:b/>
+          <w:lang w:eastAsia="en-IN"/>
+        </w:rPr>
+      </w:pPr>
+    </w:p>
+    <w:p>
+      <w:pPr>
+        <w:spacing w:after="0" w:line="240" w:lineRule="auto"/>
+        <w:rPr>
+          <w:rFonts w:ascii="Calibri" w:eastAsia="Times New Roman" w:hAnsi="Calibri" w:cs="Calibri"/>
+          <w:lang w:eastAsia="en-IN"/>
+        </w:rPr>
+      </w:pPr>
+    </w:p>
+    <w:p>
+      <w:pPr>
+        <w:spacing w:after="0" w:line="240" w:lineRule="auto"/>
+        <w:rPr>
+          <w:rFonts w:ascii="Calibri" w:eastAsia="Times New Roman" w:hAnsi="Calibri" w:cs="Calibri"/>
+          <w:lang w:eastAsia="en-IN"/>
+        </w:rPr>
+      </w:pPr>
+      <w:r>
+        <w:rPr>
+          <w:rFonts w:ascii="Calibri" w:eastAsia="Times New Roman" w:hAnsi="Calibri" w:cs="Calibri"/>
+          <w:lang w:eastAsia="en-IN"/>
+        </w:rPr>
+        <w:t xml:space="preserve">Link: </w:t>
+      </w:r>
+      <w:r>
+        <w:rPr>
+          <w:rStyle w:val="Hyperlink"/>
+          <w:rFonts w:cs="Times"/>
+          <w:sz w:val="16"/>
+          <w:szCs w:val="16"/>
+        </w:rPr>
+        <w:t>https://github.com/manassharma/Geolocation-Of-Microbloggers/blob/master/ReferencePapers/06785897.pdf</w:t>
+      </w:r>
+    </w:p>
+    <w:p>
+      <w:pPr>
+        <w:spacing w:after="0" w:line="240" w:lineRule="auto"/>
+        <w:rPr>
+          <w:rFonts w:ascii="Calibri" w:eastAsia="Times New Roman" w:hAnsi="Calibri" w:cs="Calibri"/>
+          <w:lang w:eastAsia="en-IN"/>
+        </w:rPr>
+      </w:pPr>
+    </w:p>
+    <w:p>
+      <w:pPr>
+        <w:spacing w:after="0" w:line="240" w:lineRule="auto"/>
+        <w:rPr>
+          <w:rFonts w:ascii="Calibri" w:eastAsia="Times New Roman" w:hAnsi="Calibri" w:cs="Calibri"/>
+          <w:b/>
+          <w:lang w:eastAsia="en-IN"/>
+        </w:rPr>
+      </w:pPr>
+      <w:r>
+        <w:rPr>
+          <w:rFonts w:ascii="Calibri" w:eastAsia="Times New Roman" w:hAnsi="Calibri" w:cs="Calibri"/>
+          <w:b/>
+          <w:lang w:eastAsia="en-IN"/>
+        </w:rPr>
+        <w:t>Highlights:</w:t>
+      </w:r>
+    </w:p>
+    <w:p>
+      <w:pPr>
+        <w:spacing w:after="0" w:line="240" w:lineRule="auto"/>
+        <w:rPr>
+          <w:rFonts w:ascii="Calibri" w:eastAsia="Times New Roman" w:hAnsi="Calibri" w:cs="Calibri"/>
+          <w:lang w:eastAsia="en-IN"/>
+        </w:rPr>
+      </w:pPr>
+      <w:r>
+        <w:rPr>
+          <w:rFonts w:ascii="Calibri" w:eastAsia="Times New Roman" w:hAnsi="Calibri" w:cs="Calibri"/>
+          <w:lang w:eastAsia="en-IN"/>
+        </w:rPr>
+        <w:tab/>
+        <w:t>Explains why obtaining the geolocation of a user explicitly by the use of information retrieval algorithms from tweets can be a challenging task both because of the sparsity of geo-tagging information and the short textual nature of the tweets.</w:t>
+      </w:r>
+    </w:p>
+    <w:p>
+      <w:pPr>
+        <w:spacing w:after="0" w:line="240" w:lineRule="auto"/>
+        <w:rPr>
+          <w:rFonts w:ascii="Calibri" w:eastAsia="Times New Roman" w:hAnsi="Calibri" w:cs="Calibri"/>
+          <w:lang w:eastAsia="en-IN"/>
+        </w:rPr>
+      </w:pPr>
+      <w:r>
+        <w:rPr>
+          <w:rFonts w:ascii="Calibri" w:eastAsia="Times New Roman" w:hAnsi="Calibri" w:cs="Calibri"/>
+          <w:lang w:eastAsia="en-IN"/>
+        </w:rPr>
+        <w:t>Proposes alternate algorithm, namely:</w:t>
+      </w:r>
+    </w:p>
+    <w:p>
+      <w:pPr>
+        <w:spacing w:after="0" w:line="240" w:lineRule="auto"/>
+        <w:rPr>
+          <w:rFonts w:ascii="Calibri" w:eastAsia="Times New Roman" w:hAnsi="Calibri" w:cs="Calibri"/>
+          <w:lang w:eastAsia="en-IN"/>
+        </w:rPr>
+      </w:pPr>
+    </w:p>
+    <w:p>
+      <w:pPr>
+        <w:spacing w:after="0" w:line="240" w:lineRule="auto"/>
+        <w:rPr>
+          <w:rFonts w:ascii="Calibri" w:eastAsia="Times New Roman" w:hAnsi="Calibri" w:cs="Calibri"/>
+          <w:lang w:eastAsia="en-IN"/>
+        </w:rPr>
+      </w:pPr>
+      <w:r>
+        <w:rPr>
+          <w:rFonts w:ascii="Calibri" w:eastAsia="Times New Roman" w:hAnsi="Calibri" w:cs="Calibri"/>
+          <w:b/>
+          <w:lang w:eastAsia="en-IN"/>
+        </w:rPr>
+        <w:t>Location Centric Word Co-occurrence</w:t>
+      </w:r>
+      <w:r>
+        <w:rPr>
+          <w:rFonts w:ascii="Calibri" w:eastAsia="Times New Roman" w:hAnsi="Calibri" w:cs="Calibri"/>
+          <w:lang w:eastAsia="en-IN"/>
+        </w:rPr>
+        <w:t xml:space="preserve"> – Uses a combination of both content of the tweets and the network information of the </w:t>
+      </w:r>
+      <w:proofErr w:type="spellStart"/>
+      <w:r>
+        <w:rPr>
+          <w:rFonts w:ascii="Calibri" w:eastAsia="Times New Roman" w:hAnsi="Calibri" w:cs="Calibri"/>
+          <w:lang w:eastAsia="en-IN"/>
+        </w:rPr>
+        <w:t>twitterers</w:t>
+      </w:r>
+      <w:proofErr w:type="spellEnd"/>
+      <w:r>
+        <w:rPr>
+          <w:rFonts w:ascii="Calibri" w:eastAsia="Times New Roman" w:hAnsi="Calibri" w:cs="Calibri"/>
+          <w:lang w:eastAsia="en-IN"/>
+        </w:rPr>
+        <w:t xml:space="preserve"> to identify location-specific tweets.</w:t>
+      </w:r>
+    </w:p>
+    <w:p>
+      <w:pPr>
+        <w:spacing w:after="0" w:line="240" w:lineRule="auto"/>
+        <w:rPr>
+          <w:rFonts w:ascii="Calibri" w:eastAsia="Times New Roman" w:hAnsi="Calibri" w:cs="Calibri"/>
+          <w:lang w:eastAsia="en-IN"/>
+        </w:rPr>
+      </w:pPr>
+    </w:p>
+    <w:p>
+      <w:pPr>
+        <w:spacing w:after="0" w:line="240" w:lineRule="auto"/>
+        <w:rPr>
+          <w:rFonts w:ascii="Calibri" w:eastAsia="Times New Roman" w:hAnsi="Calibri" w:cs="Calibri"/>
+          <w:lang w:eastAsia="en-IN"/>
+        </w:rPr>
+      </w:pPr>
+      <w:r>
+        <w:rPr>
+          <w:rFonts w:ascii="Calibri" w:eastAsia="Times New Roman" w:hAnsi="Calibri" w:cs="Calibri"/>
+          <w:lang w:eastAsia="en-IN"/>
+        </w:rPr>
+        <w:t>The paper compares the algorithm with other weighted schemes that uses only twitter centric data to get the geo-location of a user, the key findings of the paper include:</w:t>
+      </w:r>
+    </w:p>
+    <w:p>
+      <w:pPr>
+        <w:spacing w:after="0" w:line="240" w:lineRule="auto"/>
+        <w:rPr>
+          <w:rFonts w:ascii="Calibri" w:eastAsia="Times New Roman" w:hAnsi="Calibri" w:cs="Calibri"/>
+          <w:lang w:eastAsia="en-IN"/>
+        </w:rPr>
+      </w:pPr>
+      <w:r>
+        <w:rPr>
+          <w:rFonts w:ascii="Calibri" w:eastAsia="Times New Roman" w:hAnsi="Calibri" w:cs="Calibri"/>
+          <w:lang w:eastAsia="en-IN"/>
+        </w:rPr>
+        <w:t xml:space="preserve">a) </w:t>
+      </w:r>
+      <w:r>
+        <w:rPr>
+          <w:rFonts w:ascii="Calibri" w:eastAsia="Times New Roman" w:hAnsi="Calibri" w:cs="Calibri"/>
+          <w:lang w:eastAsia="en-IN"/>
+        </w:rPr>
+        <w:t>Top trending tweets from a location are poor descriptors of location-specific tweets.</w:t>
+      </w:r>
+    </w:p>
+    <w:p>
+      <w:pPr>
+        <w:spacing w:after="0" w:line="240" w:lineRule="auto"/>
+        <w:rPr>
+          <w:rFonts w:ascii="Calibri" w:eastAsia="Times New Roman" w:hAnsi="Calibri" w:cs="Calibri"/>
+          <w:lang w:eastAsia="en-IN"/>
+        </w:rPr>
+      </w:pPr>
+      <w:r>
+        <w:rPr>
+          <w:rFonts w:ascii="Calibri" w:eastAsia="Times New Roman" w:hAnsi="Calibri" w:cs="Calibri"/>
+          <w:lang w:eastAsia="en-IN"/>
+        </w:rPr>
+        <w:t>b)</w:t>
+      </w:r>
+      <w:r>
+        <w:rPr>
+          <w:rFonts w:ascii="Calibri" w:eastAsia="Times New Roman" w:hAnsi="Calibri" w:cs="Calibri"/>
+          <w:lang w:eastAsia="en-IN"/>
+        </w:rPr>
+        <w:t xml:space="preserve"> </w:t>
+      </w:r>
+      <w:r>
+        <w:rPr>
+          <w:rFonts w:ascii="Calibri" w:eastAsia="Times New Roman" w:hAnsi="Calibri" w:cs="Calibri"/>
+          <w:lang w:eastAsia="en-IN"/>
+        </w:rPr>
+        <w:t>Ranking tweets purely based on a user’s geo-location cannot ascertain the location specificity of tweets.</w:t>
+      </w:r>
+    </w:p>
+    <w:p>
+      <w:pPr>
+        <w:spacing w:after="0" w:line="240" w:lineRule="auto"/>
+        <w:rPr>
+          <w:rFonts w:ascii="Calibri" w:eastAsia="Times New Roman" w:hAnsi="Calibri" w:cs="Calibri"/>
+          <w:lang w:eastAsia="en-IN"/>
+        </w:rPr>
+      </w:pPr>
+      <w:r>
+        <w:rPr>
+          <w:rFonts w:ascii="Calibri" w:eastAsia="Times New Roman" w:hAnsi="Calibri" w:cs="Calibri"/>
+          <w:lang w:eastAsia="en-IN"/>
+        </w:rPr>
+        <w:t>c)</w:t>
+      </w:r>
+      <w:r>
+        <w:rPr>
+          <w:rFonts w:ascii="Calibri" w:eastAsia="Times New Roman" w:hAnsi="Calibri" w:cs="Calibri"/>
+          <w:lang w:eastAsia="en-IN"/>
+        </w:rPr>
+        <w:t xml:space="preserve"> </w:t>
+      </w:r>
+      <w:r>
+        <w:rPr>
+          <w:rFonts w:ascii="Calibri" w:eastAsia="Times New Roman" w:hAnsi="Calibri" w:cs="Calibri"/>
+          <w:lang w:eastAsia="en-IN"/>
+        </w:rPr>
+        <w:t>The network information of a user plays an important role in determining location-specific characteristics of the tweets.</w:t>
+      </w:r>
+    </w:p>
+    <w:p>
+      <w:pPr>
+        <w:spacing w:after="0" w:line="240" w:lineRule="auto"/>
+        <w:rPr>
+          <w:rFonts w:ascii="Calibri" w:eastAsia="Times New Roman" w:hAnsi="Calibri" w:cs="Calibri"/>
+          <w:lang w:eastAsia="en-IN"/>
+        </w:rPr>
+      </w:pPr>
+    </w:p>
+    <w:p>
+      <w:pPr>
+        <w:spacing w:after="0" w:line="240" w:lineRule="auto"/>
+        <w:rPr>
+          <w:rFonts w:ascii="Calibri" w:eastAsia="Times New Roman" w:hAnsi="Calibri" w:cs="Calibri"/>
+          <w:lang w:eastAsia="en-IN"/>
+        </w:rPr>
+      </w:pPr>
+      <w:r>
+        <w:rPr>
+          <w:rFonts w:ascii="Calibri" w:eastAsia="Times New Roman" w:hAnsi="Calibri" w:cs="Calibri"/>
+          <w:lang w:eastAsia="en-IN"/>
+        </w:rPr>
+        <w:t>The paper explains why determining the geo-location of a user cannot ascertain location specificity, for instance a person in his tweet may not talk anything about a particular location ex. New York even though the person may be from New York. To rectify this issue the algorithm devises an approach of obtaining the exact location of a user by using a combination of both the tweet’s content and the network location of the user.</w:t>
+      </w:r>
+    </w:p>
+    <w:p>
+      <w:pPr>
+        <w:spacing w:after="0" w:line="240" w:lineRule="auto"/>
+        <w:rPr>
+          <w:rFonts w:ascii="Calibri" w:eastAsia="Times New Roman" w:hAnsi="Calibri" w:cs="Calibri"/>
+          <w:lang w:eastAsia="en-IN"/>
+        </w:rPr>
+      </w:pPr>
+      <w:r>
+        <w:rPr>
+          <w:rFonts w:ascii="Calibri" w:eastAsia="Times New Roman" w:hAnsi="Calibri" w:cs="Calibri"/>
+          <w:lang w:eastAsia="en-IN"/>
+        </w:rPr>
+        <w:t xml:space="preserve">The paper subsequently compares the result obtained by their algorithm to that obtained purely based upon the mining the tweets and the algorithm showed around 40% better accuracy. </w:t>
+      </w:r>
+    </w:p>
+    <w:p>
+      <w:pPr>
+        <w:spacing w:after="0" w:line="240" w:lineRule="auto"/>
+        <w:rPr>
+          <w:rFonts w:ascii="Calibri" w:eastAsia="Times New Roman" w:hAnsi="Calibri" w:cs="Calibri"/>
+          <w:lang w:eastAsia="en-IN"/>
+        </w:rPr>
+      </w:pPr>
+      <w:r>
+        <w:rPr>
+          <w:rFonts w:ascii="Calibri" w:eastAsia="Times New Roman" w:hAnsi="Calibri" w:cs="Calibri"/>
+          <w:lang w:eastAsia="en-IN"/>
+        </w:rPr>
+        <w:t>Implementation – The algorithm is implemented in three varied stages:</w:t>
+      </w:r>
+    </w:p>
+    <w:p>
+      <w:pPr>
+        <w:spacing w:after="0" w:line="240" w:lineRule="auto"/>
+        <w:rPr>
+          <w:rFonts w:ascii="Calibri" w:eastAsia="Times New Roman" w:hAnsi="Calibri" w:cs="Calibri"/>
+          <w:lang w:eastAsia="en-IN"/>
+        </w:rPr>
+      </w:pPr>
+    </w:p>
+    <w:p>
+      <w:pPr>
+        <w:spacing w:after="0" w:line="240" w:lineRule="auto"/>
+        <w:rPr>
+          <w:rFonts w:ascii="Calibri" w:eastAsia="Times New Roman" w:hAnsi="Calibri" w:cs="Calibri"/>
+          <w:lang w:eastAsia="en-IN"/>
+        </w:rPr>
+      </w:pPr>
+      <w:r>
+        <w:rPr>
+          <w:rFonts w:ascii="Calibri" w:eastAsia="Times New Roman" w:hAnsi="Calibri" w:cs="Calibri"/>
+          <w:lang w:eastAsia="en-IN"/>
+        </w:rPr>
+        <w:lastRenderedPageBreak/>
+        <w:t xml:space="preserve">1) </w:t>
+      </w:r>
+      <w:r>
+        <w:rPr>
+          <w:rFonts w:ascii="Calibri" w:eastAsia="Times New Roman" w:hAnsi="Calibri" w:cs="Calibri"/>
+          <w:b/>
+          <w:lang w:eastAsia="en-IN"/>
+        </w:rPr>
+        <w:t>Tweet Pre-Processing</w:t>
+      </w:r>
+      <w:r>
+        <w:rPr>
+          <w:rFonts w:ascii="Calibri" w:eastAsia="Times New Roman" w:hAnsi="Calibri" w:cs="Calibri"/>
+          <w:lang w:eastAsia="en-IN"/>
+        </w:rPr>
+        <w:t xml:space="preserve"> – Removes impurity (Unicode data, symbols and numbers) and performs stemming to make the data reasonably pure for mining.</w:t>
+      </w:r>
+    </w:p>
+    <w:p>
+      <w:pPr>
+        <w:spacing w:after="0" w:line="240" w:lineRule="auto"/>
+        <w:rPr>
+          <w:rFonts w:ascii="Calibri" w:eastAsia="Times New Roman" w:hAnsi="Calibri" w:cs="Calibri"/>
+          <w:lang w:eastAsia="en-IN"/>
+        </w:rPr>
+      </w:pPr>
+      <w:r>
+        <w:rPr>
+          <w:rFonts w:ascii="Calibri" w:eastAsia="Times New Roman" w:hAnsi="Calibri" w:cs="Calibri"/>
+          <w:lang w:eastAsia="en-IN"/>
+        </w:rPr>
+        <w:t xml:space="preserve">2) </w:t>
+      </w:r>
+      <w:r>
+        <w:rPr>
+          <w:rFonts w:ascii="Calibri" w:eastAsia="Times New Roman" w:hAnsi="Calibri" w:cs="Calibri"/>
+          <w:b/>
+          <w:lang w:eastAsia="en-IN"/>
+        </w:rPr>
+        <w:t>Geo-Tagging based querying</w:t>
+      </w:r>
+      <w:r>
+        <w:rPr>
+          <w:rFonts w:ascii="Calibri" w:eastAsia="Times New Roman" w:hAnsi="Calibri" w:cs="Calibri"/>
+          <w:lang w:eastAsia="en-IN"/>
+        </w:rPr>
+        <w:t xml:space="preserve"> – Creates a secondary tweet document list from the primary document (dataset).</w:t>
+      </w:r>
+    </w:p>
+    <w:p>
+      <w:pPr>
+        <w:spacing w:after="0" w:line="240" w:lineRule="auto"/>
+        <w:rPr>
+          <w:rFonts w:ascii="Calibri" w:eastAsia="Times New Roman" w:hAnsi="Calibri" w:cs="Calibri"/>
+          <w:lang w:eastAsia="en-IN"/>
+        </w:rPr>
+      </w:pPr>
+      <w:r>
+        <w:rPr>
+          <w:rFonts w:ascii="Calibri" w:eastAsia="Times New Roman" w:hAnsi="Calibri" w:cs="Calibri"/>
+          <w:lang w:eastAsia="en-IN"/>
+        </w:rPr>
+        <w:t xml:space="preserve">3) </w:t>
+      </w:r>
+      <w:r>
+        <w:rPr>
+          <w:rFonts w:ascii="Calibri" w:eastAsia="Times New Roman" w:hAnsi="Calibri" w:cs="Calibri"/>
+          <w:b/>
+          <w:lang w:eastAsia="en-IN"/>
+        </w:rPr>
+        <w:t>Identifying the Bi-Gram Sequences</w:t>
+      </w:r>
+      <w:r>
+        <w:rPr>
+          <w:rFonts w:ascii="Calibri" w:eastAsia="Times New Roman" w:hAnsi="Calibri" w:cs="Calibri"/>
+          <w:lang w:eastAsia="en-IN"/>
+        </w:rPr>
+        <w:t xml:space="preserve"> – Approach to make the information retrieval process efficient by discovering co-</w:t>
+      </w:r>
+      <w:proofErr w:type="spellStart"/>
+      <w:r>
+        <w:rPr>
+          <w:rFonts w:ascii="Calibri" w:eastAsia="Times New Roman" w:hAnsi="Calibri" w:cs="Calibri"/>
+          <w:lang w:eastAsia="en-IN"/>
+        </w:rPr>
+        <w:t>occuring</w:t>
+      </w:r>
+      <w:proofErr w:type="spellEnd"/>
+      <w:r>
+        <w:rPr>
+          <w:rFonts w:ascii="Calibri" w:eastAsia="Times New Roman" w:hAnsi="Calibri" w:cs="Calibri"/>
+          <w:lang w:eastAsia="en-IN"/>
+        </w:rPr>
+        <w:t xml:space="preserve"> patterns like hashtags.</w:t>
+      </w:r>
+    </w:p>
+    <w:p>
+      <w:pPr>
+        <w:spacing w:after="0" w:line="240" w:lineRule="auto"/>
+        <w:rPr>
+          <w:rFonts w:ascii="Calibri" w:eastAsia="Times New Roman" w:hAnsi="Calibri" w:cs="Calibri"/>
+          <w:lang w:eastAsia="en-IN"/>
+        </w:rPr>
+      </w:pPr>
+      <w:r>
+        <w:rPr>
+          <w:rFonts w:ascii="Calibri" w:eastAsia="Times New Roman" w:hAnsi="Calibri" w:cs="Calibri"/>
+          <w:lang w:eastAsia="en-IN"/>
+        </w:rPr>
+        <w:t xml:space="preserve">4) </w:t>
+      </w:r>
+      <w:r>
+        <w:rPr>
+          <w:rFonts w:ascii="Calibri" w:eastAsia="Times New Roman" w:hAnsi="Calibri" w:cs="Calibri"/>
+          <w:b/>
+          <w:lang w:eastAsia="en-IN"/>
+        </w:rPr>
+        <w:t>Weighting Scheme</w:t>
+      </w:r>
+      <w:r>
+        <w:rPr>
+          <w:rFonts w:ascii="Calibri" w:eastAsia="Times New Roman" w:hAnsi="Calibri" w:cs="Calibri"/>
+          <w:lang w:eastAsia="en-IN"/>
+        </w:rPr>
+        <w:t xml:space="preserve"> – Assigns weights to bi-gram tweets and ranks them according to their final scores. For every bigram tweet in the Primary bi-gram document the Point wise Mutual Information (PMI), Term Frequency (TF), Inverse Document Frequency (IDF) and the Network score were computed.</w:t>
+      </w:r>
+    </w:p>
+    <w:p>
+      <w:pPr>
+        <w:spacing w:after="0" w:line="240" w:lineRule="auto"/>
+        <w:rPr>
+          <w:rFonts w:ascii="Calibri" w:eastAsia="Times New Roman" w:hAnsi="Calibri" w:cs="Calibri"/>
+          <w:lang w:eastAsia="en-IN"/>
+        </w:rPr>
+      </w:pPr>
+    </w:p>
+    <w:p>
+      <w:pPr>
+        <w:spacing w:after="0" w:line="240" w:lineRule="auto"/>
+        <w:rPr>
+          <w:rFonts w:ascii="Calibri" w:eastAsia="Times New Roman" w:hAnsi="Calibri" w:cs="Calibri"/>
+          <w:lang w:eastAsia="en-IN"/>
+        </w:rPr>
+      </w:pPr>
+      <w:r>
+        <w:rPr>
+          <w:rFonts w:ascii="Calibri" w:eastAsia="Times New Roman" w:hAnsi="Calibri" w:cs="Calibri"/>
+          <w:b/>
+          <w:lang w:eastAsia="en-IN"/>
+        </w:rPr>
+        <w:t>Network Score</w:t>
+      </w:r>
+      <w:r>
+        <w:rPr>
+          <w:rFonts w:ascii="Calibri" w:eastAsia="Times New Roman" w:hAnsi="Calibri" w:cs="Calibri"/>
+          <w:lang w:eastAsia="en-IN"/>
+        </w:rPr>
+        <w:t xml:space="preserve"> – Function of users (u) who are from a location (L) over net user count.</w:t>
+      </w:r>
+    </w:p>
     <w:p/>
     <w:p/>
+    <w:bookmarkEnd w:id="0"/>
     <w:p>
       <w:pPr>
         <w:rPr>
@@ -1851,8 +2312,8 @@
 </file>
 
 <file path=word/numbering.xml><?xml version="1.0" encoding="utf-8"?>
-<w:numbering xmlns:ve="http://schemas.openxmlformats.org/markup-compatibility/2006" xmlns:o="urn:schemas-microsoft-com:office:office" xmlns:r="http://schemas.openxmlformats.org/officeDocument/2006/relationships" xmlns:m="http://schemas.openxmlformats.org/officeDocument/2006/math" xmlns:v="urn:schemas-microsoft-com:vml" xmlns:wp="http://schemas.openxmlformats.org/drawingml/2006/wordprocessingDrawing" xmlns:w10="urn:schemas-microsoft-com:office:word" xmlns:w="http://schemas.openxmlformats.org/wordprocessingml/2006/main" xmlns:wne="http://schemas.microsoft.com/office/word/2006/wordml">
-  <w:abstractNum w:abstractNumId="0">
+<w:numbering xmlns:wpc="http://schemas.microsoft.com/office/word/2010/wordprocessingCanvas" xmlns:mc="http://schemas.openxmlformats.org/markup-compatibility/2006" xmlns:o="urn:schemas-microsoft-com:office:office" xmlns:r="http://schemas.openxmlformats.org/officeDocument/2006/relationships" xmlns:m="http://schemas.openxmlformats.org/officeDocument/2006/math" xmlns:v="urn:schemas-microsoft-com:vml" xmlns:wp14="http://schemas.microsoft.com/office/word/2010/wordprocessingDrawing" xmlns:wp="http://schemas.openxmlformats.org/drawingml/2006/wordprocessingDrawing" xmlns:w10="urn:schemas-microsoft-com:office:word" xmlns:w="http://schemas.openxmlformats.org/wordprocessingml/2006/main" xmlns:w14="http://schemas.microsoft.com/office/word/2010/wordml" xmlns:w15="http://schemas.microsoft.com/office/word/2012/wordml" xmlns:wpg="http://schemas.microsoft.com/office/word/2010/wordprocessingGroup" xmlns:wpi="http://schemas.microsoft.com/office/word/2010/wordprocessingInk" xmlns:wne="http://schemas.microsoft.com/office/word/2006/wordml" xmlns:wps="http://schemas.microsoft.com/office/word/2010/wordprocessingShape" mc:Ignorable="w14 w15 wp14">
+  <w:abstractNum w:abstractNumId="0" w15:restartNumberingAfterBreak="0">
     <w:nsid w:val="059A221E"/>
     <w:multiLevelType w:val="multilevel"/>
     <w:tmpl w:val="3B66478E"/>
@@ -1965,7 +2426,7 @@
       </w:pPr>
     </w:lvl>
   </w:abstractNum>
-  <w:abstractNum w:abstractNumId="1">
+  <w:abstractNum w:abstractNumId="1" w15:restartNumberingAfterBreak="0">
     <w:nsid w:val="0E28450B"/>
     <w:multiLevelType w:val="hybridMultilevel"/>
     <w:tmpl w:val="E5CC83FA"/>
@@ -2054,7 +2515,7 @@
       </w:pPr>
     </w:lvl>
   </w:abstractNum>
-  <w:abstractNum w:abstractNumId="2">
+  <w:abstractNum w:abstractNumId="2" w15:restartNumberingAfterBreak="0">
     <w:nsid w:val="21446EB0"/>
     <w:multiLevelType w:val="hybridMultilevel"/>
     <w:tmpl w:val="525055C2"/>
@@ -2167,7 +2628,7 @@
       </w:rPr>
     </w:lvl>
   </w:abstractNum>
-  <w:abstractNum w:abstractNumId="3">
+  <w:abstractNum w:abstractNumId="3" w15:restartNumberingAfterBreak="0">
     <w:nsid w:val="2D6D649D"/>
     <w:multiLevelType w:val="multilevel"/>
     <w:tmpl w:val="3620EEA0"/>
@@ -2280,7 +2741,7 @@
       </w:pPr>
     </w:lvl>
   </w:abstractNum>
-  <w:abstractNum w:abstractNumId="4">
+  <w:abstractNum w:abstractNumId="4" w15:restartNumberingAfterBreak="0">
     <w:nsid w:val="3F1A1A17"/>
     <w:multiLevelType w:val="hybridMultilevel"/>
     <w:tmpl w:val="3CC6C79C"/>
@@ -2393,7 +2854,7 @@
       </w:rPr>
     </w:lvl>
   </w:abstractNum>
-  <w:abstractNum w:abstractNumId="5">
+  <w:abstractNum w:abstractNumId="5" w15:restartNumberingAfterBreak="0">
     <w:nsid w:val="429939C3"/>
     <w:multiLevelType w:val="multilevel"/>
     <w:tmpl w:val="45788DBC"/>
@@ -2506,7 +2967,7 @@
       </w:pPr>
     </w:lvl>
   </w:abstractNum>
-  <w:abstractNum w:abstractNumId="6">
+  <w:abstractNum w:abstractNumId="6" w15:restartNumberingAfterBreak="0">
     <w:nsid w:val="5C240BEF"/>
     <w:multiLevelType w:val="hybridMultilevel"/>
     <w:tmpl w:val="101A24CC"/>
@@ -2619,7 +3080,7 @@
       </w:rPr>
     </w:lvl>
   </w:abstractNum>
-  <w:abstractNum w:abstractNumId="7">
+  <w:abstractNum w:abstractNumId="7" w15:restartNumberingAfterBreak="0">
     <w:nsid w:val="76FA32C6"/>
     <w:multiLevelType w:val="hybridMultilevel"/>
     <w:tmpl w:val="0E02B910"/>
@@ -2769,7 +3230,7 @@
 </file>
 
 <file path=word/styles.xml><?xml version="1.0" encoding="utf-8"?>
-<w:styles xmlns:r="http://schemas.openxmlformats.org/officeDocument/2006/relationships" xmlns:w="http://schemas.openxmlformats.org/wordprocessingml/2006/main">
+<w:styles xmlns:mc="http://schemas.openxmlformats.org/markup-compatibility/2006" xmlns:r="http://schemas.openxmlformats.org/officeDocument/2006/relationships" xmlns:w="http://schemas.openxmlformats.org/wordprocessingml/2006/main" xmlns:w14="http://schemas.microsoft.com/office/word/2010/wordml" xmlns:w15="http://schemas.microsoft.com/office/word/2012/wordml" mc:Ignorable="w14 w15">
   <w:docDefaults>
     <w:rPrDefault>
       <w:rPr>
@@ -2785,144 +3246,378 @@
       </w:pPr>
     </w:pPrDefault>
   </w:docDefaults>
-  <w:latentStyles w:defLockedState="0" w:defUIPriority="99" w:defSemiHidden="1" w:defUnhideWhenUsed="1" w:defQFormat="0" w:count="267">
-    <w:lsdException w:name="Normal" w:semiHidden="0" w:uiPriority="0" w:unhideWhenUsed="0" w:qFormat="1"/>
-    <w:lsdException w:name="heading 1" w:semiHidden="0" w:uiPriority="9" w:unhideWhenUsed="0" w:qFormat="1"/>
-    <w:lsdException w:name="heading 2" w:uiPriority="9" w:qFormat="1"/>
-    <w:lsdException w:name="heading 3" w:uiPriority="9" w:qFormat="1"/>
-    <w:lsdException w:name="heading 4" w:uiPriority="9" w:qFormat="1"/>
-    <w:lsdException w:name="heading 5" w:uiPriority="9" w:qFormat="1"/>
-    <w:lsdException w:name="heading 6" w:uiPriority="9" w:qFormat="1"/>
-    <w:lsdException w:name="heading 7" w:uiPriority="9" w:qFormat="1"/>
-    <w:lsdException w:name="heading 8" w:uiPriority="9" w:qFormat="1"/>
-    <w:lsdException w:name="heading 9" w:uiPriority="9" w:qFormat="1"/>
-    <w:lsdException w:name="toc 1" w:uiPriority="39"/>
-    <w:lsdException w:name="toc 2" w:uiPriority="39"/>
-    <w:lsdException w:name="toc 3" w:uiPriority="39"/>
-    <w:lsdException w:name="toc 4" w:uiPriority="39"/>
-    <w:lsdException w:name="toc 5" w:uiPriority="39"/>
-    <w:lsdException w:name="toc 6" w:uiPriority="39"/>
-    <w:lsdException w:name="toc 7" w:uiPriority="39"/>
-    <w:lsdException w:name="toc 8" w:uiPriority="39"/>
-    <w:lsdException w:name="toc 9" w:uiPriority="39"/>
-    <w:lsdException w:name="caption" w:uiPriority="35" w:qFormat="1"/>
-    <w:lsdException w:name="Title" w:semiHidden="0" w:uiPriority="10" w:unhideWhenUsed="0" w:qFormat="1"/>
-    <w:lsdException w:name="Default Paragraph Font" w:uiPriority="1"/>
-    <w:lsdException w:name="Subtitle" w:semiHidden="0" w:uiPriority="11" w:unhideWhenUsed="0" w:qFormat="1"/>
-    <w:lsdException w:name="Strong" w:semiHidden="0" w:uiPriority="22" w:unhideWhenUsed="0" w:qFormat="1"/>
-    <w:lsdException w:name="Emphasis" w:semiHidden="0" w:uiPriority="20" w:unhideWhenUsed="0" w:qFormat="1"/>
-    <w:lsdException w:name="Table Grid" w:semiHidden="0" w:uiPriority="39" w:unhideWhenUsed="0"/>
-    <w:lsdException w:name="Placeholder Text" w:unhideWhenUsed="0"/>
-    <w:lsdException w:name="No Spacing" w:semiHidden="0" w:uiPriority="1" w:unhideWhenUsed="0" w:qFormat="1"/>
-    <w:lsdException w:name="Light Shading" w:semiHidden="0" w:uiPriority="60" w:unhideWhenUsed="0"/>
-    <w:lsdException w:name="Light List" w:semiHidden="0" w:uiPriority="61" w:unhideWhenUsed="0"/>
-    <w:lsdException w:name="Light Grid" w:semiHidden="0" w:uiPriority="62" w:unhideWhenUsed="0"/>
-    <w:lsdException w:name="Medium Shading 1" w:semiHidden="0" w:uiPriority="63" w:unhideWhenUsed="0"/>
-    <w:lsdException w:name="Medium Shading 2" w:semiHidden="0" w:uiPriority="64" w:unhideWhenUsed="0"/>
-    <w:lsdException w:name="Medium List 1" w:semiHidden="0" w:uiPriority="65" w:unhideWhenUsed="0"/>
-    <w:lsdException w:name="Medium List 2" w:semiHidden="0" w:uiPriority="66" w:unhideWhenUsed="0"/>
-    <w:lsdException w:name="Medium Grid 1" w:semiHidden="0" w:uiPriority="67" w:unhideWhenUsed="0"/>
-    <w:lsdException w:name="Medium Grid 2" w:semiHidden="0" w:uiPriority="68" w:unhideWhenUsed="0"/>
-    <w:lsdException w:name="Medium Grid 3" w:semiHidden="0" w:uiPriority="69" w:unhideWhenUsed="0"/>
-    <w:lsdException w:name="Dark List" w:semiHidden="0" w:uiPriority="70" w:unhideWhenUsed="0"/>
-    <w:lsdException w:name="Colorful Shading" w:semiHidden="0" w:uiPriority="71" w:unhideWhenUsed="0"/>
-    <w:lsdException w:name="Colorful List" w:semiHidden="0" w:uiPriority="72" w:unhideWhenUsed="0"/>
-    <w:lsdException w:name="Colorful Grid" w:semiHidden="0" w:uiPriority="73" w:unhideWhenUsed="0"/>
-    <w:lsdException w:name="Light Shading Accent 1" w:semiHidden="0" w:uiPriority="60" w:unhideWhenUsed="0"/>
-    <w:lsdException w:name="Light List Accent 1" w:semiHidden="0" w:uiPriority="61" w:unhideWhenUsed="0"/>
-    <w:lsdException w:name="Light Grid Accent 1" w:semiHidden="0" w:uiPriority="62" w:unhideWhenUsed="0"/>
-    <w:lsdException w:name="Medium Shading 1 Accent 1" w:semiHidden="0" w:uiPriority="63" w:unhideWhenUsed="0"/>
-    <w:lsdException w:name="Medium Shading 2 Accent 1" w:semiHidden="0" w:uiPriority="64" w:unhideWhenUsed="0"/>
-    <w:lsdException w:name="Medium List 1 Accent 1" w:semiHidden="0" w:uiPriority="65" w:unhideWhenUsed="0"/>
-    <w:lsdException w:name="Revision" w:unhideWhenUsed="0"/>
-    <w:lsdException w:name="List Paragraph" w:semiHidden="0" w:uiPriority="34" w:unhideWhenUsed="0" w:qFormat="1"/>
-    <w:lsdException w:name="Quote" w:semiHidden="0" w:uiPriority="29" w:unhideWhenUsed="0" w:qFormat="1"/>
-    <w:lsdException w:name="Intense Quote" w:semiHidden="0" w:uiPriority="30" w:unhideWhenUsed="0" w:qFormat="1"/>
-    <w:lsdException w:name="Medium List 2 Accent 1" w:semiHidden="0" w:uiPriority="66" w:unhideWhenUsed="0"/>
-    <w:lsdException w:name="Medium Grid 1 Accent 1" w:semiHidden="0" w:uiPriority="67" w:unhideWhenUsed="0"/>
-    <w:lsdException w:name="Medium Grid 2 Accent 1" w:semiHidden="0" w:uiPriority="68" w:unhideWhenUsed="0"/>
-    <w:lsdException w:name="Medium Grid 3 Accent 1" w:semiHidden="0" w:uiPriority="69" w:unhideWhenUsed="0"/>
-    <w:lsdException w:name="Dark List Accent 1" w:semiHidden="0" w:uiPriority="70" w:unhideWhenUsed="0"/>
-    <w:lsdException w:name="Colorful Shading Accent 1" w:semiHidden="0" w:uiPriority="71" w:unhideWhenUsed="0"/>
-    <w:lsdException w:name="Colorful List Accent 1" w:semiHidden="0" w:uiPriority="72" w:unhideWhenUsed="0"/>
-    <w:lsdException w:name="Colorful Grid Accent 1" w:semiHidden="0" w:uiPriority="73" w:unhideWhenUsed="0"/>
-    <w:lsdException w:name="Light Shading Accent 2" w:semiHidden="0" w:uiPriority="60" w:unhideWhenUsed="0"/>
-    <w:lsdException w:name="Light List Accent 2" w:semiHidden="0" w:uiPriority="61" w:unhideWhenUsed="0"/>
-    <w:lsdException w:name="Light Grid Accent 2" w:semiHidden="0" w:uiPriority="62" w:unhideWhenUsed="0"/>
-    <w:lsdException w:name="Medium Shading 1 Accent 2" w:semiHidden="0" w:uiPriority="63" w:unhideWhenUsed="0"/>
-    <w:lsdException w:name="Medium Shading 2 Accent 2" w:semiHidden="0" w:uiPriority="64" w:unhideWhenUsed="0"/>
-    <w:lsdException w:name="Medium List 1 Accent 2" w:semiHidden="0" w:uiPriority="65" w:unhideWhenUsed="0"/>
-    <w:lsdException w:name="Medium List 2 Accent 2" w:semiHidden="0" w:uiPriority="66" w:unhideWhenUsed="0"/>
-    <w:lsdException w:name="Medium Grid 1 Accent 2" w:semiHidden="0" w:uiPriority="67" w:unhideWhenUsed="0"/>
-    <w:lsdException w:name="Medium Grid 2 Accent 2" w:semiHidden="0" w:uiPriority="68" w:unhideWhenUsed="0"/>
-    <w:lsdException w:name="Medium Grid 3 Accent 2" w:semiHidden="0" w:uiPriority="69" w:unhideWhenUsed="0"/>
-    <w:lsdException w:name="Dark List Accent 2" w:semiHidden="0" w:uiPriority="70" w:unhideWhenUsed="0"/>
-    <w:lsdException w:name="Colorful Shading Accent 2" w:semiHidden="0" w:uiPriority="71" w:unhideWhenUsed="0"/>
-    <w:lsdException w:name="Colorful List Accent 2" w:semiHidden="0" w:uiPriority="72" w:unhideWhenUsed="0"/>
-    <w:lsdException w:name="Colorful Grid Accent 2" w:semiHidden="0" w:uiPriority="73" w:unhideWhenUsed="0"/>
-    <w:lsdException w:name="Light Shading Accent 3" w:semiHidden="0" w:uiPriority="60" w:unhideWhenUsed="0"/>
-    <w:lsdException w:name="Light List Accent 3" w:semiHidden="0" w:uiPriority="61" w:unhideWhenUsed="0"/>
-    <w:lsdException w:name="Light Grid Accent 3" w:semiHidden="0" w:uiPriority="62" w:unhideWhenUsed="0"/>
-    <w:lsdException w:name="Medium Shading 1 Accent 3" w:semiHidden="0" w:uiPriority="63" w:unhideWhenUsed="0"/>
-    <w:lsdException w:name="Medium Shading 2 Accent 3" w:semiHidden="0" w:uiPriority="64" w:unhideWhenUsed="0"/>
-    <w:lsdException w:name="Medium List 1 Accent 3" w:semiHidden="0" w:uiPriority="65" w:unhideWhenUsed="0"/>
-    <w:lsdException w:name="Medium List 2 Accent 3" w:semiHidden="0" w:uiPriority="66" w:unhideWhenUsed="0"/>
-    <w:lsdException w:name="Medium Grid 1 Accent 3" w:semiHidden="0" w:uiPriority="67" w:unhideWhenUsed="0"/>
-    <w:lsdException w:name="Medium Grid 2 Accent 3" w:semiHidden="0" w:uiPriority="68" w:unhideWhenUsed="0"/>
-    <w:lsdException w:name="Medium Grid 3 Accent 3" w:semiHidden="0" w:uiPriority="69" w:unhideWhenUsed="0"/>
-    <w:lsdException w:name="Dark List Accent 3" w:semiHidden="0" w:uiPriority="70" w:unhideWhenUsed="0"/>
-    <w:lsdException w:name="Colorful Shading Accent 3" w:semiHidden="0" w:uiPriority="71" w:unhideWhenUsed="0"/>
-    <w:lsdException w:name="Colorful List Accent 3" w:semiHidden="0" w:uiPriority="72" w:unhideWhenUsed="0"/>
-    <w:lsdException w:name="Colorful Grid Accent 3" w:semiHidden="0" w:uiPriority="73" w:unhideWhenUsed="0"/>
-    <w:lsdException w:name="Light Shading Accent 4" w:semiHidden="0" w:uiPriority="60" w:unhideWhenUsed="0"/>
-    <w:lsdException w:name="Light List Accent 4" w:semiHidden="0" w:uiPriority="61" w:unhideWhenUsed="0"/>
-    <w:lsdException w:name="Light Grid Accent 4" w:semiHidden="0" w:uiPriority="62" w:unhideWhenUsed="0"/>
-    <w:lsdException w:name="Medium Shading 1 Accent 4" w:semiHidden="0" w:uiPriority="63" w:unhideWhenUsed="0"/>
-    <w:lsdException w:name="Medium Shading 2 Accent 4" w:semiHidden="0" w:uiPriority="64" w:unhideWhenUsed="0"/>
-    <w:lsdException w:name="Medium List 1 Accent 4" w:semiHidden="0" w:uiPriority="65" w:unhideWhenUsed="0"/>
-    <w:lsdException w:name="Medium List 2 Accent 4" w:semiHidden="0" w:uiPriority="66" w:unhideWhenUsed="0"/>
-    <w:lsdException w:name="Medium Grid 1 Accent 4" w:semiHidden="0" w:uiPriority="67" w:unhideWhenUsed="0"/>
-    <w:lsdException w:name="Medium Grid 2 Accent 4" w:semiHidden="0" w:uiPriority="68" w:unhideWhenUsed="0"/>
-    <w:lsdException w:name="Medium Grid 3 Accent 4" w:semiHidden="0" w:uiPriority="69" w:unhideWhenUsed="0"/>
-    <w:lsdException w:name="Dark List Accent 4" w:semiHidden="0" w:uiPriority="70" w:unhideWhenUsed="0"/>
-    <w:lsdException w:name="Colorful Shading Accent 4" w:semiHidden="0" w:uiPriority="71" w:unhideWhenUsed="0"/>
-    <w:lsdException w:name="Colorful List Accent 4" w:semiHidden="0" w:uiPriority="72" w:unhideWhenUsed="0"/>
-    <w:lsdException w:name="Colorful Grid Accent 4" w:semiHidden="0" w:uiPriority="73" w:unhideWhenUsed="0"/>
-    <w:lsdException w:name="Light Shading Accent 5" w:semiHidden="0" w:uiPriority="60" w:unhideWhenUsed="0"/>
-    <w:lsdException w:name="Light List Accent 5" w:semiHidden="0" w:uiPriority="61" w:unhideWhenUsed="0"/>
-    <w:lsdException w:name="Light Grid Accent 5" w:semiHidden="0" w:uiPriority="62" w:unhideWhenUsed="0"/>
-    <w:lsdException w:name="Medium Shading 1 Accent 5" w:semiHidden="0" w:uiPriority="63" w:unhideWhenUsed="0"/>
-    <w:lsdException w:name="Medium Shading 2 Accent 5" w:semiHidden="0" w:uiPriority="64" w:unhideWhenUsed="0"/>
-    <w:lsdException w:name="Medium List 1 Accent 5" w:semiHidden="0" w:uiPriority="65" w:unhideWhenUsed="0"/>
-    <w:lsdException w:name="Medium List 2 Accent 5" w:semiHidden="0" w:uiPriority="66" w:unhideWhenUsed="0"/>
-    <w:lsdException w:name="Medium Grid 1 Accent 5" w:semiHidden="0" w:uiPriority="67" w:unhideWhenUsed="0"/>
-    <w:lsdException w:name="Medium Grid 2 Accent 5" w:semiHidden="0" w:uiPriority="68" w:unhideWhenUsed="0"/>
-    <w:lsdException w:name="Medium Grid 3 Accent 5" w:semiHidden="0" w:uiPriority="69" w:unhideWhenUsed="0"/>
-    <w:lsdException w:name="Dark List Accent 5" w:semiHidden="0" w:uiPriority="70" w:unhideWhenUsed="0"/>
-    <w:lsdException w:name="Colorful Shading Accent 5" w:semiHidden="0" w:uiPriority="71" w:unhideWhenUsed="0"/>
-    <w:lsdException w:name="Colorful List Accent 5" w:semiHidden="0" w:uiPriority="72" w:unhideWhenUsed="0"/>
-    <w:lsdException w:name="Colorful Grid Accent 5" w:semiHidden="0" w:uiPriority="73" w:unhideWhenUsed="0"/>
-    <w:lsdException w:name="Light Shading Accent 6" w:semiHidden="0" w:uiPriority="60" w:unhideWhenUsed="0"/>
-    <w:lsdException w:name="Light List Accent 6" w:semiHidden="0" w:uiPriority="61" w:unhideWhenUsed="0"/>
-    <w:lsdException w:name="Light Grid Accent 6" w:semiHidden="0" w:uiPriority="62" w:unhideWhenUsed="0"/>
-    <w:lsdException w:name="Medium Shading 1 Accent 6" w:semiHidden="0" w:uiPriority="63" w:unhideWhenUsed="0"/>
-    <w:lsdException w:name="Medium Shading 2 Accent 6" w:semiHidden="0" w:uiPriority="64" w:unhideWhenUsed="0"/>
-    <w:lsdException w:name="Medium List 1 Accent 6" w:semiHidden="0" w:uiPriority="65" w:unhideWhenUsed="0"/>
-    <w:lsdException w:name="Medium List 2 Accent 6" w:semiHidden="0" w:uiPriority="66" w:unhideWhenUsed="0"/>
-    <w:lsdException w:name="Medium Grid 1 Accent 6" w:semiHidden="0" w:uiPriority="67" w:unhideWhenUsed="0"/>
-    <w:lsdException w:name="Medium Grid 2 Accent 6" w:semiHidden="0" w:uiPriority="68" w:unhideWhenUsed="0"/>
-    <w:lsdException w:name="Medium Grid 3 Accent 6" w:semiHidden="0" w:uiPriority="69" w:unhideWhenUsed="0"/>
-    <w:lsdException w:name="Dark List Accent 6" w:semiHidden="0" w:uiPriority="70" w:unhideWhenUsed="0"/>
-    <w:lsdException w:name="Colorful Shading Accent 6" w:semiHidden="0" w:uiPriority="71" w:unhideWhenUsed="0"/>
-    <w:lsdException w:name="Colorful List Accent 6" w:semiHidden="0" w:uiPriority="72" w:unhideWhenUsed="0"/>
-    <w:lsdException w:name="Colorful Grid Accent 6" w:semiHidden="0" w:uiPriority="73" w:unhideWhenUsed="0"/>
-    <w:lsdException w:name="Subtle Emphasis" w:semiHidden="0" w:uiPriority="19" w:unhideWhenUsed="0" w:qFormat="1"/>
-    <w:lsdException w:name="Intense Emphasis" w:semiHidden="0" w:uiPriority="21" w:unhideWhenUsed="0" w:qFormat="1"/>
-    <w:lsdException w:name="Subtle Reference" w:semiHidden="0" w:uiPriority="31" w:unhideWhenUsed="0" w:qFormat="1"/>
-    <w:lsdException w:name="Intense Reference" w:semiHidden="0" w:uiPriority="32" w:unhideWhenUsed="0" w:qFormat="1"/>
-    <w:lsdException w:name="Book Title" w:semiHidden="0" w:uiPriority="33" w:unhideWhenUsed="0" w:qFormat="1"/>
-    <w:lsdException w:name="Bibliography" w:uiPriority="37"/>
-    <w:lsdException w:name="TOC Heading" w:uiPriority="39" w:qFormat="1"/>
+  <w:latentStyles w:defLockedState="0" w:defUIPriority="99" w:defSemiHidden="0" w:defUnhideWhenUsed="0" w:defQFormat="0" w:count="371">
+    <w:lsdException w:name="Normal" w:uiPriority="0" w:qFormat="1"/>
+    <w:lsdException w:name="heading 1" w:uiPriority="9" w:qFormat="1"/>
+    <w:lsdException w:name="heading 2" w:semiHidden="1" w:uiPriority="9" w:unhideWhenUsed="1" w:qFormat="1"/>
+    <w:lsdException w:name="heading 3" w:semiHidden="1" w:uiPriority="9" w:unhideWhenUsed="1" w:qFormat="1"/>
+    <w:lsdException w:name="heading 4" w:semiHidden="1" w:uiPriority="9" w:unhideWhenUsed="1" w:qFormat="1"/>
+    <w:lsdException w:name="heading 5" w:semiHidden="1" w:uiPriority="9" w:unhideWhenUsed="1" w:qFormat="1"/>
+    <w:lsdException w:name="heading 6" w:semiHidden="1" w:uiPriority="9" w:unhideWhenUsed="1" w:qFormat="1"/>
+    <w:lsdException w:name="heading 7" w:semiHidden="1" w:uiPriority="9" w:unhideWhenUsed="1" w:qFormat="1"/>
+    <w:lsdException w:name="heading 8" w:semiHidden="1" w:uiPriority="9" w:unhideWhenUsed="1" w:qFormat="1"/>
+    <w:lsdException w:name="heading 9" w:semiHidden="1" w:uiPriority="9" w:unhideWhenUsed="1" w:qFormat="1"/>
+    <w:lsdException w:name="index 1" w:semiHidden="1" w:unhideWhenUsed="1"/>
+    <w:lsdException w:name="index 2" w:semiHidden="1" w:unhideWhenUsed="1"/>
+    <w:lsdException w:name="index 3" w:semiHidden="1" w:unhideWhenUsed="1"/>
+    <w:lsdException w:name="index 4" w:semiHidden="1" w:unhideWhenUsed="1"/>
+    <w:lsdException w:name="index 5" w:semiHidden="1" w:unhideWhenUsed="1"/>
+    <w:lsdException w:name="index 6" w:semiHidden="1" w:unhideWhenUsed="1"/>
+    <w:lsdException w:name="index 7" w:semiHidden="1" w:unhideWhenUsed="1"/>
+    <w:lsdException w:name="index 8" w:semiHidden="1" w:unhideWhenUsed="1"/>
+    <w:lsdException w:name="index 9" w:semiHidden="1" w:unhideWhenUsed="1"/>
+    <w:lsdException w:name="toc 1" w:semiHidden="1" w:uiPriority="39" w:unhideWhenUsed="1"/>
+    <w:lsdException w:name="toc 2" w:semiHidden="1" w:uiPriority="39" w:unhideWhenUsed="1"/>
+    <w:lsdException w:name="toc 3" w:semiHidden="1" w:uiPriority="39" w:unhideWhenUsed="1"/>
+    <w:lsdException w:name="toc 4" w:semiHidden="1" w:uiPriority="39" w:unhideWhenUsed="1"/>
+    <w:lsdException w:name="toc 5" w:semiHidden="1" w:uiPriority="39" w:unhideWhenUsed="1"/>
+    <w:lsdException w:name="toc 6" w:semiHidden="1" w:uiPriority="39" w:unhideWhenUsed="1"/>
+    <w:lsdException w:name="toc 7" w:semiHidden="1" w:uiPriority="39" w:unhideWhenUsed="1"/>
+    <w:lsdException w:name="toc 8" w:semiHidden="1" w:uiPriority="39" w:unhideWhenUsed="1"/>
+    <w:lsdException w:name="toc 9" w:semiHidden="1" w:uiPriority="39" w:unhideWhenUsed="1"/>
+    <w:lsdException w:name="Normal Indent" w:semiHidden="1" w:unhideWhenUsed="1"/>
+    <w:lsdException w:name="footnote text" w:semiHidden="1" w:unhideWhenUsed="1"/>
+    <w:lsdException w:name="annotation text" w:semiHidden="1" w:unhideWhenUsed="1"/>
+    <w:lsdException w:name="header" w:semiHidden="1" w:unhideWhenUsed="1"/>
+    <w:lsdException w:name="footer" w:semiHidden="1" w:unhideWhenUsed="1"/>
+    <w:lsdException w:name="index heading" w:semiHidden="1" w:unhideWhenUsed="1"/>
+    <w:lsdException w:name="caption" w:semiHidden="1" w:uiPriority="35" w:unhideWhenUsed="1" w:qFormat="1"/>
+    <w:lsdException w:name="table of figures" w:semiHidden="1" w:unhideWhenUsed="1"/>
+    <w:lsdException w:name="envelope address" w:semiHidden="1" w:unhideWhenUsed="1"/>
+    <w:lsdException w:name="envelope return" w:semiHidden="1" w:unhideWhenUsed="1"/>
+    <w:lsdException w:name="footnote reference" w:semiHidden="1" w:unhideWhenUsed="1"/>
+    <w:lsdException w:name="annotation reference" w:semiHidden="1" w:unhideWhenUsed="1"/>
+    <w:lsdException w:name="line number" w:semiHidden="1" w:unhideWhenUsed="1"/>
+    <w:lsdException w:name="page number" w:semiHidden="1" w:unhideWhenUsed="1"/>
+    <w:lsdException w:name="endnote reference" w:semiHidden="1" w:unhideWhenUsed="1"/>
+    <w:lsdException w:name="endnote text" w:semiHidden="1" w:unhideWhenUsed="1"/>
+    <w:lsdException w:name="table of authorities" w:semiHidden="1" w:unhideWhenUsed="1"/>
+    <w:lsdException w:name="macro" w:semiHidden="1" w:unhideWhenUsed="1"/>
+    <w:lsdException w:name="toa heading" w:semiHidden="1" w:unhideWhenUsed="1"/>
+    <w:lsdException w:name="List" w:semiHidden="1" w:unhideWhenUsed="1"/>
+    <w:lsdException w:name="List Bullet" w:semiHidden="1" w:unhideWhenUsed="1"/>
+    <w:lsdException w:name="List Number" w:semiHidden="1" w:unhideWhenUsed="1"/>
+    <w:lsdException w:name="List 2" w:semiHidden="1" w:unhideWhenUsed="1"/>
+    <w:lsdException w:name="List 3" w:semiHidden="1" w:unhideWhenUsed="1"/>
+    <w:lsdException w:name="List 4" w:semiHidden="1" w:unhideWhenUsed="1"/>
+    <w:lsdException w:name="List 5" w:semiHidden="1" w:unhideWhenUsed="1"/>
+    <w:lsdException w:name="List Bullet 2" w:semiHidden="1" w:unhideWhenUsed="1"/>
+    <w:lsdException w:name="List Bullet 3" w:semiHidden="1" w:unhideWhenUsed="1"/>
+    <w:lsdException w:name="List Bullet 4" w:semiHidden="1" w:unhideWhenUsed="1"/>
+    <w:lsdException w:name="List Bullet 5" w:semiHidden="1" w:unhideWhenUsed="1"/>
+    <w:lsdException w:name="List Number 2" w:semiHidden="1" w:unhideWhenUsed="1"/>
+    <w:lsdException w:name="List Number 3" w:semiHidden="1" w:unhideWhenUsed="1"/>
+    <w:lsdException w:name="List Number 4" w:semiHidden="1" w:unhideWhenUsed="1"/>
+    <w:lsdException w:name="List Number 5" w:semiHidden="1" w:unhideWhenUsed="1"/>
+    <w:lsdException w:name="Title" w:uiPriority="10" w:qFormat="1"/>
+    <w:lsdException w:name="Closing" w:semiHidden="1" w:unhideWhenUsed="1"/>
+    <w:lsdException w:name="Signature" w:semiHidden="1" w:unhideWhenUsed="1"/>
+    <w:lsdException w:name="Default Paragraph Font" w:semiHidden="1" w:uiPriority="1" w:unhideWhenUsed="1"/>
+    <w:lsdException w:name="Body Text" w:semiHidden="1" w:unhideWhenUsed="1"/>
+    <w:lsdException w:name="Body Text Indent" w:semiHidden="1" w:unhideWhenUsed="1"/>
+    <w:lsdException w:name="List Continue" w:semiHidden="1" w:unhideWhenUsed="1"/>
+    <w:lsdException w:name="List Continue 2" w:semiHidden="1" w:unhideWhenUsed="1"/>
+    <w:lsdException w:name="List Continue 3" w:semiHidden="1" w:unhideWhenUsed="1"/>
+    <w:lsdException w:name="List Continue 4" w:semiHidden="1" w:unhideWhenUsed="1"/>
+    <w:lsdException w:name="List Continue 5" w:semiHidden="1" w:unhideWhenUsed="1"/>
+    <w:lsdException w:name="Message Header" w:semiHidden="1" w:unhideWhenUsed="1"/>
+    <w:lsdException w:name="Subtitle" w:uiPriority="11" w:qFormat="1"/>
+    <w:lsdException w:name="Salutation" w:semiHidden="1" w:unhideWhenUsed="1"/>
+    <w:lsdException w:name="Date" w:semiHidden="1" w:unhideWhenUsed="1"/>
+    <w:lsdException w:name="Body Text First Indent" w:semiHidden="1" w:unhideWhenUsed="1"/>
+    <w:lsdException w:name="Body Text First Indent 2" w:semiHidden="1" w:unhideWhenUsed="1"/>
+    <w:lsdException w:name="Note Heading" w:semiHidden="1" w:unhideWhenUsed="1"/>
+    <w:lsdException w:name="Body Text 2" w:semiHidden="1" w:unhideWhenUsed="1"/>
+    <w:lsdException w:name="Body Text 3" w:semiHidden="1" w:unhideWhenUsed="1"/>
+    <w:lsdException w:name="Body Text Indent 2" w:semiHidden="1" w:unhideWhenUsed="1"/>
+    <w:lsdException w:name="Body Text Indent 3" w:semiHidden="1" w:unhideWhenUsed="1"/>
+    <w:lsdException w:name="Block Text" w:semiHidden="1" w:unhideWhenUsed="1"/>
+    <w:lsdException w:name="Hyperlink" w:semiHidden="1" w:unhideWhenUsed="1"/>
+    <w:lsdException w:name="FollowedHyperlink" w:semiHidden="1" w:unhideWhenUsed="1"/>
+    <w:lsdException w:name="Strong" w:uiPriority="22" w:qFormat="1"/>
+    <w:lsdException w:name="Emphasis" w:uiPriority="20" w:qFormat="1"/>
+    <w:lsdException w:name="Document Map" w:semiHidden="1" w:unhideWhenUsed="1"/>
+    <w:lsdException w:name="Plain Text" w:semiHidden="1" w:unhideWhenUsed="1"/>
+    <w:lsdException w:name="E-mail Signature" w:semiHidden="1" w:unhideWhenUsed="1"/>
+    <w:lsdException w:name="HTML Top of Form" w:semiHidden="1" w:unhideWhenUsed="1"/>
+    <w:lsdException w:name="HTML Bottom of Form" w:semiHidden="1" w:unhideWhenUsed="1"/>
+    <w:lsdException w:name="Normal (Web)" w:semiHidden="1" w:unhideWhenUsed="1"/>
+    <w:lsdException w:name="HTML Acronym" w:semiHidden="1" w:unhideWhenUsed="1"/>
+    <w:lsdException w:name="HTML Address" w:semiHidden="1" w:unhideWhenUsed="1"/>
+    <w:lsdException w:name="HTML Cite" w:semiHidden="1" w:unhideWhenUsed="1"/>
+    <w:lsdException w:name="HTML Code" w:semiHidden="1" w:unhideWhenUsed="1"/>
+    <w:lsdException w:name="HTML Definition" w:semiHidden="1" w:unhideWhenUsed="1"/>
+    <w:lsdException w:name="HTML Keyboard" w:semiHidden="1" w:unhideWhenUsed="1"/>
+    <w:lsdException w:name="HTML Preformatted" w:semiHidden="1" w:unhideWhenUsed="1"/>
+    <w:lsdException w:name="HTML Sample" w:semiHidden="1" w:unhideWhenUsed="1"/>
+    <w:lsdException w:name="HTML Typewriter" w:semiHidden="1" w:unhideWhenUsed="1"/>
+    <w:lsdException w:name="HTML Variable" w:semiHidden="1" w:unhideWhenUsed="1"/>
+    <w:lsdException w:name="Normal Table" w:semiHidden="1" w:unhideWhenUsed="1"/>
+    <w:lsdException w:name="annotation subject" w:semiHidden="1" w:unhideWhenUsed="1"/>
+    <w:lsdException w:name="No List" w:semiHidden="1" w:unhideWhenUsed="1"/>
+    <w:lsdException w:name="Outline List 1" w:semiHidden="1" w:unhideWhenUsed="1"/>
+    <w:lsdException w:name="Outline List 2" w:semiHidden="1" w:unhideWhenUsed="1"/>
+    <w:lsdException w:name="Outline List 3" w:semiHidden="1" w:unhideWhenUsed="1"/>
+    <w:lsdException w:name="Table Simple 1" w:semiHidden="1" w:unhideWhenUsed="1"/>
+    <w:lsdException w:name="Table Simple 2" w:semiHidden="1" w:unhideWhenUsed="1"/>
+    <w:lsdException w:name="Table Simple 3" w:semiHidden="1" w:unhideWhenUsed="1"/>
+    <w:lsdException w:name="Table Classic 1" w:semiHidden="1" w:unhideWhenUsed="1"/>
+    <w:lsdException w:name="Table Classic 2" w:semiHidden="1" w:unhideWhenUsed="1"/>
+    <w:lsdException w:name="Table Classic 3" w:semiHidden="1" w:unhideWhenUsed="1"/>
+    <w:lsdException w:name="Table Classic 4" w:semiHidden="1" w:unhideWhenUsed="1"/>
+    <w:lsdException w:name="Table Colorful 1" w:semiHidden="1" w:unhideWhenUsed="1"/>
+    <w:lsdException w:name="Table Colorful 2" w:semiHidden="1" w:unhideWhenUsed="1"/>
+    <w:lsdException w:name="Table Colorful 3" w:semiHidden="1" w:unhideWhenUsed="1"/>
+    <w:lsdException w:name="Table Columns 1" w:semiHidden="1" w:unhideWhenUsed="1"/>
+    <w:lsdException w:name="Table Columns 2" w:semiHidden="1" w:unhideWhenUsed="1"/>
+    <w:lsdException w:name="Table Columns 3" w:semiHidden="1" w:unhideWhenUsed="1"/>
+    <w:lsdException w:name="Table Columns 4" w:semiHidden="1" w:unhideWhenUsed="1"/>
+    <w:lsdException w:name="Table Columns 5" w:semiHidden="1" w:unhideWhenUsed="1"/>
+    <w:lsdException w:name="Table Grid 1" w:semiHidden="1" w:unhideWhenUsed="1"/>
+    <w:lsdException w:name="Table Grid 2" w:semiHidden="1" w:unhideWhenUsed="1"/>
+    <w:lsdException w:name="Table Grid 3" w:semiHidden="1" w:unhideWhenUsed="1"/>
+    <w:lsdException w:name="Table Grid 4" w:semiHidden="1" w:unhideWhenUsed="1"/>
+    <w:lsdException w:name="Table Grid 5" w:semiHidden="1" w:unhideWhenUsed="1"/>
+    <w:lsdException w:name="Table Grid 6" w:semiHidden="1" w:unhideWhenUsed="1"/>
+    <w:lsdException w:name="Table Grid 7" w:semiHidden="1" w:unhideWhenUsed="1"/>
+    <w:lsdException w:name="Table Grid 8" w:semiHidden="1" w:unhideWhenUsed="1"/>
+    <w:lsdException w:name="Table List 1" w:semiHidden="1" w:unhideWhenUsed="1"/>
+    <w:lsdException w:name="Table List 2" w:semiHidden="1" w:unhideWhenUsed="1"/>
+    <w:lsdException w:name="Table List 3" w:semiHidden="1" w:unhideWhenUsed="1"/>
+    <w:lsdException w:name="Table List 4" w:semiHidden="1" w:unhideWhenUsed="1"/>
+    <w:lsdException w:name="Table List 5" w:semiHidden="1" w:unhideWhenUsed="1"/>
+    <w:lsdException w:name="Table List 6" w:semiHidden="1" w:unhideWhenUsed="1"/>
+    <w:lsdException w:name="Table List 7" w:semiHidden="1" w:unhideWhenUsed="1"/>
+    <w:lsdException w:name="Table List 8" w:semiHidden="1" w:unhideWhenUsed="1"/>
+    <w:lsdException w:name="Table 3D effects 1" w:semiHidden="1" w:unhideWhenUsed="1"/>
+    <w:lsdException w:name="Table 3D effects 2" w:semiHidden="1" w:unhideWhenUsed="1"/>
+    <w:lsdException w:name="Table 3D effects 3" w:semiHidden="1" w:unhideWhenUsed="1"/>
+    <w:lsdException w:name="Table Contemporary" w:semiHidden="1" w:unhideWhenUsed="1"/>
+    <w:lsdException w:name="Table Elegant" w:semiHidden="1" w:unhideWhenUsed="1"/>
+    <w:lsdException w:name="Table Professional" w:semiHidden="1" w:unhideWhenUsed="1"/>
+    <w:lsdException w:name="Table Subtle 1" w:semiHidden="1" w:unhideWhenUsed="1"/>
+    <w:lsdException w:name="Table Subtle 2" w:semiHidden="1" w:unhideWhenUsed="1"/>
+    <w:lsdException w:name="Table Web 1" w:semiHidden="1" w:unhideWhenUsed="1"/>
+    <w:lsdException w:name="Table Web 2" w:semiHidden="1" w:unhideWhenUsed="1"/>
+    <w:lsdException w:name="Table Web 3" w:semiHidden="1" w:unhideWhenUsed="1"/>
+    <w:lsdException w:name="Balloon Text" w:semiHidden="1" w:unhideWhenUsed="1"/>
+    <w:lsdException w:name="Table Grid" w:uiPriority="39"/>
+    <w:lsdException w:name="Table Theme" w:semiHidden="1" w:unhideWhenUsed="1"/>
+    <w:lsdException w:name="Placeholder Text" w:semiHidden="1"/>
+    <w:lsdException w:name="No Spacing" w:uiPriority="1" w:qFormat="1"/>
+    <w:lsdException w:name="Light Shading" w:uiPriority="60"/>
+    <w:lsdException w:name="Light List" w:uiPriority="61"/>
+    <w:lsdException w:name="Light Grid" w:uiPriority="62"/>
+    <w:lsdException w:name="Medium Shading 1" w:uiPriority="63"/>
+    <w:lsdException w:name="Medium Shading 2" w:uiPriority="64"/>
+    <w:lsdException w:name="Medium List 1" w:uiPriority="65"/>
+    <w:lsdException w:name="Medium List 2" w:uiPriority="66"/>
+    <w:lsdException w:name="Medium Grid 1" w:uiPriority="67"/>
+    <w:lsdException w:name="Medium Grid 2" w:uiPriority="68"/>
+    <w:lsdException w:name="Medium Grid 3" w:uiPriority="69"/>
+    <w:lsdException w:name="Dark List" w:uiPriority="70"/>
+    <w:lsdException w:name="Colorful Shading" w:uiPriority="71"/>
+    <w:lsdException w:name="Colorful List" w:uiPriority="72"/>
+    <w:lsdException w:name="Colorful Grid" w:uiPriority="73"/>
+    <w:lsdException w:name="Light Shading Accent 1" w:uiPriority="60"/>
+    <w:lsdException w:name="Light List Accent 1" w:uiPriority="61"/>
+    <w:lsdException w:name="Light Grid Accent 1" w:uiPriority="62"/>
+    <w:lsdException w:name="Medium Shading 1 Accent 1" w:uiPriority="63"/>
+    <w:lsdException w:name="Medium Shading 2 Accent 1" w:uiPriority="64"/>
+    <w:lsdException w:name="Medium List 1 Accent 1" w:uiPriority="65"/>
+    <w:lsdException w:name="Revision" w:semiHidden="1"/>
+    <w:lsdException w:name="List Paragraph" w:uiPriority="34" w:qFormat="1"/>
+    <w:lsdException w:name="Quote" w:uiPriority="29" w:qFormat="1"/>
+    <w:lsdException w:name="Intense Quote" w:uiPriority="30" w:qFormat="1"/>
+    <w:lsdException w:name="Medium List 2 Accent 1" w:uiPriority="66"/>
+    <w:lsdException w:name="Medium Grid 1 Accent 1" w:uiPriority="67"/>
+    <w:lsdException w:name="Medium Grid 2 Accent 1" w:uiPriority="68"/>
+    <w:lsdException w:name="Medium Grid 3 Accent 1" w:uiPriority="69"/>
+    <w:lsdException w:name="Dark List Accent 1" w:uiPriority="70"/>
+    <w:lsdException w:name="Colorful Shading Accent 1" w:uiPriority="71"/>
+    <w:lsdException w:name="Colorful List Accent 1" w:uiPriority="72"/>
+    <w:lsdException w:name="Colorful Grid Accent 1" w:uiPriority="73"/>
+    <w:lsdException w:name="Light Shading Accent 2" w:uiPriority="60"/>
+    <w:lsdException w:name="Light List Accent 2" w:uiPriority="61"/>
+    <w:lsdException w:name="Light Grid Accent 2" w:uiPriority="62"/>
+    <w:lsdException w:name="Medium Shading 1 Accent 2" w:uiPriority="63"/>
+    <w:lsdException w:name="Medium Shading 2 Accent 2" w:uiPriority="64"/>
+    <w:lsdException w:name="Medium List 1 Accent 2" w:uiPriority="65"/>
+    <w:lsdException w:name="Medium List 2 Accent 2" w:uiPriority="66"/>
+    <w:lsdException w:name="Medium Grid 1 Accent 2" w:uiPriority="67"/>
+    <w:lsdException w:name="Medium Grid 2 Accent 2" w:uiPriority="68"/>
+    <w:lsdException w:name="Medium Grid 3 Accent 2" w:uiPriority="69"/>
+    <w:lsdException w:name="Dark List Accent 2" w:uiPriority="70"/>
+    <w:lsdException w:name="Colorful Shading Accent 2" w:uiPriority="71"/>
+    <w:lsdException w:name="Colorful List Accent 2" w:uiPriority="72"/>
+    <w:lsdException w:name="Colorful Grid Accent 2" w:uiPriority="73"/>
+    <w:lsdException w:name="Light Shading Accent 3" w:uiPriority="60"/>
+    <w:lsdException w:name="Light List Accent 3" w:uiPriority="61"/>
+    <w:lsdException w:name="Light Grid Accent 3" w:uiPriority="62"/>
+    <w:lsdException w:name="Medium Shading 1 Accent 3" w:uiPriority="63"/>
+    <w:lsdException w:name="Medium Shading 2 Accent 3" w:uiPriority="64"/>
+    <w:lsdException w:name="Medium List 1 Accent 3" w:uiPriority="65"/>
+    <w:lsdException w:name="Medium List 2 Accent 3" w:uiPriority="66"/>
+    <w:lsdException w:name="Medium Grid 1 Accent 3" w:uiPriority="67"/>
+    <w:lsdException w:name="Medium Grid 2 Accent 3" w:uiPriority="68"/>
+    <w:lsdException w:name="Medium Grid 3 Accent 3" w:uiPriority="69"/>
+    <w:lsdException w:name="Dark List Accent 3" w:uiPriority="70"/>
+    <w:lsdException w:name="Colorful Shading Accent 3" w:uiPriority="71"/>
+    <w:lsdException w:name="Colorful List Accent 3" w:uiPriority="72"/>
+    <w:lsdException w:name="Colorful Grid Accent 3" w:uiPriority="73"/>
+    <w:lsdException w:name="Light Shading Accent 4" w:uiPriority="60"/>
+    <w:lsdException w:name="Light List Accent 4" w:uiPriority="61"/>
+    <w:lsdException w:name="Light Grid Accent 4" w:uiPriority="62"/>
+    <w:lsdException w:name="Medium Shading 1 Accent 4" w:uiPriority="63"/>
+    <w:lsdException w:name="Medium Shading 2 Accent 4" w:uiPriority="64"/>
+    <w:lsdException w:name="Medium List 1 Accent 4" w:uiPriority="65"/>
+    <w:lsdException w:name="Medium List 2 Accent 4" w:uiPriority="66"/>
+    <w:lsdException w:name="Medium Grid 1 Accent 4" w:uiPriority="67"/>
+    <w:lsdException w:name="Medium Grid 2 Accent 4" w:uiPriority="68"/>
+    <w:lsdException w:name="Medium Grid 3 Accent 4" w:uiPriority="69"/>
+    <w:lsdException w:name="Dark List Accent 4" w:uiPriority="70"/>
+    <w:lsdException w:name="Colorful Shading Accent 4" w:uiPriority="71"/>
+    <w:lsdException w:name="Colorful List Accent 4" w:uiPriority="72"/>
+    <w:lsdException w:name="Colorful Grid Accent 4" w:uiPriority="73"/>
+    <w:lsdException w:name="Light Shading Accent 5" w:uiPriority="60"/>
+    <w:lsdException w:name="Light List Accent 5" w:uiPriority="61"/>
+    <w:lsdException w:name="Light Grid Accent 5" w:uiPriority="62"/>
+    <w:lsdException w:name="Medium Shading 1 Accent 5" w:uiPriority="63"/>
+    <w:lsdException w:name="Medium Shading 2 Accent 5" w:uiPriority="64"/>
+    <w:lsdException w:name="Medium List 1 Accent 5" w:uiPriority="65"/>
+    <w:lsdException w:name="Medium List 2 Accent 5" w:uiPriority="66"/>
+    <w:lsdException w:name="Medium Grid 1 Accent 5" w:uiPriority="67"/>
+    <w:lsdException w:name="Medium Grid 2 Accent 5" w:uiPriority="68"/>
+    <w:lsdException w:name="Medium Grid 3 Accent 5" w:uiPriority="69"/>
+    <w:lsdException w:name="Dark List Accent 5" w:uiPriority="70"/>
+    <w:lsdException w:name="Colorful Shading Accent 5" w:uiPriority="71"/>
+    <w:lsdException w:name="Colorful List Accent 5" w:uiPriority="72"/>
+    <w:lsdException w:name="Colorful Grid Accent 5" w:uiPriority="73"/>
+    <w:lsdException w:name="Light Shading Accent 6" w:uiPriority="60"/>
+    <w:lsdException w:name="Light List Accent 6" w:uiPriority="61"/>
+    <w:lsdException w:name="Light Grid Accent 6" w:uiPriority="62"/>
+    <w:lsdException w:name="Medium Shading 1 Accent 6" w:uiPriority="63"/>
+    <w:lsdException w:name="Medium Shading 2 Accent 6" w:uiPriority="64"/>
+    <w:lsdException w:name="Medium List 1 Accent 6" w:uiPriority="65"/>
+    <w:lsdException w:name="Medium List 2 Accent 6" w:uiPriority="66"/>
+    <w:lsdException w:name="Medium Grid 1 Accent 6" w:uiPriority="67"/>
+    <w:lsdException w:name="Medium Grid 2 Accent 6" w:uiPriority="68"/>
+    <w:lsdException w:name="Medium Grid 3 Accent 6" w:uiPriority="69"/>
+    <w:lsdException w:name="Dark List Accent 6" w:uiPriority="70"/>
+    <w:lsdException w:name="Colorful Shading Accent 6" w:uiPriority="71"/>
+    <w:lsdException w:name="Colorful List Accent 6" w:uiPriority="72"/>
+    <w:lsdException w:name="Colorful Grid Accent 6" w:uiPriority="73"/>
+    <w:lsdException w:name="Subtle Emphasis" w:uiPriority="19" w:qFormat="1"/>
+    <w:lsdException w:name="Intense Emphasis" w:uiPriority="21" w:qFormat="1"/>
+    <w:lsdException w:name="Subtle Reference" w:uiPriority="31" w:qFormat="1"/>
+    <w:lsdException w:name="Intense Reference" w:uiPriority="32" w:qFormat="1"/>
+    <w:lsdException w:name="Book Title" w:uiPriority="33" w:qFormat="1"/>
+    <w:lsdException w:name="Bibliography" w:semiHidden="1" w:uiPriority="37" w:unhideWhenUsed="1"/>
+    <w:lsdException w:name="TOC Heading" w:semiHidden="1" w:uiPriority="39" w:unhideWhenUsed="1" w:qFormat="1"/>
+    <w:lsdException w:name="Plain Table 1" w:uiPriority="41"/>
+    <w:lsdException w:name="Plain Table 2" w:uiPriority="42"/>
+    <w:lsdException w:name="Plain Table 3" w:uiPriority="43"/>
+    <w:lsdException w:name="Plain Table 4" w:uiPriority="44"/>
+    <w:lsdException w:name="Plain Table 5" w:uiPriority="45"/>
+    <w:lsdException w:name="Grid Table Light" w:uiPriority="40"/>
+    <w:lsdException w:name="Grid Table 1 Light" w:uiPriority="46"/>
+    <w:lsdException w:name="Grid Table 2" w:uiPriority="47"/>
+    <w:lsdException w:name="Grid Table 3" w:uiPriority="48"/>
+    <w:lsdException w:name="Grid Table 4" w:uiPriority="49"/>
+    <w:lsdException w:name="Grid Table 5 Dark" w:uiPriority="50"/>
+    <w:lsdException w:name="Grid Table 6 Colorful" w:uiPriority="51"/>
+    <w:lsdException w:name="Grid Table 7 Colorful" w:uiPriority="52"/>
+    <w:lsdException w:name="Grid Table 1 Light Accent 1" w:uiPriority="46"/>
+    <w:lsdException w:name="Grid Table 2 Accent 1" w:uiPriority="47"/>
+    <w:lsdException w:name="Grid Table 3 Accent 1" w:uiPriority="48"/>
+    <w:lsdException w:name="Grid Table 4 Accent 1" w:uiPriority="49"/>
+    <w:lsdException w:name="Grid Table 5 Dark Accent 1" w:uiPriority="50"/>
+    <w:lsdException w:name="Grid Table 6 Colorful Accent 1" w:uiPriority="51"/>
+    <w:lsdException w:name="Grid Table 7 Colorful Accent 1" w:uiPriority="52"/>
+    <w:lsdException w:name="Grid Table 1 Light Accent 2" w:uiPriority="46"/>
+    <w:lsdException w:name="Grid Table 2 Accent 2" w:uiPriority="47"/>
+    <w:lsdException w:name="Grid Table 3 Accent 2" w:uiPriority="48"/>
+    <w:lsdException w:name="Grid Table 4 Accent 2" w:uiPriority="49"/>
+    <w:lsdException w:name="Grid Table 5 Dark Accent 2" w:uiPriority="50"/>
+    <w:lsdException w:name="Grid Table 6 Colorful Accent 2" w:uiPriority="51"/>
+    <w:lsdException w:name="Grid Table 7 Colorful Accent 2" w:uiPriority="52"/>
+    <w:lsdException w:name="Grid Table 1 Light Accent 3" w:uiPriority="46"/>
+    <w:lsdException w:name="Grid Table 2 Accent 3" w:uiPriority="47"/>
+    <w:lsdException w:name="Grid Table 3 Accent 3" w:uiPriority="48"/>
+    <w:lsdException w:name="Grid Table 4 Accent 3" w:uiPriority="49"/>
+    <w:lsdException w:name="Grid Table 5 Dark Accent 3" w:uiPriority="50"/>
+    <w:lsdException w:name="Grid Table 6 Colorful Accent 3" w:uiPriority="51"/>
+    <w:lsdException w:name="Grid Table 7 Colorful Accent 3" w:uiPriority="52"/>
+    <w:lsdException w:name="Grid Table 1 Light Accent 4" w:uiPriority="46"/>
+    <w:lsdException w:name="Grid Table 2 Accent 4" w:uiPriority="47"/>
+    <w:lsdException w:name="Grid Table 3 Accent 4" w:uiPriority="48"/>
+    <w:lsdException w:name="Grid Table 4 Accent 4" w:uiPriority="49"/>
+    <w:lsdException w:name="Grid Table 5 Dark Accent 4" w:uiPriority="50"/>
+    <w:lsdException w:name="Grid Table 6 Colorful Accent 4" w:uiPriority="51"/>
+    <w:lsdException w:name="Grid Table 7 Colorful Accent 4" w:uiPriority="52"/>
+    <w:lsdException w:name="Grid Table 1 Light Accent 5" w:uiPriority="46"/>
+    <w:lsdException w:name="Grid Table 2 Accent 5" w:uiPriority="47"/>
+    <w:lsdException w:name="Grid Table 3 Accent 5" w:uiPriority="48"/>
+    <w:lsdException w:name="Grid Table 4 Accent 5" w:uiPriority="49"/>
+    <w:lsdException w:name="Grid Table 5 Dark Accent 5" w:uiPriority="50"/>
+    <w:lsdException w:name="Grid Table 6 Colorful Accent 5" w:uiPriority="51"/>
+    <w:lsdException w:name="Grid Table 7 Colorful Accent 5" w:uiPriority="52"/>
+    <w:lsdException w:name="Grid Table 1 Light Accent 6" w:uiPriority="46"/>
+    <w:lsdException w:name="Grid Table 2 Accent 6" w:uiPriority="47"/>
+    <w:lsdException w:name="Grid Table 3 Accent 6" w:uiPriority="48"/>
+    <w:lsdException w:name="Grid Table 4 Accent 6" w:uiPriority="49"/>
+    <w:lsdException w:name="Grid Table 5 Dark Accent 6" w:uiPriority="50"/>
+    <w:lsdException w:name="Grid Table 6 Colorful Accent 6" w:uiPriority="51"/>
+    <w:lsdException w:name="Grid Table 7 Colorful Accent 6" w:uiPriority="52"/>
+    <w:lsdException w:name="List Table 1 Light" w:uiPriority="46"/>
+    <w:lsdException w:name="List Table 2" w:uiPriority="47"/>
+    <w:lsdException w:name="List Table 3" w:uiPriority="48"/>
+    <w:lsdException w:name="List Table 4" w:uiPriority="49"/>
+    <w:lsdException w:name="List Table 5 Dark" w:uiPriority="50"/>
+    <w:lsdException w:name="List Table 6 Colorful" w:uiPriority="51"/>
+    <w:lsdException w:name="List Table 7 Colorful" w:uiPriority="52"/>
+    <w:lsdException w:name="List Table 1 Light Accent 1" w:uiPriority="46"/>
+    <w:lsdException w:name="List Table 2 Accent 1" w:uiPriority="47"/>
+    <w:lsdException w:name="List Table 3 Accent 1" w:uiPriority="48"/>
+    <w:lsdException w:name="List Table 4 Accent 1" w:uiPriority="49"/>
+    <w:lsdException w:name="List Table 5 Dark Accent 1" w:uiPriority="50"/>
+    <w:lsdException w:name="List Table 6 Colorful Accent 1" w:uiPriority="51"/>
+    <w:lsdException w:name="List Table 7 Colorful Accent 1" w:uiPriority="52"/>
+    <w:lsdException w:name="List Table 1 Light Accent 2" w:uiPriority="46"/>
+    <w:lsdException w:name="List Table 2 Accent 2" w:uiPriority="47"/>
+    <w:lsdException w:name="List Table 3 Accent 2" w:uiPriority="48"/>
+    <w:lsdException w:name="List Table 4 Accent 2" w:uiPriority="49"/>
+    <w:lsdException w:name="List Table 5 Dark Accent 2" w:uiPriority="50"/>
+    <w:lsdException w:name="List Table 6 Colorful Accent 2" w:uiPriority="51"/>
+    <w:lsdException w:name="List Table 7 Colorful Accent 2" w:uiPriority="52"/>
+    <w:lsdException w:name="List Table 1 Light Accent 3" w:uiPriority="46"/>
+    <w:lsdException w:name="List Table 2 Accent 3" w:uiPriority="47"/>
+    <w:lsdException w:name="List Table 3 Accent 3" w:uiPriority="48"/>
+    <w:lsdException w:name="List Table 4 Accent 3" w:uiPriority="49"/>
+    <w:lsdException w:name="List Table 5 Dark Accent 3" w:uiPriority="50"/>
+    <w:lsdException w:name="List Table 6 Colorful Accent 3" w:uiPriority="51"/>
+    <w:lsdException w:name="List Table 7 Colorful Accent 3" w:uiPriority="52"/>
+    <w:lsdException w:name="List Table 1 Light Accent 4" w:uiPriority="46"/>
+    <w:lsdException w:name="List Table 2 Accent 4" w:uiPriority="47"/>
+    <w:lsdException w:name="List Table 3 Accent 4" w:uiPriority="48"/>
+    <w:lsdException w:name="List Table 4 Accent 4" w:uiPriority="49"/>
+    <w:lsdException w:name="List Table 5 Dark Accent 4" w:uiPriority="50"/>
+    <w:lsdException w:name="List Table 6 Colorful Accent 4" w:uiPriority="51"/>
+    <w:lsdException w:name="List Table 7 Colorful Accent 4" w:uiPriority="52"/>
+    <w:lsdException w:name="List Table 1 Light Accent 5" w:uiPriority="46"/>
+    <w:lsdException w:name="List Table 2 Accent 5" w:uiPriority="47"/>
+    <w:lsdException w:name="List Table 3 Accent 5" w:uiPriority="48"/>
+    <w:lsdException w:name="List Table 4 Accent 5" w:uiPriority="49"/>
+    <w:lsdException w:name="List Table 5 Dark Accent 5" w:uiPriority="50"/>
+    <w:lsdException w:name="List Table 6 Colorful Accent 5" w:uiPriority="51"/>
+    <w:lsdException w:name="List Table 7 Colorful Accent 5" w:uiPriority="52"/>
+    <w:lsdException w:name="List Table 1 Light Accent 6" w:uiPriority="46"/>
+    <w:lsdException w:name="List Table 2 Accent 6" w:uiPriority="47"/>
+    <w:lsdException w:name="List Table 3 Accent 6" w:uiPriority="48"/>
+    <w:lsdException w:name="List Table 4 Accent 6" w:uiPriority="49"/>
+    <w:lsdException w:name="List Table 5 Dark Accent 6" w:uiPriority="50"/>
+    <w:lsdException w:name="List Table 6 Colorful Accent 6" w:uiPriority="51"/>
+    <w:lsdException w:name="List Table 7 Colorful Accent 6" w:uiPriority="52"/>
   </w:latentStyles>
   <w:style w:type="paragraph" w:default="1" w:styleId="Normal">
     <w:name w:val="Normal"/>
@@ -2940,7 +3635,6 @@
     <w:uiPriority w:val="99"/>
     <w:semiHidden/>
     <w:unhideWhenUsed/>
-    <w:qFormat/>
     <w:tblPr>
       <w:tblInd w:w="0" w:type="dxa"/>
       <w:tblCellMar>
@@ -3259,7 +3953,7 @@
   <a:extraClrSchemeLst/>
   <a:extLst>
     <a:ext uri="{05A4C25C-085E-4340-85A3-A5531E510DB2}">
-      <thm15:themeFamily xmlns:thm15="http://schemas.microsoft.com/office/thememl/2012/main" xmlns="" name="Office Theme" id="{62F939B6-93AF-4DB8-9C6B-D6C7DFDC589F}" vid="{4A3C46E8-61CC-4603-A589-7422A47A8E4A}"/>
+      <thm15:themeFamily xmlns:thm15="http://schemas.microsoft.com/office/thememl/2012/main" name="Office Theme" id="{62F939B6-93AF-4DB8-9C6B-D6C7DFDC589F}" vid="{4A3C46E8-61CC-4603-A589-7422A47A8E4A}"/>
     </a:ext>
   </a:extLst>
 </a:theme>

</xml_diff>